<commit_message>
added project documentation, daily scrum meetings, user manual, installation&maintenance, and shortcomings&wishlist
</commit_message>
<xml_diff>
--- a/Code/InstallationGuide.docx
+++ b/Code/InstallationGuide.docx
@@ -1,7 +1,63 @@
 
 <file path=word/document.xml><?xml version="1.0" encoding="utf-8"?>
-<w:document xmlns:wpc="http://schemas.microsoft.com/office/word/2010/wordprocessingCanvas" xmlns:mc="http://schemas.openxmlformats.org/markup-compatibility/2006" xmlns:o="urn:schemas-microsoft-com:office:office" xmlns:r="http://schemas.openxmlformats.org/officeDocument/2006/relationships" xmlns:m="http://schemas.openxmlformats.org/officeDocument/2006/math" xmlns:v="urn:schemas-microsoft-com:vml" xmlns:wp14="http://schemas.microsoft.com/office/word/2010/wordprocessingDrawing" xmlns:wp="http://schemas.openxmlformats.org/drawingml/2006/wordprocessingDrawing" xmlns:w10="urn:schemas-microsoft-com:office:word" xmlns:w="http://schemas.openxmlformats.org/wordprocessingml/2006/main" xmlns:w14="http://schemas.microsoft.com/office/word/2010/wordml" xmlns:w15="http://schemas.microsoft.com/office/word/2012/wordml" xmlns:wpg="http://schemas.microsoft.com/office/word/2010/wordprocessingGroup" xmlns:wpi="http://schemas.microsoft.com/office/word/2010/wordprocessingInk" xmlns:wne="http://schemas.microsoft.com/office/word/2006/wordml" xmlns:wps="http://schemas.microsoft.com/office/word/2010/wordprocessingShape" mc:Ignorable="w14 w15 wp14">
+<w:document xmlns:wpc="http://schemas.microsoft.com/office/word/2010/wordprocessingCanvas" xmlns:mo="http://schemas.microsoft.com/office/mac/office/2008/main" xmlns:mc="http://schemas.openxmlformats.org/markup-compatibility/2006" xmlns:mv="urn:schemas-microsoft-com:mac:vml" xmlns:o="urn:schemas-microsoft-com:office:office" xmlns:r="http://schemas.openxmlformats.org/officeDocument/2006/relationships" xmlns:m="http://schemas.openxmlformats.org/officeDocument/2006/math" xmlns:v="urn:schemas-microsoft-com:vml" xmlns:wp14="http://schemas.microsoft.com/office/word/2010/wordprocessingDrawing" xmlns:wp="http://schemas.openxmlformats.org/drawingml/2006/wordprocessingDrawing" xmlns:w10="urn:schemas-microsoft-com:office:word" xmlns:w="http://schemas.openxmlformats.org/wordprocessingml/2006/main" xmlns:w14="http://schemas.microsoft.com/office/word/2010/wordml" xmlns:wpg="http://schemas.microsoft.com/office/word/2010/wordprocessingGroup" xmlns:wpi="http://schemas.microsoft.com/office/word/2010/wordprocessingInk" xmlns:wne="http://schemas.microsoft.com/office/word/2006/wordml" xmlns:wps="http://schemas.microsoft.com/office/word/2010/wordprocessingShape" mc:Ignorable="w14 wp14">
   <w:body>
+    <w:p>
+      <w:pPr>
+        <w:jc w:val="center"/>
+        <w:rPr>
+          <w:rFonts w:ascii="Trebuchet MS" w:hAnsi="Trebuchet MS"/>
+          <w:color w:val="5FCBEF"/>
+          <w:kern w:val="24"/>
+          <w:sz w:val="72"/>
+          <w:szCs w:val="72"/>
+        </w:rPr>
+      </w:pPr>
+      <w:r>
+        <w:rPr>
+          <w:rFonts w:ascii="Trebuchet MS" w:hAnsi="Trebuchet MS"/>
+          <w:color w:val="5FCBEF"/>
+          <w:kern w:val="24"/>
+          <w:sz w:val="72"/>
+          <w:szCs w:val="72"/>
+        </w:rPr>
+        <w:t xml:space="preserve">Genomic Sequences </w:t>
+      </w:r>
+    </w:p>
+    <w:p>
+      <w:pPr>
+        <w:jc w:val="center"/>
+        <w:rPr>
+          <w:rFonts w:ascii="Trebuchet MS" w:hAnsi="Trebuchet MS"/>
+          <w:color w:val="5FCBEF"/>
+          <w:kern w:val="24"/>
+          <w:sz w:val="72"/>
+          <w:szCs w:val="72"/>
+        </w:rPr>
+      </w:pPr>
+      <w:r>
+        <w:rPr>
+          <w:rFonts w:ascii="Trebuchet MS" w:hAnsi="Trebuchet MS"/>
+          <w:color w:val="5FCBEF"/>
+          <w:kern w:val="24"/>
+          <w:sz w:val="72"/>
+          <w:szCs w:val="72"/>
+        </w:rPr>
+        <w:t>Install</w:t>
+      </w:r>
+      <w:r>
+        <w:rPr>
+          <w:rFonts w:ascii="Trebuchet MS" w:hAnsi="Trebuchet MS"/>
+          <w:color w:val="5FCBEF"/>
+          <w:kern w:val="24"/>
+          <w:sz w:val="72"/>
+          <w:szCs w:val="72"/>
+        </w:rPr>
+        <w:t>ation Guide</w:t>
+      </w:r>
+      <w:bookmarkStart w:id="0" w:name="_GoBack"/>
+      <w:bookmarkEnd w:id="0"/>
+    </w:p>
     <w:p>
       <w:pPr>
         <w:jc w:val="center"/>
@@ -13,38 +69,6 @@
           <w:szCs w:val="108"/>
         </w:rPr>
       </w:pPr>
-      <w:r>
-        <w:rPr>
-          <w:rFonts w:ascii="Trebuchet MS" w:hAnsi="Trebuchet MS"/>
-          <w:color w:val="5FCBEF"/>
-          <w:kern w:val="24"/>
-          <w:sz w:val="108"/>
-          <w:szCs w:val="108"/>
-        </w:rPr>
-        <w:t xml:space="preserve">Genomic Sequences </w:t>
-      </w:r>
-    </w:p>
-    <w:p>
-      <w:pPr>
-        <w:jc w:val="center"/>
-        <w:rPr>
-          <w:rFonts w:ascii="Trebuchet MS" w:hAnsi="Trebuchet MS"/>
-          <w:color w:val="5FCBEF"/>
-          <w:kern w:val="24"/>
-          <w:sz w:val="108"/>
-          <w:szCs w:val="108"/>
-        </w:rPr>
-      </w:pPr>
-      <w:r>
-        <w:rPr>
-          <w:rFonts w:ascii="Trebuchet MS" w:hAnsi="Trebuchet MS"/>
-          <w:color w:val="5FCBEF"/>
-          <w:kern w:val="24"/>
-          <w:sz w:val="108"/>
-          <w:szCs w:val="108"/>
-        </w:rPr>
-        <w:t>Install Guide</w:t>
-      </w:r>
     </w:p>
     <w:p>
       <w:pPr>
@@ -180,6 +204,16 @@
       <w:pPr>
         <w:jc w:val="center"/>
         <w:rPr>
+          <w:rFonts w:ascii="Arial" w:hAnsi="Arial" w:cs="Arial"/>
+          <w:sz w:val="24"/>
+          <w:szCs w:val="24"/>
+        </w:rPr>
+      </w:pPr>
+    </w:p>
+    <w:p>
+      <w:pPr>
+        <w:jc w:val="center"/>
+        <w:rPr>
           <w:rFonts w:ascii="Trebuchet MS" w:hAnsi="Trebuchet MS"/>
           <w:color w:val="5FCBEF"/>
           <w:kern w:val="24"/>
@@ -202,6 +236,15 @@
     <w:p>
       <w:pPr>
         <w:pStyle w:val="ListParagraph"/>
+        <w:rPr>
+          <w:color w:val="5FCBEF"/>
+          <w:sz w:val="29"/>
+        </w:rPr>
+      </w:pPr>
+    </w:p>
+    <w:p>
+      <w:pPr>
+        <w:pStyle w:val="ListParagraph"/>
         <w:numPr>
           <w:ilvl w:val="0"/>
           <w:numId w:val="1"/>
@@ -395,7 +438,6 @@
     </w:p>
     <w:p>
       <w:pPr>
-        <w:jc w:val="center"/>
         <w:rPr>
           <w:rFonts w:ascii="Arial" w:hAnsi="Arial" w:cs="Arial"/>
           <w:sz w:val="24"/>
@@ -407,176 +449,6 @@
       <w:pPr>
         <w:jc w:val="center"/>
         <w:rPr>
-          <w:rFonts w:ascii="Arial" w:hAnsi="Arial" w:cs="Arial"/>
-          <w:sz w:val="24"/>
-          <w:szCs w:val="24"/>
-        </w:rPr>
-      </w:pPr>
-    </w:p>
-    <w:p>
-      <w:pPr>
-        <w:jc w:val="center"/>
-        <w:rPr>
-          <w:rFonts w:ascii="Arial" w:hAnsi="Arial" w:cs="Arial"/>
-          <w:sz w:val="24"/>
-          <w:szCs w:val="24"/>
-        </w:rPr>
-      </w:pPr>
-    </w:p>
-    <w:p>
-      <w:pPr>
-        <w:jc w:val="center"/>
-        <w:rPr>
-          <w:rFonts w:ascii="Arial" w:hAnsi="Arial" w:cs="Arial"/>
-          <w:sz w:val="24"/>
-          <w:szCs w:val="24"/>
-        </w:rPr>
-      </w:pPr>
-    </w:p>
-    <w:p>
-      <w:pPr>
-        <w:jc w:val="center"/>
-        <w:rPr>
-          <w:rFonts w:ascii="Arial" w:hAnsi="Arial" w:cs="Arial"/>
-          <w:sz w:val="24"/>
-          <w:szCs w:val="24"/>
-        </w:rPr>
-      </w:pPr>
-    </w:p>
-    <w:p>
-      <w:pPr>
-        <w:jc w:val="center"/>
-        <w:rPr>
-          <w:rFonts w:ascii="Arial" w:hAnsi="Arial" w:cs="Arial"/>
-          <w:sz w:val="24"/>
-          <w:szCs w:val="24"/>
-        </w:rPr>
-      </w:pPr>
-    </w:p>
-    <w:p>
-      <w:pPr>
-        <w:jc w:val="center"/>
-        <w:rPr>
-          <w:rFonts w:ascii="Arial" w:hAnsi="Arial" w:cs="Arial"/>
-          <w:sz w:val="24"/>
-          <w:szCs w:val="24"/>
-        </w:rPr>
-      </w:pPr>
-    </w:p>
-    <w:p>
-      <w:pPr>
-        <w:jc w:val="center"/>
-        <w:rPr>
-          <w:rFonts w:ascii="Arial" w:hAnsi="Arial" w:cs="Arial"/>
-          <w:sz w:val="24"/>
-          <w:szCs w:val="24"/>
-        </w:rPr>
-      </w:pPr>
-    </w:p>
-    <w:p>
-      <w:pPr>
-        <w:jc w:val="center"/>
-        <w:rPr>
-          <w:rFonts w:ascii="Arial" w:hAnsi="Arial" w:cs="Arial"/>
-          <w:sz w:val="24"/>
-          <w:szCs w:val="24"/>
-        </w:rPr>
-      </w:pPr>
-    </w:p>
-    <w:p>
-      <w:pPr>
-        <w:jc w:val="center"/>
-        <w:rPr>
-          <w:rFonts w:ascii="Arial" w:hAnsi="Arial" w:cs="Arial"/>
-          <w:sz w:val="24"/>
-          <w:szCs w:val="24"/>
-        </w:rPr>
-      </w:pPr>
-    </w:p>
-    <w:p>
-      <w:pPr>
-        <w:jc w:val="center"/>
-        <w:rPr>
-          <w:rFonts w:ascii="Arial" w:hAnsi="Arial" w:cs="Arial"/>
-          <w:sz w:val="24"/>
-          <w:szCs w:val="24"/>
-        </w:rPr>
-      </w:pPr>
-    </w:p>
-    <w:p>
-      <w:pPr>
-        <w:jc w:val="center"/>
-        <w:rPr>
-          <w:rFonts w:ascii="Arial" w:hAnsi="Arial" w:cs="Arial"/>
-          <w:sz w:val="24"/>
-          <w:szCs w:val="24"/>
-        </w:rPr>
-      </w:pPr>
-    </w:p>
-    <w:p>
-      <w:pPr>
-        <w:jc w:val="center"/>
-        <w:rPr>
-          <w:rFonts w:ascii="Arial" w:hAnsi="Arial" w:cs="Arial"/>
-          <w:sz w:val="24"/>
-          <w:szCs w:val="24"/>
-        </w:rPr>
-      </w:pPr>
-    </w:p>
-    <w:p>
-      <w:pPr>
-        <w:jc w:val="center"/>
-        <w:rPr>
-          <w:rFonts w:ascii="Arial" w:hAnsi="Arial" w:cs="Arial"/>
-          <w:sz w:val="24"/>
-          <w:szCs w:val="24"/>
-        </w:rPr>
-      </w:pPr>
-    </w:p>
-    <w:p>
-      <w:pPr>
-        <w:jc w:val="center"/>
-        <w:rPr>
-          <w:rFonts w:ascii="Arial" w:hAnsi="Arial" w:cs="Arial"/>
-          <w:sz w:val="24"/>
-          <w:szCs w:val="24"/>
-        </w:rPr>
-      </w:pPr>
-    </w:p>
-    <w:p>
-      <w:pPr>
-        <w:jc w:val="center"/>
-        <w:rPr>
-          <w:rFonts w:ascii="Arial" w:hAnsi="Arial" w:cs="Arial"/>
-          <w:sz w:val="24"/>
-          <w:szCs w:val="24"/>
-        </w:rPr>
-      </w:pPr>
-    </w:p>
-    <w:p>
-      <w:pPr>
-        <w:jc w:val="center"/>
-        <w:rPr>
-          <w:rFonts w:ascii="Arial" w:hAnsi="Arial" w:cs="Arial"/>
-          <w:sz w:val="24"/>
-          <w:szCs w:val="24"/>
-        </w:rPr>
-      </w:pPr>
-    </w:p>
-    <w:p>
-      <w:pPr>
-        <w:jc w:val="center"/>
-        <w:rPr>
-          <w:rFonts w:ascii="Arial" w:hAnsi="Arial" w:cs="Arial"/>
-          <w:sz w:val="24"/>
-          <w:szCs w:val="24"/>
-        </w:rPr>
-      </w:pPr>
-    </w:p>
-    <w:p>
-      <w:pPr>
-        <w:jc w:val="center"/>
-        <w:rPr>
           <w:rFonts w:ascii="Trebuchet MS" w:hAnsi="Trebuchet MS"/>
           <w:b/>
           <w:bCs/>
@@ -586,7 +458,10 @@
           <w:szCs w:val="72"/>
         </w:rPr>
       </w:pPr>
-      <w:r>
+    </w:p>
+    <w:p>
+      <w:pPr>
+        <w:jc w:val="center"/>
         <w:rPr>
           <w:rFonts w:ascii="Trebuchet MS" w:hAnsi="Trebuchet MS"/>
           <w:b/>
@@ -596,9 +471,32 @@
           <w:sz w:val="72"/>
           <w:szCs w:val="72"/>
         </w:rPr>
-        <w:lastRenderedPageBreak/>
+      </w:pPr>
+      <w:r>
+        <w:rPr>
+          <w:rFonts w:ascii="Trebuchet MS" w:hAnsi="Trebuchet MS"/>
+          <w:b/>
+          <w:bCs/>
+          <w:color w:val="5FCBEF"/>
+          <w:kern w:val="24"/>
+          <w:sz w:val="72"/>
+          <w:szCs w:val="72"/>
+        </w:rPr>
         <w:t>Install PostgreSQL 9.4</w:t>
       </w:r>
+    </w:p>
+    <w:p>
+      <w:pPr>
+        <w:spacing w:after="0" w:line="240" w:lineRule="auto"/>
+        <w:ind w:left="1267"/>
+        <w:contextualSpacing/>
+        <w:rPr>
+          <w:rFonts w:ascii="Times New Roman" w:eastAsia="Times New Roman" w:hAnsi="Times New Roman" w:cs="Times New Roman"/>
+          <w:color w:val="5FCBEF"/>
+          <w:sz w:val="29"/>
+          <w:szCs w:val="24"/>
+        </w:rPr>
+      </w:pPr>
     </w:p>
     <w:p>
       <w:pPr>
@@ -863,6 +761,150 @@
         <w:jc w:val="center"/>
         <w:rPr>
           <w:rFonts w:ascii="Trebuchet MS" w:hAnsi="Trebuchet MS"/>
+          <w:color w:val="5FCBEF"/>
+          <w:kern w:val="24"/>
+          <w:sz w:val="72"/>
+          <w:szCs w:val="72"/>
+        </w:rPr>
+      </w:pPr>
+      <w:r>
+        <w:rPr>
+          <w:rFonts w:ascii="Trebuchet MS" w:hAnsi="Trebuchet MS"/>
+          <w:color w:val="5FCBEF"/>
+          <w:kern w:val="24"/>
+          <w:sz w:val="72"/>
+          <w:szCs w:val="72"/>
+        </w:rPr>
+        <w:lastRenderedPageBreak/>
+        <w:t>Install phpPgAdmin</w:t>
+      </w:r>
+    </w:p>
+    <w:p>
+      <w:pPr>
+        <w:spacing w:after="0" w:line="240" w:lineRule="auto"/>
+        <w:ind w:left="1267"/>
+        <w:contextualSpacing/>
+        <w:rPr>
+          <w:rFonts w:ascii="Times New Roman" w:eastAsia="Times New Roman" w:hAnsi="Times New Roman" w:cs="Times New Roman"/>
+          <w:color w:val="5FCBEF"/>
+          <w:sz w:val="29"/>
+          <w:szCs w:val="24"/>
+        </w:rPr>
+      </w:pPr>
+    </w:p>
+    <w:p>
+      <w:pPr>
+        <w:numPr>
+          <w:ilvl w:val="0"/>
+          <w:numId w:val="3"/>
+        </w:numPr>
+        <w:spacing w:after="0" w:line="240" w:lineRule="auto"/>
+        <w:ind w:left="1267"/>
+        <w:contextualSpacing/>
+        <w:rPr>
+          <w:rFonts w:ascii="Times New Roman" w:eastAsia="Times New Roman" w:hAnsi="Times New Roman" w:cs="Times New Roman"/>
+          <w:color w:val="5FCBEF"/>
+          <w:sz w:val="29"/>
+          <w:szCs w:val="24"/>
+        </w:rPr>
+      </w:pPr>
+      <w:r>
+        <w:rPr>
+          <w:rFonts w:ascii="Trebuchet MS" w:eastAsia="Times New Roman" w:hAnsi="Trebuchet MS" w:cs="Times New Roman"/>
+          <w:color w:val="404040"/>
+          <w:kern w:val="24"/>
+          <w:sz w:val="36"/>
+          <w:szCs w:val="36"/>
+        </w:rPr>
+        <w:t>Install phpPgAdmin:</w:t>
+      </w:r>
+    </w:p>
+    <w:p>
+      <w:pPr>
+        <w:numPr>
+          <w:ilvl w:val="1"/>
+          <w:numId w:val="3"/>
+        </w:numPr>
+        <w:spacing w:after="0" w:line="240" w:lineRule="auto"/>
+        <w:ind w:left="2606"/>
+        <w:contextualSpacing/>
+        <w:rPr>
+          <w:rFonts w:ascii="Times New Roman" w:eastAsia="Times New Roman" w:hAnsi="Times New Roman" w:cs="Times New Roman"/>
+          <w:color w:val="5FCBEF"/>
+          <w:sz w:val="26"/>
+          <w:szCs w:val="24"/>
+        </w:rPr>
+      </w:pPr>
+      <w:r>
+        <w:rPr>
+          <w:rFonts w:ascii="Trebuchet MS" w:eastAsia="Times New Roman" w:hAnsi="Trebuchet MS" w:cs="Times New Roman"/>
+          <w:color w:val="404040"/>
+          <w:kern w:val="24"/>
+          <w:sz w:val="32"/>
+          <w:szCs w:val="32"/>
+        </w:rPr>
+        <w:t>sudo apt-get install phppgadmin</w:t>
+      </w:r>
+    </w:p>
+    <w:p>
+      <w:pPr>
+        <w:numPr>
+          <w:ilvl w:val="0"/>
+          <w:numId w:val="3"/>
+        </w:numPr>
+        <w:spacing w:after="0" w:line="240" w:lineRule="auto"/>
+        <w:ind w:left="1267"/>
+        <w:contextualSpacing/>
+        <w:rPr>
+          <w:rFonts w:ascii="Times New Roman" w:eastAsia="Times New Roman" w:hAnsi="Times New Roman" w:cs="Times New Roman"/>
+          <w:color w:val="5FCBEF"/>
+          <w:sz w:val="29"/>
+          <w:szCs w:val="24"/>
+        </w:rPr>
+      </w:pPr>
+      <w:r>
+        <w:rPr>
+          <w:rFonts w:ascii="Trebuchet MS" w:eastAsia="Times New Roman" w:hAnsi="Trebuchet MS" w:cs="Times New Roman"/>
+          <w:color w:val="404040"/>
+          <w:kern w:val="24"/>
+          <w:sz w:val="36"/>
+          <w:szCs w:val="36"/>
+        </w:rPr>
+        <w:t>By default, you can access phppgadmin using:</w:t>
+      </w:r>
+    </w:p>
+    <w:p>
+      <w:pPr>
+        <w:numPr>
+          <w:ilvl w:val="1"/>
+          <w:numId w:val="3"/>
+        </w:numPr>
+        <w:spacing w:after="0" w:line="240" w:lineRule="auto"/>
+        <w:ind w:left="2606"/>
+        <w:contextualSpacing/>
+        <w:rPr>
+          <w:rFonts w:ascii="Times New Roman" w:eastAsia="Times New Roman" w:hAnsi="Times New Roman" w:cs="Times New Roman"/>
+          <w:color w:val="5FCBEF"/>
+          <w:sz w:val="26"/>
+          <w:szCs w:val="24"/>
+        </w:rPr>
+      </w:pPr>
+      <w:r>
+        <w:rPr>
+          <w:rFonts w:ascii="Trebuchet MS" w:eastAsia="Times New Roman" w:hAnsi="Trebuchet MS" w:cs="Times New Roman"/>
+          <w:color w:val="404040"/>
+          <w:kern w:val="24"/>
+          <w:sz w:val="32"/>
+          <w:szCs w:val="32"/>
+        </w:rPr>
+        <w:t>http://localhost/phppgadmin</w:t>
+      </w:r>
+    </w:p>
+    <w:p>
+      <w:pPr>
+        <w:jc w:val="center"/>
+        <w:rPr>
+          <w:rFonts w:ascii="Trebuchet MS" w:hAnsi="Trebuchet MS"/>
           <w:b/>
           <w:bCs/>
           <w:color w:val="5FCBEF"/>
@@ -877,6 +919,365 @@
         <w:jc w:val="center"/>
         <w:rPr>
           <w:rFonts w:ascii="Trebuchet MS" w:hAnsi="Trebuchet MS"/>
+          <w:color w:val="5FCBEF"/>
+          <w:kern w:val="24"/>
+          <w:sz w:val="72"/>
+          <w:szCs w:val="72"/>
+        </w:rPr>
+      </w:pPr>
+      <w:r>
+        <w:rPr>
+          <w:rFonts w:ascii="Trebuchet MS" w:hAnsi="Trebuchet MS"/>
+          <w:color w:val="5FCBEF"/>
+          <w:kern w:val="24"/>
+          <w:sz w:val="72"/>
+          <w:szCs w:val="72"/>
+        </w:rPr>
+        <w:t>Access Remote phpPgAdmin</w:t>
+      </w:r>
+    </w:p>
+    <w:p>
+      <w:pPr>
+        <w:spacing w:after="0" w:line="240" w:lineRule="auto"/>
+        <w:ind w:left="1267"/>
+        <w:contextualSpacing/>
+        <w:rPr>
+          <w:rFonts w:ascii="Times New Roman" w:eastAsia="Times New Roman" w:hAnsi="Times New Roman" w:cs="Times New Roman"/>
+          <w:color w:val="5FCBEF"/>
+          <w:sz w:val="27"/>
+          <w:szCs w:val="24"/>
+        </w:rPr>
+      </w:pPr>
+    </w:p>
+    <w:p>
+      <w:pPr>
+        <w:numPr>
+          <w:ilvl w:val="0"/>
+          <w:numId w:val="4"/>
+        </w:numPr>
+        <w:spacing w:after="0" w:line="240" w:lineRule="auto"/>
+        <w:ind w:left="1267"/>
+        <w:contextualSpacing/>
+        <w:rPr>
+          <w:rFonts w:ascii="Times New Roman" w:eastAsia="Times New Roman" w:hAnsi="Times New Roman" w:cs="Times New Roman"/>
+          <w:color w:val="5FCBEF"/>
+          <w:sz w:val="27"/>
+          <w:szCs w:val="24"/>
+        </w:rPr>
+      </w:pPr>
+      <w:r>
+        <w:rPr>
+          <w:rFonts w:ascii="Trebuchet MS" w:eastAsia="Times New Roman" w:hAnsi="Trebuchet MS" w:cs="Times New Roman"/>
+          <w:color w:val="404040"/>
+          <w:kern w:val="24"/>
+          <w:sz w:val="34"/>
+          <w:szCs w:val="34"/>
+        </w:rPr>
+        <w:t>Edit file /etc/apache2/conf.d/phppgadmin:</w:t>
+      </w:r>
+    </w:p>
+    <w:p>
+      <w:pPr>
+        <w:numPr>
+          <w:ilvl w:val="1"/>
+          <w:numId w:val="4"/>
+        </w:numPr>
+        <w:spacing w:after="0" w:line="240" w:lineRule="auto"/>
+        <w:ind w:left="2606"/>
+        <w:contextualSpacing/>
+        <w:rPr>
+          <w:rFonts w:ascii="Times New Roman" w:eastAsia="Times New Roman" w:hAnsi="Times New Roman" w:cs="Times New Roman"/>
+          <w:color w:val="5FCBEF"/>
+          <w:sz w:val="24"/>
+          <w:szCs w:val="24"/>
+        </w:rPr>
+      </w:pPr>
+      <w:r>
+        <w:rPr>
+          <w:rFonts w:ascii="Trebuchet MS" w:eastAsia="Times New Roman" w:hAnsi="Trebuchet MS" w:cs="Times New Roman"/>
+          <w:color w:val="404040"/>
+          <w:kern w:val="24"/>
+          <w:sz w:val="30"/>
+          <w:szCs w:val="30"/>
+        </w:rPr>
+        <w:t>sudo nano /etc/apache2/conf.d/phppgadmin</w:t>
+      </w:r>
+    </w:p>
+    <w:p>
+      <w:pPr>
+        <w:numPr>
+          <w:ilvl w:val="0"/>
+          <w:numId w:val="4"/>
+        </w:numPr>
+        <w:spacing w:after="0" w:line="240" w:lineRule="auto"/>
+        <w:ind w:left="1267"/>
+        <w:contextualSpacing/>
+        <w:rPr>
+          <w:rFonts w:ascii="Times New Roman" w:eastAsia="Times New Roman" w:hAnsi="Times New Roman" w:cs="Times New Roman"/>
+          <w:color w:val="5FCBEF"/>
+          <w:sz w:val="27"/>
+          <w:szCs w:val="24"/>
+        </w:rPr>
+      </w:pPr>
+      <w:r>
+        <w:rPr>
+          <w:rFonts w:ascii="Trebuchet MS" w:eastAsia="Times New Roman" w:hAnsi="Trebuchet MS" w:cs="Times New Roman"/>
+          <w:color w:val="404040"/>
+          <w:kern w:val="24"/>
+          <w:sz w:val="34"/>
+          <w:szCs w:val="34"/>
+        </w:rPr>
+        <w:t>Comment the following line:</w:t>
+      </w:r>
+    </w:p>
+    <w:p>
+      <w:pPr>
+        <w:numPr>
+          <w:ilvl w:val="1"/>
+          <w:numId w:val="4"/>
+        </w:numPr>
+        <w:spacing w:after="0" w:line="240" w:lineRule="auto"/>
+        <w:ind w:left="2606"/>
+        <w:contextualSpacing/>
+        <w:rPr>
+          <w:rFonts w:ascii="Times New Roman" w:eastAsia="Times New Roman" w:hAnsi="Times New Roman" w:cs="Times New Roman"/>
+          <w:color w:val="5FCBEF"/>
+          <w:sz w:val="24"/>
+          <w:szCs w:val="24"/>
+        </w:rPr>
+      </w:pPr>
+      <w:r>
+        <w:rPr>
+          <w:rFonts w:ascii="Trebuchet MS" w:eastAsia="Times New Roman" w:hAnsi="Trebuchet MS" w:cs="Times New Roman"/>
+          <w:color w:val="404040"/>
+          <w:kern w:val="24"/>
+          <w:sz w:val="30"/>
+          <w:szCs w:val="30"/>
+        </w:rPr>
+        <w:t>#allow from 127.0.0.0/255.0.0.0 ::1/128</w:t>
+      </w:r>
+    </w:p>
+    <w:p>
+      <w:pPr>
+        <w:numPr>
+          <w:ilvl w:val="0"/>
+          <w:numId w:val="4"/>
+        </w:numPr>
+        <w:spacing w:after="0" w:line="240" w:lineRule="auto"/>
+        <w:ind w:left="1267"/>
+        <w:contextualSpacing/>
+        <w:rPr>
+          <w:rFonts w:ascii="Times New Roman" w:eastAsia="Times New Roman" w:hAnsi="Times New Roman" w:cs="Times New Roman"/>
+          <w:color w:val="5FCBEF"/>
+          <w:sz w:val="27"/>
+          <w:szCs w:val="24"/>
+        </w:rPr>
+      </w:pPr>
+      <w:r>
+        <w:rPr>
+          <w:rFonts w:ascii="Trebuchet MS" w:eastAsia="Times New Roman" w:hAnsi="Trebuchet MS" w:cs="Times New Roman"/>
+          <w:color w:val="404040"/>
+          <w:kern w:val="24"/>
+          <w:sz w:val="34"/>
+          <w:szCs w:val="34"/>
+        </w:rPr>
+        <w:t>Uncomment the following line to make phppgadmin from all systems:</w:t>
+      </w:r>
+    </w:p>
+    <w:p>
+      <w:pPr>
+        <w:numPr>
+          <w:ilvl w:val="1"/>
+          <w:numId w:val="4"/>
+        </w:numPr>
+        <w:spacing w:after="0" w:line="240" w:lineRule="auto"/>
+        <w:ind w:left="2606"/>
+        <w:contextualSpacing/>
+        <w:rPr>
+          <w:rFonts w:ascii="Times New Roman" w:eastAsia="Times New Roman" w:hAnsi="Times New Roman" w:cs="Times New Roman"/>
+          <w:color w:val="5FCBEF"/>
+          <w:sz w:val="24"/>
+          <w:szCs w:val="24"/>
+        </w:rPr>
+      </w:pPr>
+      <w:r>
+        <w:rPr>
+          <w:rFonts w:ascii="Trebuchet MS" w:eastAsia="Times New Roman" w:hAnsi="Trebuchet MS" w:cs="Times New Roman"/>
+          <w:color w:val="404040"/>
+          <w:kern w:val="24"/>
+          <w:sz w:val="30"/>
+          <w:szCs w:val="30"/>
+        </w:rPr>
+        <w:t>allow from all</w:t>
+      </w:r>
+    </w:p>
+    <w:p>
+      <w:pPr>
+        <w:numPr>
+          <w:ilvl w:val="0"/>
+          <w:numId w:val="4"/>
+        </w:numPr>
+        <w:spacing w:after="0" w:line="240" w:lineRule="auto"/>
+        <w:ind w:left="1267"/>
+        <w:contextualSpacing/>
+        <w:rPr>
+          <w:rFonts w:ascii="Times New Roman" w:eastAsia="Times New Roman" w:hAnsi="Times New Roman" w:cs="Times New Roman"/>
+          <w:color w:val="5FCBEF"/>
+          <w:sz w:val="27"/>
+          <w:szCs w:val="24"/>
+        </w:rPr>
+      </w:pPr>
+      <w:r>
+        <w:rPr>
+          <w:rFonts w:ascii="Trebuchet MS" w:eastAsia="Times New Roman" w:hAnsi="Trebuchet MS" w:cs="Times New Roman"/>
+          <w:color w:val="404040"/>
+          <w:kern w:val="24"/>
+          <w:sz w:val="34"/>
+          <w:szCs w:val="34"/>
+        </w:rPr>
+        <w:t>Edit /etc/apache2/apache2.conf:</w:t>
+      </w:r>
+    </w:p>
+    <w:p>
+      <w:pPr>
+        <w:numPr>
+          <w:ilvl w:val="1"/>
+          <w:numId w:val="4"/>
+        </w:numPr>
+        <w:spacing w:after="0" w:line="240" w:lineRule="auto"/>
+        <w:ind w:left="2606"/>
+        <w:contextualSpacing/>
+        <w:rPr>
+          <w:rFonts w:ascii="Times New Roman" w:eastAsia="Times New Roman" w:hAnsi="Times New Roman" w:cs="Times New Roman"/>
+          <w:color w:val="5FCBEF"/>
+          <w:sz w:val="24"/>
+          <w:szCs w:val="24"/>
+        </w:rPr>
+      </w:pPr>
+      <w:r>
+        <w:rPr>
+          <w:rFonts w:ascii="Trebuchet MS" w:eastAsia="Times New Roman" w:hAnsi="Trebuchet MS" w:cs="Times New Roman"/>
+          <w:color w:val="404040"/>
+          <w:kern w:val="24"/>
+          <w:sz w:val="30"/>
+          <w:szCs w:val="30"/>
+        </w:rPr>
+        <w:t>sudo vi /etc/apache2/apache2.conf</w:t>
+      </w:r>
+    </w:p>
+    <w:p>
+      <w:pPr>
+        <w:numPr>
+          <w:ilvl w:val="0"/>
+          <w:numId w:val="4"/>
+        </w:numPr>
+        <w:spacing w:after="0" w:line="240" w:lineRule="auto"/>
+        <w:ind w:left="1267"/>
+        <w:contextualSpacing/>
+        <w:rPr>
+          <w:rFonts w:ascii="Times New Roman" w:eastAsia="Times New Roman" w:hAnsi="Times New Roman" w:cs="Times New Roman"/>
+          <w:color w:val="5FCBEF"/>
+          <w:sz w:val="27"/>
+          <w:szCs w:val="24"/>
+        </w:rPr>
+      </w:pPr>
+      <w:r>
+        <w:rPr>
+          <w:rFonts w:ascii="Trebuchet MS" w:eastAsia="Times New Roman" w:hAnsi="Trebuchet MS" w:cs="Times New Roman"/>
+          <w:color w:val="404040"/>
+          <w:kern w:val="24"/>
+          <w:sz w:val="34"/>
+          <w:szCs w:val="34"/>
+        </w:rPr>
+        <w:t>Add the following line:</w:t>
+      </w:r>
+    </w:p>
+    <w:p>
+      <w:pPr>
+        <w:numPr>
+          <w:ilvl w:val="1"/>
+          <w:numId w:val="4"/>
+        </w:numPr>
+        <w:spacing w:after="0" w:line="240" w:lineRule="auto"/>
+        <w:ind w:left="2606"/>
+        <w:contextualSpacing/>
+        <w:rPr>
+          <w:rFonts w:ascii="Times New Roman" w:eastAsia="Times New Roman" w:hAnsi="Times New Roman" w:cs="Times New Roman"/>
+          <w:color w:val="5FCBEF"/>
+          <w:sz w:val="24"/>
+          <w:szCs w:val="24"/>
+        </w:rPr>
+      </w:pPr>
+      <w:r>
+        <w:rPr>
+          <w:rFonts w:ascii="Trebuchet MS" w:eastAsia="Times New Roman" w:hAnsi="Trebuchet MS" w:cs="Times New Roman"/>
+          <w:color w:val="404040"/>
+          <w:kern w:val="24"/>
+          <w:sz w:val="30"/>
+          <w:szCs w:val="30"/>
+        </w:rPr>
+        <w:t>Include /etc/apache2/conf.d/phppgadmin</w:t>
+      </w:r>
+    </w:p>
+    <w:p>
+      <w:pPr>
+        <w:numPr>
+          <w:ilvl w:val="0"/>
+          <w:numId w:val="4"/>
+        </w:numPr>
+        <w:spacing w:after="0" w:line="240" w:lineRule="auto"/>
+        <w:ind w:left="1267"/>
+        <w:contextualSpacing/>
+        <w:rPr>
+          <w:rFonts w:ascii="Times New Roman" w:eastAsia="Times New Roman" w:hAnsi="Times New Roman" w:cs="Times New Roman"/>
+          <w:color w:val="5FCBEF"/>
+          <w:sz w:val="27"/>
+          <w:szCs w:val="24"/>
+        </w:rPr>
+      </w:pPr>
+      <w:r>
+        <w:rPr>
+          <w:rFonts w:ascii="Trebuchet MS" w:eastAsia="Times New Roman" w:hAnsi="Trebuchet MS" w:cs="Times New Roman"/>
+          <w:color w:val="404040"/>
+          <w:kern w:val="24"/>
+          <w:sz w:val="34"/>
+          <w:szCs w:val="34"/>
+        </w:rPr>
+        <w:t>Then, restart apache service.</w:t>
+      </w:r>
+    </w:p>
+    <w:p>
+      <w:pPr>
+        <w:numPr>
+          <w:ilvl w:val="1"/>
+          <w:numId w:val="4"/>
+        </w:numPr>
+        <w:spacing w:after="0" w:line="240" w:lineRule="auto"/>
+        <w:ind w:left="2606"/>
+        <w:contextualSpacing/>
+        <w:rPr>
+          <w:rFonts w:ascii="Times New Roman" w:eastAsia="Times New Roman" w:hAnsi="Times New Roman" w:cs="Times New Roman"/>
+          <w:color w:val="5FCBEF"/>
+          <w:sz w:val="24"/>
+          <w:szCs w:val="24"/>
+        </w:rPr>
+      </w:pPr>
+      <w:r>
+        <w:rPr>
+          <w:rFonts w:ascii="Trebuchet MS" w:eastAsia="Times New Roman" w:hAnsi="Trebuchet MS" w:cs="Times New Roman"/>
+          <w:color w:val="404040"/>
+          <w:kern w:val="24"/>
+          <w:sz w:val="30"/>
+          <w:szCs w:val="30"/>
+        </w:rPr>
+        <w:t>sudo service apache2 restart</w:t>
+      </w:r>
+    </w:p>
+    <w:p>
+      <w:pPr>
+        <w:jc w:val="center"/>
+        <w:rPr>
+          <w:rFonts w:ascii="Trebuchet MS" w:hAnsi="Trebuchet MS"/>
           <w:b/>
           <w:bCs/>
           <w:color w:val="5FCBEF"/>
@@ -888,7 +1289,6 @@
     </w:p>
     <w:p>
       <w:pPr>
-        <w:jc w:val="center"/>
         <w:rPr>
           <w:rFonts w:ascii="Trebuchet MS" w:hAnsi="Trebuchet MS"/>
           <w:b/>
@@ -905,6 +1305,407 @@
         <w:jc w:val="center"/>
         <w:rPr>
           <w:rFonts w:ascii="Trebuchet MS" w:hAnsi="Trebuchet MS"/>
+          <w:color w:val="5FCBEF"/>
+          <w:kern w:val="24"/>
+          <w:sz w:val="72"/>
+          <w:szCs w:val="72"/>
+        </w:rPr>
+      </w:pPr>
+      <w:r>
+        <w:rPr>
+          <w:rFonts w:ascii="Trebuchet MS" w:hAnsi="Trebuchet MS"/>
+          <w:color w:val="5FCBEF"/>
+          <w:kern w:val="24"/>
+          <w:sz w:val="72"/>
+          <w:szCs w:val="72"/>
+        </w:rPr>
+        <w:lastRenderedPageBreak/>
+        <w:t>Configure phpPgAdmin</w:t>
+      </w:r>
+    </w:p>
+    <w:p>
+      <w:pPr>
+        <w:spacing w:after="0" w:line="240" w:lineRule="auto"/>
+        <w:ind w:left="1267"/>
+        <w:contextualSpacing/>
+        <w:rPr>
+          <w:rFonts w:ascii="Times New Roman" w:eastAsia="Times New Roman" w:hAnsi="Times New Roman" w:cs="Times New Roman"/>
+          <w:color w:val="5FCBEF"/>
+          <w:sz w:val="21"/>
+          <w:szCs w:val="24"/>
+        </w:rPr>
+      </w:pPr>
+    </w:p>
+    <w:p>
+      <w:pPr>
+        <w:numPr>
+          <w:ilvl w:val="0"/>
+          <w:numId w:val="5"/>
+        </w:numPr>
+        <w:spacing w:after="0" w:line="240" w:lineRule="auto"/>
+        <w:ind w:left="1267"/>
+        <w:contextualSpacing/>
+        <w:rPr>
+          <w:rFonts w:ascii="Times New Roman" w:eastAsia="Times New Roman" w:hAnsi="Times New Roman" w:cs="Times New Roman"/>
+          <w:color w:val="5FCBEF"/>
+          <w:sz w:val="21"/>
+          <w:szCs w:val="24"/>
+        </w:rPr>
+      </w:pPr>
+      <w:r>
+        <w:rPr>
+          <w:rFonts w:ascii="Trebuchet MS" w:eastAsia="Times New Roman" w:hAnsi="Trebuchet MS" w:cs="Times New Roman"/>
+          <w:color w:val="404040"/>
+          <w:kern w:val="24"/>
+          <w:sz w:val="26"/>
+          <w:szCs w:val="26"/>
+        </w:rPr>
+        <w:t>Edit file /etc/phppgadmin/config.inc.php</w:t>
+      </w:r>
+    </w:p>
+    <w:p>
+      <w:pPr>
+        <w:numPr>
+          <w:ilvl w:val="1"/>
+          <w:numId w:val="5"/>
+        </w:numPr>
+        <w:spacing w:after="0" w:line="240" w:lineRule="auto"/>
+        <w:ind w:left="2606"/>
+        <w:contextualSpacing/>
+        <w:rPr>
+          <w:rFonts w:ascii="Times New Roman" w:eastAsia="Times New Roman" w:hAnsi="Times New Roman" w:cs="Times New Roman"/>
+          <w:color w:val="5FCBEF"/>
+          <w:sz w:val="18"/>
+          <w:szCs w:val="24"/>
+        </w:rPr>
+      </w:pPr>
+      <w:r>
+        <w:rPr>
+          <w:rFonts w:ascii="Trebuchet MS" w:eastAsia="Times New Roman" w:hAnsi="Trebuchet MS" w:cs="Times New Roman"/>
+          <w:color w:val="404040"/>
+          <w:kern w:val="24"/>
+        </w:rPr>
+        <w:t>sudo nano /etc/phppgadmin/config.inc.php</w:t>
+      </w:r>
+    </w:p>
+    <w:p>
+      <w:pPr>
+        <w:numPr>
+          <w:ilvl w:val="0"/>
+          <w:numId w:val="5"/>
+        </w:numPr>
+        <w:spacing w:after="0" w:line="240" w:lineRule="auto"/>
+        <w:ind w:left="1267"/>
+        <w:contextualSpacing/>
+        <w:rPr>
+          <w:rFonts w:ascii="Times New Roman" w:eastAsia="Times New Roman" w:hAnsi="Times New Roman" w:cs="Times New Roman"/>
+          <w:color w:val="5FCBEF"/>
+          <w:sz w:val="21"/>
+          <w:szCs w:val="24"/>
+        </w:rPr>
+      </w:pPr>
+      <w:r>
+        <w:rPr>
+          <w:rFonts w:ascii="Trebuchet MS" w:eastAsia="Times New Roman" w:hAnsi="Trebuchet MS" w:cs="Times New Roman"/>
+          <w:color w:val="404040"/>
+          <w:kern w:val="24"/>
+          <w:sz w:val="26"/>
+          <w:szCs w:val="26"/>
+        </w:rPr>
+        <w:t>Find the following line:</w:t>
+      </w:r>
+    </w:p>
+    <w:p>
+      <w:pPr>
+        <w:numPr>
+          <w:ilvl w:val="1"/>
+          <w:numId w:val="5"/>
+        </w:numPr>
+        <w:spacing w:after="0" w:line="240" w:lineRule="auto"/>
+        <w:ind w:left="2606"/>
+        <w:contextualSpacing/>
+        <w:rPr>
+          <w:rFonts w:ascii="Times New Roman" w:eastAsia="Times New Roman" w:hAnsi="Times New Roman" w:cs="Times New Roman"/>
+          <w:color w:val="5FCBEF"/>
+          <w:sz w:val="18"/>
+          <w:szCs w:val="24"/>
+        </w:rPr>
+      </w:pPr>
+      <w:r>
+        <w:rPr>
+          <w:rFonts w:ascii="Trebuchet MS" w:eastAsia="Times New Roman" w:hAnsi="Trebuchet MS" w:cs="Times New Roman"/>
+          <w:color w:val="404040"/>
+          <w:kern w:val="24"/>
+        </w:rPr>
+        <w:t>$conf['servers'][0]['host'] = '';</w:t>
+      </w:r>
+    </w:p>
+    <w:p>
+      <w:pPr>
+        <w:numPr>
+          <w:ilvl w:val="0"/>
+          <w:numId w:val="5"/>
+        </w:numPr>
+        <w:spacing w:after="0" w:line="240" w:lineRule="auto"/>
+        <w:ind w:left="1267"/>
+        <w:contextualSpacing/>
+        <w:rPr>
+          <w:rFonts w:ascii="Times New Roman" w:eastAsia="Times New Roman" w:hAnsi="Times New Roman" w:cs="Times New Roman"/>
+          <w:color w:val="5FCBEF"/>
+          <w:sz w:val="21"/>
+          <w:szCs w:val="24"/>
+        </w:rPr>
+      </w:pPr>
+      <w:r>
+        <w:rPr>
+          <w:rFonts w:ascii="Trebuchet MS" w:eastAsia="Times New Roman" w:hAnsi="Trebuchet MS" w:cs="Times New Roman"/>
+          <w:color w:val="404040"/>
+          <w:kern w:val="24"/>
+          <w:sz w:val="26"/>
+          <w:szCs w:val="26"/>
+        </w:rPr>
+        <w:t>Change it as shown below:</w:t>
+      </w:r>
+    </w:p>
+    <w:p>
+      <w:pPr>
+        <w:numPr>
+          <w:ilvl w:val="1"/>
+          <w:numId w:val="5"/>
+        </w:numPr>
+        <w:spacing w:after="0" w:line="240" w:lineRule="auto"/>
+        <w:ind w:left="2606"/>
+        <w:contextualSpacing/>
+        <w:rPr>
+          <w:rFonts w:ascii="Times New Roman" w:eastAsia="Times New Roman" w:hAnsi="Times New Roman" w:cs="Times New Roman"/>
+          <w:color w:val="5FCBEF"/>
+          <w:sz w:val="18"/>
+          <w:szCs w:val="24"/>
+        </w:rPr>
+      </w:pPr>
+      <w:r>
+        <w:rPr>
+          <w:rFonts w:ascii="Trebuchet MS" w:eastAsia="Times New Roman" w:hAnsi="Trebuchet MS" w:cs="Times New Roman"/>
+          <w:color w:val="404040"/>
+          <w:kern w:val="24"/>
+          <w:lang w:val="pt-BR"/>
+        </w:rPr>
+        <w:t>$conf['servers'][0]['host'] = 'localhost';</w:t>
+      </w:r>
+    </w:p>
+    <w:p>
+      <w:pPr>
+        <w:numPr>
+          <w:ilvl w:val="0"/>
+          <w:numId w:val="5"/>
+        </w:numPr>
+        <w:spacing w:after="0" w:line="240" w:lineRule="auto"/>
+        <w:ind w:left="1267"/>
+        <w:contextualSpacing/>
+        <w:rPr>
+          <w:rFonts w:ascii="Times New Roman" w:eastAsia="Times New Roman" w:hAnsi="Times New Roman" w:cs="Times New Roman"/>
+          <w:color w:val="5FCBEF"/>
+          <w:sz w:val="21"/>
+          <w:szCs w:val="24"/>
+        </w:rPr>
+      </w:pPr>
+      <w:r>
+        <w:rPr>
+          <w:rFonts w:ascii="Trebuchet MS" w:eastAsia="Times New Roman" w:hAnsi="Trebuchet MS" w:cs="Times New Roman"/>
+          <w:color w:val="404040"/>
+          <w:kern w:val="24"/>
+          <w:sz w:val="26"/>
+          <w:szCs w:val="26"/>
+        </w:rPr>
+        <w:t>And find the line:</w:t>
+      </w:r>
+    </w:p>
+    <w:p>
+      <w:pPr>
+        <w:numPr>
+          <w:ilvl w:val="1"/>
+          <w:numId w:val="5"/>
+        </w:numPr>
+        <w:spacing w:after="0" w:line="240" w:lineRule="auto"/>
+        <w:ind w:left="2606"/>
+        <w:contextualSpacing/>
+        <w:rPr>
+          <w:rFonts w:ascii="Times New Roman" w:eastAsia="Times New Roman" w:hAnsi="Times New Roman" w:cs="Times New Roman"/>
+          <w:color w:val="5FCBEF"/>
+          <w:sz w:val="18"/>
+          <w:szCs w:val="24"/>
+        </w:rPr>
+      </w:pPr>
+      <w:r>
+        <w:rPr>
+          <w:rFonts w:ascii="Trebuchet MS" w:eastAsia="Times New Roman" w:hAnsi="Trebuchet MS" w:cs="Times New Roman"/>
+          <w:color w:val="404040"/>
+          <w:kern w:val="24"/>
+        </w:rPr>
+        <w:t>$conf['extra_login_security'] = true;</w:t>
+      </w:r>
+    </w:p>
+    <w:p>
+      <w:pPr>
+        <w:numPr>
+          <w:ilvl w:val="0"/>
+          <w:numId w:val="5"/>
+        </w:numPr>
+        <w:spacing w:after="0" w:line="240" w:lineRule="auto"/>
+        <w:ind w:left="1267"/>
+        <w:contextualSpacing/>
+        <w:rPr>
+          <w:rFonts w:ascii="Times New Roman" w:eastAsia="Times New Roman" w:hAnsi="Times New Roman" w:cs="Times New Roman"/>
+          <w:color w:val="5FCBEF"/>
+          <w:sz w:val="21"/>
+          <w:szCs w:val="24"/>
+        </w:rPr>
+      </w:pPr>
+      <w:r>
+        <w:rPr>
+          <w:rFonts w:ascii="Trebuchet MS" w:eastAsia="Times New Roman" w:hAnsi="Trebuchet MS" w:cs="Times New Roman"/>
+          <w:color w:val="404040"/>
+          <w:kern w:val="24"/>
+          <w:sz w:val="26"/>
+          <w:szCs w:val="26"/>
+        </w:rPr>
+        <w:t>Change the value to false:</w:t>
+      </w:r>
+    </w:p>
+    <w:p>
+      <w:pPr>
+        <w:numPr>
+          <w:ilvl w:val="1"/>
+          <w:numId w:val="5"/>
+        </w:numPr>
+        <w:spacing w:after="0" w:line="240" w:lineRule="auto"/>
+        <w:ind w:left="2606"/>
+        <w:contextualSpacing/>
+        <w:rPr>
+          <w:rFonts w:ascii="Times New Roman" w:eastAsia="Times New Roman" w:hAnsi="Times New Roman" w:cs="Times New Roman"/>
+          <w:color w:val="5FCBEF"/>
+          <w:sz w:val="18"/>
+          <w:szCs w:val="24"/>
+        </w:rPr>
+      </w:pPr>
+      <w:r>
+        <w:rPr>
+          <w:rFonts w:ascii="Trebuchet MS" w:eastAsia="Times New Roman" w:hAnsi="Trebuchet MS" w:cs="Times New Roman"/>
+          <w:color w:val="404040"/>
+          <w:kern w:val="24"/>
+        </w:rPr>
+        <w:t>$conf['extra_login_security'] = false;</w:t>
+      </w:r>
+    </w:p>
+    <w:p>
+      <w:pPr>
+        <w:numPr>
+          <w:ilvl w:val="0"/>
+          <w:numId w:val="5"/>
+        </w:numPr>
+        <w:spacing w:after="0" w:line="240" w:lineRule="auto"/>
+        <w:ind w:left="1267"/>
+        <w:contextualSpacing/>
+        <w:rPr>
+          <w:rFonts w:ascii="Times New Roman" w:eastAsia="Times New Roman" w:hAnsi="Times New Roman" w:cs="Times New Roman"/>
+          <w:color w:val="5FCBEF"/>
+          <w:sz w:val="21"/>
+          <w:szCs w:val="24"/>
+        </w:rPr>
+      </w:pPr>
+      <w:r>
+        <w:rPr>
+          <w:rFonts w:ascii="Trebuchet MS" w:eastAsia="Times New Roman" w:hAnsi="Trebuchet MS" w:cs="Times New Roman"/>
+          <w:color w:val="404040"/>
+          <w:kern w:val="24"/>
+          <w:sz w:val="26"/>
+          <w:szCs w:val="26"/>
+        </w:rPr>
+        <w:t>Find the line:</w:t>
+      </w:r>
+    </w:p>
+    <w:p>
+      <w:pPr>
+        <w:numPr>
+          <w:ilvl w:val="1"/>
+          <w:numId w:val="5"/>
+        </w:numPr>
+        <w:spacing w:after="0" w:line="240" w:lineRule="auto"/>
+        <w:ind w:left="2606"/>
+        <w:contextualSpacing/>
+        <w:rPr>
+          <w:rFonts w:ascii="Times New Roman" w:eastAsia="Times New Roman" w:hAnsi="Times New Roman" w:cs="Times New Roman"/>
+          <w:color w:val="5FCBEF"/>
+          <w:sz w:val="18"/>
+          <w:szCs w:val="24"/>
+        </w:rPr>
+      </w:pPr>
+      <w:r>
+        <w:rPr>
+          <w:rFonts w:ascii="Trebuchet MS" w:eastAsia="Times New Roman" w:hAnsi="Trebuchet MS" w:cs="Times New Roman"/>
+          <w:color w:val="404040"/>
+          <w:kern w:val="24"/>
+        </w:rPr>
+        <w:t>$conf['owned_only'] = false;</w:t>
+      </w:r>
+    </w:p>
+    <w:p>
+      <w:pPr>
+        <w:numPr>
+          <w:ilvl w:val="0"/>
+          <w:numId w:val="5"/>
+        </w:numPr>
+        <w:spacing w:after="0" w:line="240" w:lineRule="auto"/>
+        <w:ind w:left="1267"/>
+        <w:contextualSpacing/>
+        <w:rPr>
+          <w:rFonts w:ascii="Times New Roman" w:eastAsia="Times New Roman" w:hAnsi="Times New Roman" w:cs="Times New Roman"/>
+          <w:color w:val="5FCBEF"/>
+          <w:sz w:val="21"/>
+          <w:szCs w:val="24"/>
+        </w:rPr>
+      </w:pPr>
+      <w:r>
+        <w:rPr>
+          <w:rFonts w:ascii="Trebuchet MS" w:eastAsia="Times New Roman" w:hAnsi="Trebuchet MS" w:cs="Times New Roman"/>
+          <w:color w:val="404040"/>
+          <w:kern w:val="24"/>
+          <w:sz w:val="26"/>
+          <w:szCs w:val="26"/>
+        </w:rPr>
+        <w:t>Set the value as true.ru</w:t>
+      </w:r>
+    </w:p>
+    <w:p>
+      <w:pPr>
+        <w:numPr>
+          <w:ilvl w:val="1"/>
+          <w:numId w:val="5"/>
+        </w:numPr>
+        <w:spacing w:after="0" w:line="240" w:lineRule="auto"/>
+        <w:ind w:left="2606"/>
+        <w:contextualSpacing/>
+        <w:rPr>
+          <w:rFonts w:ascii="Times New Roman" w:eastAsia="Times New Roman" w:hAnsi="Times New Roman" w:cs="Times New Roman"/>
+          <w:color w:val="5FCBEF"/>
+          <w:sz w:val="18"/>
+          <w:szCs w:val="24"/>
+        </w:rPr>
+      </w:pPr>
+      <w:r>
+        <w:rPr>
+          <w:rFonts w:ascii="Trebuchet MS" w:eastAsia="Times New Roman" w:hAnsi="Trebuchet MS" w:cs="Times New Roman"/>
+          <w:color w:val="404040"/>
+          <w:kern w:val="24"/>
+        </w:rPr>
+        <w:t>$conf['owned_only'] = true;</w:t>
+      </w:r>
+    </w:p>
+    <w:p>
+      <w:pPr>
+        <w:jc w:val="center"/>
+        <w:rPr>
+          <w:rFonts w:ascii="Trebuchet MS" w:hAnsi="Trebuchet MS"/>
           <w:b/>
           <w:bCs/>
           <w:color w:val="5FCBEF"/>
@@ -919,57 +1720,41 @@
         <w:jc w:val="center"/>
         <w:rPr>
           <w:rFonts w:ascii="Trebuchet MS" w:hAnsi="Trebuchet MS"/>
-          <w:b/>
-          <w:bCs/>
           <w:color w:val="5FCBEF"/>
           <w:kern w:val="24"/>
           <w:sz w:val="72"/>
           <w:szCs w:val="72"/>
         </w:rPr>
       </w:pPr>
-    </w:p>
-    <w:p>
-      <w:pPr>
-        <w:jc w:val="center"/>
-        <w:rPr>
-          <w:rFonts w:ascii="Trebuchet MS" w:hAnsi="Trebuchet MS"/>
-          <w:b/>
-          <w:bCs/>
+      <w:r>
+        <w:rPr>
+          <w:rFonts w:ascii="Trebuchet MS" w:hAnsi="Trebuchet MS"/>
           <w:color w:val="5FCBEF"/>
           <w:kern w:val="24"/>
           <w:sz w:val="72"/>
           <w:szCs w:val="72"/>
         </w:rPr>
-      </w:pPr>
-    </w:p>
-    <w:p>
-      <w:pPr>
-        <w:jc w:val="center"/>
-        <w:rPr>
-          <w:rFonts w:ascii="Trebuchet MS" w:hAnsi="Trebuchet MS"/>
-          <w:color w:val="5FCBEF"/>
-          <w:kern w:val="24"/>
-          <w:sz w:val="72"/>
-          <w:szCs w:val="72"/>
-        </w:rPr>
-      </w:pPr>
-      <w:r>
-        <w:rPr>
-          <w:rFonts w:ascii="Trebuchet MS" w:hAnsi="Trebuchet MS"/>
-          <w:color w:val="5FCBEF"/>
-          <w:kern w:val="24"/>
-          <w:sz w:val="72"/>
-          <w:szCs w:val="72"/>
-        </w:rPr>
-        <w:lastRenderedPageBreak/>
-        <w:t>Install phpPgAdmin</w:t>
-      </w:r>
+        <w:t>Restart postgresql service and Apache services</w:t>
+      </w:r>
+    </w:p>
+    <w:p>
+      <w:pPr>
+        <w:spacing w:after="0" w:line="240" w:lineRule="auto"/>
+        <w:ind w:left="1267"/>
+        <w:contextualSpacing/>
+        <w:rPr>
+          <w:rFonts w:ascii="Times New Roman" w:eastAsia="Times New Roman" w:hAnsi="Times New Roman" w:cs="Times New Roman"/>
+          <w:color w:val="5FCBEF"/>
+          <w:sz w:val="29"/>
+          <w:szCs w:val="24"/>
+        </w:rPr>
+      </w:pPr>
     </w:p>
     <w:p>
       <w:pPr>
         <w:numPr>
           <w:ilvl w:val="0"/>
-          <w:numId w:val="3"/>
+          <w:numId w:val="6"/>
         </w:numPr>
         <w:spacing w:after="0" w:line="240" w:lineRule="auto"/>
         <w:ind w:left="1267"/>
@@ -989,14 +1774,14 @@
           <w:sz w:val="36"/>
           <w:szCs w:val="36"/>
         </w:rPr>
-        <w:t>Install phpPgAdmin:</w:t>
+        <w:t>Save and close the file.</w:t>
       </w:r>
     </w:p>
     <w:p>
       <w:pPr>
         <w:numPr>
           <w:ilvl w:val="1"/>
-          <w:numId w:val="3"/>
+          <w:numId w:val="6"/>
         </w:numPr>
         <w:spacing w:after="0" w:line="240" w:lineRule="auto"/>
         <w:ind w:left="2606"/>
@@ -1016,14 +1801,41 @@
           <w:sz w:val="32"/>
           <w:szCs w:val="32"/>
         </w:rPr>
-        <w:t>sudo apt-get install phppgadmin</w:t>
+        <w:t>sudo service postgresql restart</w:t>
+      </w:r>
+    </w:p>
+    <w:p>
+      <w:pPr>
+        <w:numPr>
+          <w:ilvl w:val="1"/>
+          <w:numId w:val="6"/>
+        </w:numPr>
+        <w:spacing w:after="0" w:line="240" w:lineRule="auto"/>
+        <w:ind w:left="2606"/>
+        <w:contextualSpacing/>
+        <w:rPr>
+          <w:rFonts w:ascii="Times New Roman" w:eastAsia="Times New Roman" w:hAnsi="Times New Roman" w:cs="Times New Roman"/>
+          <w:color w:val="5FCBEF"/>
+          <w:sz w:val="26"/>
+          <w:szCs w:val="24"/>
+        </w:rPr>
+      </w:pPr>
+      <w:r>
+        <w:rPr>
+          <w:rFonts w:ascii="Trebuchet MS" w:eastAsia="Times New Roman" w:hAnsi="Trebuchet MS" w:cs="Times New Roman"/>
+          <w:color w:val="404040"/>
+          <w:kern w:val="24"/>
+          <w:sz w:val="32"/>
+          <w:szCs w:val="32"/>
+        </w:rPr>
+        <w:t>sudo service apache2 restart</w:t>
       </w:r>
     </w:p>
     <w:p>
       <w:pPr>
         <w:numPr>
           <w:ilvl w:val="0"/>
-          <w:numId w:val="3"/>
+          <w:numId w:val="6"/>
         </w:numPr>
         <w:spacing w:after="0" w:line="240" w:lineRule="auto"/>
         <w:ind w:left="1267"/>
@@ -1043,887 +1855,7 @@
           <w:sz w:val="36"/>
           <w:szCs w:val="36"/>
         </w:rPr>
-        <w:t>By default, you can access phppgadmin using:</w:t>
-      </w:r>
-    </w:p>
-    <w:p>
-      <w:pPr>
-        <w:numPr>
-          <w:ilvl w:val="1"/>
-          <w:numId w:val="3"/>
-        </w:numPr>
-        <w:spacing w:after="0" w:line="240" w:lineRule="auto"/>
-        <w:ind w:left="2606"/>
-        <w:contextualSpacing/>
-        <w:rPr>
-          <w:rFonts w:ascii="Times New Roman" w:eastAsia="Times New Roman" w:hAnsi="Times New Roman" w:cs="Times New Roman"/>
-          <w:color w:val="5FCBEF"/>
-          <w:sz w:val="26"/>
-          <w:szCs w:val="24"/>
-        </w:rPr>
-      </w:pPr>
-      <w:r>
-        <w:rPr>
-          <w:rFonts w:ascii="Trebuchet MS" w:eastAsia="Times New Roman" w:hAnsi="Trebuchet MS" w:cs="Times New Roman"/>
-          <w:color w:val="404040"/>
-          <w:kern w:val="24"/>
-          <w:sz w:val="32"/>
-          <w:szCs w:val="32"/>
-        </w:rPr>
-        <w:t>http://localhost/phppgadmin</w:t>
-      </w:r>
-    </w:p>
-    <w:p>
-      <w:pPr>
-        <w:jc w:val="center"/>
-        <w:rPr>
-          <w:rFonts w:ascii="Trebuchet MS" w:hAnsi="Trebuchet MS"/>
-          <w:b/>
-          <w:bCs/>
-          <w:color w:val="5FCBEF"/>
-          <w:kern w:val="24"/>
-          <w:sz w:val="72"/>
-          <w:szCs w:val="72"/>
-        </w:rPr>
-      </w:pPr>
-    </w:p>
-    <w:p>
-      <w:pPr>
-        <w:jc w:val="center"/>
-        <w:rPr>
-          <w:rFonts w:ascii="Trebuchet MS" w:hAnsi="Trebuchet MS"/>
-          <w:color w:val="5FCBEF"/>
-          <w:kern w:val="24"/>
-          <w:sz w:val="72"/>
-          <w:szCs w:val="72"/>
-        </w:rPr>
-      </w:pPr>
-      <w:r>
-        <w:rPr>
-          <w:rFonts w:ascii="Trebuchet MS" w:hAnsi="Trebuchet MS"/>
-          <w:color w:val="5FCBEF"/>
-          <w:kern w:val="24"/>
-          <w:sz w:val="72"/>
-          <w:szCs w:val="72"/>
-        </w:rPr>
-        <w:t>Access Remote phpPgAdmin</w:t>
-      </w:r>
-    </w:p>
-    <w:p>
-      <w:pPr>
-        <w:numPr>
-          <w:ilvl w:val="0"/>
-          <w:numId w:val="4"/>
-        </w:numPr>
-        <w:spacing w:after="0" w:line="240" w:lineRule="auto"/>
-        <w:ind w:left="1267"/>
-        <w:contextualSpacing/>
-        <w:rPr>
-          <w:rFonts w:ascii="Times New Roman" w:eastAsia="Times New Roman" w:hAnsi="Times New Roman" w:cs="Times New Roman"/>
-          <w:color w:val="5FCBEF"/>
-          <w:sz w:val="27"/>
-          <w:szCs w:val="24"/>
-        </w:rPr>
-      </w:pPr>
-      <w:r>
-        <w:rPr>
-          <w:rFonts w:ascii="Trebuchet MS" w:eastAsia="Times New Roman" w:hAnsi="Trebuchet MS" w:cs="Times New Roman"/>
-          <w:color w:val="404040"/>
-          <w:kern w:val="24"/>
-          <w:sz w:val="34"/>
-          <w:szCs w:val="34"/>
-        </w:rPr>
-        <w:t>Edit file /etc/apache2/conf.d/phppgadmin:</w:t>
-      </w:r>
-    </w:p>
-    <w:p>
-      <w:pPr>
-        <w:numPr>
-          <w:ilvl w:val="1"/>
-          <w:numId w:val="4"/>
-        </w:numPr>
-        <w:spacing w:after="0" w:line="240" w:lineRule="auto"/>
-        <w:ind w:left="2606"/>
-        <w:contextualSpacing/>
-        <w:rPr>
-          <w:rFonts w:ascii="Times New Roman" w:eastAsia="Times New Roman" w:hAnsi="Times New Roman" w:cs="Times New Roman"/>
-          <w:color w:val="5FCBEF"/>
-          <w:sz w:val="24"/>
-          <w:szCs w:val="24"/>
-        </w:rPr>
-      </w:pPr>
-      <w:r>
-        <w:rPr>
-          <w:rFonts w:ascii="Trebuchet MS" w:eastAsia="Times New Roman" w:hAnsi="Trebuchet MS" w:cs="Times New Roman"/>
-          <w:color w:val="404040"/>
-          <w:kern w:val="24"/>
-          <w:sz w:val="30"/>
-          <w:szCs w:val="30"/>
-        </w:rPr>
-        <w:t>sudo nano /etc/apache2/conf.d/phppgadmin</w:t>
-      </w:r>
-    </w:p>
-    <w:p>
-      <w:pPr>
-        <w:numPr>
-          <w:ilvl w:val="0"/>
-          <w:numId w:val="4"/>
-        </w:numPr>
-        <w:spacing w:after="0" w:line="240" w:lineRule="auto"/>
-        <w:ind w:left="1267"/>
-        <w:contextualSpacing/>
-        <w:rPr>
-          <w:rFonts w:ascii="Times New Roman" w:eastAsia="Times New Roman" w:hAnsi="Times New Roman" w:cs="Times New Roman"/>
-          <w:color w:val="5FCBEF"/>
-          <w:sz w:val="27"/>
-          <w:szCs w:val="24"/>
-        </w:rPr>
-      </w:pPr>
-      <w:r>
-        <w:rPr>
-          <w:rFonts w:ascii="Trebuchet MS" w:eastAsia="Times New Roman" w:hAnsi="Trebuchet MS" w:cs="Times New Roman"/>
-          <w:color w:val="404040"/>
-          <w:kern w:val="24"/>
-          <w:sz w:val="34"/>
-          <w:szCs w:val="34"/>
-        </w:rPr>
-        <w:t>Comment the following line:</w:t>
-      </w:r>
-    </w:p>
-    <w:p>
-      <w:pPr>
-        <w:numPr>
-          <w:ilvl w:val="1"/>
-          <w:numId w:val="4"/>
-        </w:numPr>
-        <w:spacing w:after="0" w:line="240" w:lineRule="auto"/>
-        <w:ind w:left="2606"/>
-        <w:contextualSpacing/>
-        <w:rPr>
-          <w:rFonts w:ascii="Times New Roman" w:eastAsia="Times New Roman" w:hAnsi="Times New Roman" w:cs="Times New Roman"/>
-          <w:color w:val="5FCBEF"/>
-          <w:sz w:val="24"/>
-          <w:szCs w:val="24"/>
-        </w:rPr>
-      </w:pPr>
-      <w:r>
-        <w:rPr>
-          <w:rFonts w:ascii="Trebuchet MS" w:eastAsia="Times New Roman" w:hAnsi="Trebuchet MS" w:cs="Times New Roman"/>
-          <w:color w:val="404040"/>
-          <w:kern w:val="24"/>
-          <w:sz w:val="30"/>
-          <w:szCs w:val="30"/>
-        </w:rPr>
-        <w:t>#allow from 127.0.0.0/255.0.0.0 ::1/128</w:t>
-      </w:r>
-    </w:p>
-    <w:p>
-      <w:pPr>
-        <w:numPr>
-          <w:ilvl w:val="0"/>
-          <w:numId w:val="4"/>
-        </w:numPr>
-        <w:spacing w:after="0" w:line="240" w:lineRule="auto"/>
-        <w:ind w:left="1267"/>
-        <w:contextualSpacing/>
-        <w:rPr>
-          <w:rFonts w:ascii="Times New Roman" w:eastAsia="Times New Roman" w:hAnsi="Times New Roman" w:cs="Times New Roman"/>
-          <w:color w:val="5FCBEF"/>
-          <w:sz w:val="27"/>
-          <w:szCs w:val="24"/>
-        </w:rPr>
-      </w:pPr>
-      <w:r>
-        <w:rPr>
-          <w:rFonts w:ascii="Trebuchet MS" w:eastAsia="Times New Roman" w:hAnsi="Trebuchet MS" w:cs="Times New Roman"/>
-          <w:color w:val="404040"/>
-          <w:kern w:val="24"/>
-          <w:sz w:val="34"/>
-          <w:szCs w:val="34"/>
-        </w:rPr>
-        <w:t>Uncomment the following line to make phppgadmin from all systems:</w:t>
-      </w:r>
-    </w:p>
-    <w:p>
-      <w:pPr>
-        <w:numPr>
-          <w:ilvl w:val="1"/>
-          <w:numId w:val="4"/>
-        </w:numPr>
-        <w:spacing w:after="0" w:line="240" w:lineRule="auto"/>
-        <w:ind w:left="2606"/>
-        <w:contextualSpacing/>
-        <w:rPr>
-          <w:rFonts w:ascii="Times New Roman" w:eastAsia="Times New Roman" w:hAnsi="Times New Roman" w:cs="Times New Roman"/>
-          <w:color w:val="5FCBEF"/>
-          <w:sz w:val="24"/>
-          <w:szCs w:val="24"/>
-        </w:rPr>
-      </w:pPr>
-      <w:r>
-        <w:rPr>
-          <w:rFonts w:ascii="Trebuchet MS" w:eastAsia="Times New Roman" w:hAnsi="Trebuchet MS" w:cs="Times New Roman"/>
-          <w:color w:val="404040"/>
-          <w:kern w:val="24"/>
-          <w:sz w:val="30"/>
-          <w:szCs w:val="30"/>
-        </w:rPr>
-        <w:t>allow from all</w:t>
-      </w:r>
-    </w:p>
-    <w:p>
-      <w:pPr>
-        <w:numPr>
-          <w:ilvl w:val="0"/>
-          <w:numId w:val="4"/>
-        </w:numPr>
-        <w:spacing w:after="0" w:line="240" w:lineRule="auto"/>
-        <w:ind w:left="1267"/>
-        <w:contextualSpacing/>
-        <w:rPr>
-          <w:rFonts w:ascii="Times New Roman" w:eastAsia="Times New Roman" w:hAnsi="Times New Roman" w:cs="Times New Roman"/>
-          <w:color w:val="5FCBEF"/>
-          <w:sz w:val="27"/>
-          <w:szCs w:val="24"/>
-        </w:rPr>
-      </w:pPr>
-      <w:r>
-        <w:rPr>
-          <w:rFonts w:ascii="Trebuchet MS" w:eastAsia="Times New Roman" w:hAnsi="Trebuchet MS" w:cs="Times New Roman"/>
-          <w:color w:val="404040"/>
-          <w:kern w:val="24"/>
-          <w:sz w:val="34"/>
-          <w:szCs w:val="34"/>
-        </w:rPr>
-        <w:t>Edit /etc/apache2/apache2.conf:</w:t>
-      </w:r>
-    </w:p>
-    <w:p>
-      <w:pPr>
-        <w:numPr>
-          <w:ilvl w:val="1"/>
-          <w:numId w:val="4"/>
-        </w:numPr>
-        <w:spacing w:after="0" w:line="240" w:lineRule="auto"/>
-        <w:ind w:left="2606"/>
-        <w:contextualSpacing/>
-        <w:rPr>
-          <w:rFonts w:ascii="Times New Roman" w:eastAsia="Times New Roman" w:hAnsi="Times New Roman" w:cs="Times New Roman"/>
-          <w:color w:val="5FCBEF"/>
-          <w:sz w:val="24"/>
-          <w:szCs w:val="24"/>
-        </w:rPr>
-      </w:pPr>
-      <w:r>
-        <w:rPr>
-          <w:rFonts w:ascii="Trebuchet MS" w:eastAsia="Times New Roman" w:hAnsi="Trebuchet MS" w:cs="Times New Roman"/>
-          <w:color w:val="404040"/>
-          <w:kern w:val="24"/>
-          <w:sz w:val="30"/>
-          <w:szCs w:val="30"/>
-        </w:rPr>
-        <w:t>sudo vi /etc/apache2/apache2.conf</w:t>
-      </w:r>
-    </w:p>
-    <w:p>
-      <w:pPr>
-        <w:numPr>
-          <w:ilvl w:val="0"/>
-          <w:numId w:val="4"/>
-        </w:numPr>
-        <w:spacing w:after="0" w:line="240" w:lineRule="auto"/>
-        <w:ind w:left="1267"/>
-        <w:contextualSpacing/>
-        <w:rPr>
-          <w:rFonts w:ascii="Times New Roman" w:eastAsia="Times New Roman" w:hAnsi="Times New Roman" w:cs="Times New Roman"/>
-          <w:color w:val="5FCBEF"/>
-          <w:sz w:val="27"/>
-          <w:szCs w:val="24"/>
-        </w:rPr>
-      </w:pPr>
-      <w:r>
-        <w:rPr>
-          <w:rFonts w:ascii="Trebuchet MS" w:eastAsia="Times New Roman" w:hAnsi="Trebuchet MS" w:cs="Times New Roman"/>
-          <w:color w:val="404040"/>
-          <w:kern w:val="24"/>
-          <w:sz w:val="34"/>
-          <w:szCs w:val="34"/>
-        </w:rPr>
-        <w:t>Add the following line:</w:t>
-      </w:r>
-    </w:p>
-    <w:p>
-      <w:pPr>
-        <w:numPr>
-          <w:ilvl w:val="1"/>
-          <w:numId w:val="4"/>
-        </w:numPr>
-        <w:spacing w:after="0" w:line="240" w:lineRule="auto"/>
-        <w:ind w:left="2606"/>
-        <w:contextualSpacing/>
-        <w:rPr>
-          <w:rFonts w:ascii="Times New Roman" w:eastAsia="Times New Roman" w:hAnsi="Times New Roman" w:cs="Times New Roman"/>
-          <w:color w:val="5FCBEF"/>
-          <w:sz w:val="24"/>
-          <w:szCs w:val="24"/>
-        </w:rPr>
-      </w:pPr>
-      <w:r>
-        <w:rPr>
-          <w:rFonts w:ascii="Trebuchet MS" w:eastAsia="Times New Roman" w:hAnsi="Trebuchet MS" w:cs="Times New Roman"/>
-          <w:color w:val="404040"/>
-          <w:kern w:val="24"/>
-          <w:sz w:val="30"/>
-          <w:szCs w:val="30"/>
-        </w:rPr>
-        <w:t>Include /etc/apache2/conf.d/phppgadmin</w:t>
-      </w:r>
-    </w:p>
-    <w:p>
-      <w:pPr>
-        <w:numPr>
-          <w:ilvl w:val="0"/>
-          <w:numId w:val="4"/>
-        </w:numPr>
-        <w:spacing w:after="0" w:line="240" w:lineRule="auto"/>
-        <w:ind w:left="1267"/>
-        <w:contextualSpacing/>
-        <w:rPr>
-          <w:rFonts w:ascii="Times New Roman" w:eastAsia="Times New Roman" w:hAnsi="Times New Roman" w:cs="Times New Roman"/>
-          <w:color w:val="5FCBEF"/>
-          <w:sz w:val="27"/>
-          <w:szCs w:val="24"/>
-        </w:rPr>
-      </w:pPr>
-      <w:r>
-        <w:rPr>
-          <w:rFonts w:ascii="Trebuchet MS" w:eastAsia="Times New Roman" w:hAnsi="Trebuchet MS" w:cs="Times New Roman"/>
-          <w:color w:val="404040"/>
-          <w:kern w:val="24"/>
-          <w:sz w:val="34"/>
-          <w:szCs w:val="34"/>
-        </w:rPr>
-        <w:t>Then, restart apache service.</w:t>
-      </w:r>
-    </w:p>
-    <w:p>
-      <w:pPr>
-        <w:numPr>
-          <w:ilvl w:val="1"/>
-          <w:numId w:val="4"/>
-        </w:numPr>
-        <w:spacing w:after="0" w:line="240" w:lineRule="auto"/>
-        <w:ind w:left="2606"/>
-        <w:contextualSpacing/>
-        <w:rPr>
-          <w:rFonts w:ascii="Times New Roman" w:eastAsia="Times New Roman" w:hAnsi="Times New Roman" w:cs="Times New Roman"/>
-          <w:color w:val="5FCBEF"/>
-          <w:sz w:val="24"/>
-          <w:szCs w:val="24"/>
-        </w:rPr>
-      </w:pPr>
-      <w:r>
-        <w:rPr>
-          <w:rFonts w:ascii="Trebuchet MS" w:eastAsia="Times New Roman" w:hAnsi="Trebuchet MS" w:cs="Times New Roman"/>
-          <w:color w:val="404040"/>
-          <w:kern w:val="24"/>
-          <w:sz w:val="30"/>
-          <w:szCs w:val="30"/>
-        </w:rPr>
-        <w:t>sudo service apache2 restart</w:t>
-      </w:r>
-    </w:p>
-    <w:p>
-      <w:pPr>
-        <w:jc w:val="center"/>
-        <w:rPr>
-          <w:rFonts w:ascii="Trebuchet MS" w:hAnsi="Trebuchet MS"/>
-          <w:b/>
-          <w:bCs/>
-          <w:color w:val="5FCBEF"/>
-          <w:kern w:val="24"/>
-          <w:sz w:val="72"/>
-          <w:szCs w:val="72"/>
-        </w:rPr>
-      </w:pPr>
-    </w:p>
-    <w:p>
-      <w:pPr>
-        <w:jc w:val="center"/>
-        <w:rPr>
-          <w:rFonts w:ascii="Trebuchet MS" w:hAnsi="Trebuchet MS"/>
-          <w:b/>
-          <w:bCs/>
-          <w:color w:val="5FCBEF"/>
-          <w:kern w:val="24"/>
-          <w:sz w:val="72"/>
-          <w:szCs w:val="72"/>
-        </w:rPr>
-      </w:pPr>
-    </w:p>
-    <w:p>
-      <w:pPr>
-        <w:jc w:val="center"/>
-        <w:rPr>
-          <w:rFonts w:ascii="Trebuchet MS" w:hAnsi="Trebuchet MS"/>
-          <w:b/>
-          <w:bCs/>
-          <w:color w:val="5FCBEF"/>
-          <w:kern w:val="24"/>
-          <w:sz w:val="72"/>
-          <w:szCs w:val="72"/>
-        </w:rPr>
-      </w:pPr>
-    </w:p>
-    <w:p>
-      <w:pPr>
-        <w:jc w:val="center"/>
-        <w:rPr>
-          <w:rFonts w:ascii="Trebuchet MS" w:hAnsi="Trebuchet MS"/>
-          <w:color w:val="5FCBEF"/>
-          <w:kern w:val="24"/>
-          <w:sz w:val="72"/>
-          <w:szCs w:val="72"/>
-        </w:rPr>
-      </w:pPr>
-      <w:r>
-        <w:rPr>
-          <w:rFonts w:ascii="Trebuchet MS" w:hAnsi="Trebuchet MS"/>
-          <w:color w:val="5FCBEF"/>
-          <w:kern w:val="24"/>
-          <w:sz w:val="72"/>
-          <w:szCs w:val="72"/>
-        </w:rPr>
-        <w:lastRenderedPageBreak/>
-        <w:t>Configure phpPgAdmin</w:t>
-      </w:r>
-    </w:p>
-    <w:p>
-      <w:pPr>
-        <w:numPr>
-          <w:ilvl w:val="0"/>
-          <w:numId w:val="5"/>
-        </w:numPr>
-        <w:spacing w:after="0" w:line="240" w:lineRule="auto"/>
-        <w:ind w:left="1267"/>
-        <w:contextualSpacing/>
-        <w:rPr>
-          <w:rFonts w:ascii="Times New Roman" w:eastAsia="Times New Roman" w:hAnsi="Times New Roman" w:cs="Times New Roman"/>
-          <w:color w:val="5FCBEF"/>
-          <w:sz w:val="21"/>
-          <w:szCs w:val="24"/>
-        </w:rPr>
-      </w:pPr>
-      <w:r>
-        <w:rPr>
-          <w:rFonts w:ascii="Trebuchet MS" w:eastAsia="Times New Roman" w:hAnsi="Trebuchet MS" w:cs="Times New Roman"/>
-          <w:color w:val="404040"/>
-          <w:kern w:val="24"/>
-          <w:sz w:val="26"/>
-          <w:szCs w:val="26"/>
-        </w:rPr>
-        <w:t>Edit file /etc/phppgadmin/config.inc.php</w:t>
-      </w:r>
-    </w:p>
-    <w:p>
-      <w:pPr>
-        <w:numPr>
-          <w:ilvl w:val="1"/>
-          <w:numId w:val="5"/>
-        </w:numPr>
-        <w:spacing w:after="0" w:line="240" w:lineRule="auto"/>
-        <w:ind w:left="2606"/>
-        <w:contextualSpacing/>
-        <w:rPr>
-          <w:rFonts w:ascii="Times New Roman" w:eastAsia="Times New Roman" w:hAnsi="Times New Roman" w:cs="Times New Roman"/>
-          <w:color w:val="5FCBEF"/>
-          <w:sz w:val="18"/>
-          <w:szCs w:val="24"/>
-        </w:rPr>
-      </w:pPr>
-      <w:r>
-        <w:rPr>
-          <w:rFonts w:ascii="Trebuchet MS" w:eastAsia="Times New Roman" w:hAnsi="Trebuchet MS" w:cs="Times New Roman"/>
-          <w:color w:val="404040"/>
-          <w:kern w:val="24"/>
-        </w:rPr>
-        <w:t>sudo nano /etc/phppgadmin/config.inc.php</w:t>
-      </w:r>
-    </w:p>
-    <w:p>
-      <w:pPr>
-        <w:numPr>
-          <w:ilvl w:val="0"/>
-          <w:numId w:val="5"/>
-        </w:numPr>
-        <w:spacing w:after="0" w:line="240" w:lineRule="auto"/>
-        <w:ind w:left="1267"/>
-        <w:contextualSpacing/>
-        <w:rPr>
-          <w:rFonts w:ascii="Times New Roman" w:eastAsia="Times New Roman" w:hAnsi="Times New Roman" w:cs="Times New Roman"/>
-          <w:color w:val="5FCBEF"/>
-          <w:sz w:val="21"/>
-          <w:szCs w:val="24"/>
-        </w:rPr>
-      </w:pPr>
-      <w:r>
-        <w:rPr>
-          <w:rFonts w:ascii="Trebuchet MS" w:eastAsia="Times New Roman" w:hAnsi="Trebuchet MS" w:cs="Times New Roman"/>
-          <w:color w:val="404040"/>
-          <w:kern w:val="24"/>
-          <w:sz w:val="26"/>
-          <w:szCs w:val="26"/>
-        </w:rPr>
-        <w:t>Find the following line:</w:t>
-      </w:r>
-    </w:p>
-    <w:p>
-      <w:pPr>
-        <w:numPr>
-          <w:ilvl w:val="1"/>
-          <w:numId w:val="5"/>
-        </w:numPr>
-        <w:spacing w:after="0" w:line="240" w:lineRule="auto"/>
-        <w:ind w:left="2606"/>
-        <w:contextualSpacing/>
-        <w:rPr>
-          <w:rFonts w:ascii="Times New Roman" w:eastAsia="Times New Roman" w:hAnsi="Times New Roman" w:cs="Times New Roman"/>
-          <w:color w:val="5FCBEF"/>
-          <w:sz w:val="18"/>
-          <w:szCs w:val="24"/>
-        </w:rPr>
-      </w:pPr>
-      <w:r>
-        <w:rPr>
-          <w:rFonts w:ascii="Trebuchet MS" w:eastAsia="Times New Roman" w:hAnsi="Trebuchet MS" w:cs="Times New Roman"/>
-          <w:color w:val="404040"/>
-          <w:kern w:val="24"/>
-        </w:rPr>
-        <w:t>$conf['servers'][0]['host'] = '';</w:t>
-      </w:r>
-    </w:p>
-    <w:p>
-      <w:pPr>
-        <w:numPr>
-          <w:ilvl w:val="0"/>
-          <w:numId w:val="5"/>
-        </w:numPr>
-        <w:spacing w:after="0" w:line="240" w:lineRule="auto"/>
-        <w:ind w:left="1267"/>
-        <w:contextualSpacing/>
-        <w:rPr>
-          <w:rFonts w:ascii="Times New Roman" w:eastAsia="Times New Roman" w:hAnsi="Times New Roman" w:cs="Times New Roman"/>
-          <w:color w:val="5FCBEF"/>
-          <w:sz w:val="21"/>
-          <w:szCs w:val="24"/>
-        </w:rPr>
-      </w:pPr>
-      <w:r>
-        <w:rPr>
-          <w:rFonts w:ascii="Trebuchet MS" w:eastAsia="Times New Roman" w:hAnsi="Trebuchet MS" w:cs="Times New Roman"/>
-          <w:color w:val="404040"/>
-          <w:kern w:val="24"/>
-          <w:sz w:val="26"/>
-          <w:szCs w:val="26"/>
-        </w:rPr>
-        <w:t>Change it as shown below:</w:t>
-      </w:r>
-    </w:p>
-    <w:p>
-      <w:pPr>
-        <w:numPr>
-          <w:ilvl w:val="1"/>
-          <w:numId w:val="5"/>
-        </w:numPr>
-        <w:spacing w:after="0" w:line="240" w:lineRule="auto"/>
-        <w:ind w:left="2606"/>
-        <w:contextualSpacing/>
-        <w:rPr>
-          <w:rFonts w:ascii="Times New Roman" w:eastAsia="Times New Roman" w:hAnsi="Times New Roman" w:cs="Times New Roman"/>
-          <w:color w:val="5FCBEF"/>
-          <w:sz w:val="18"/>
-          <w:szCs w:val="24"/>
-        </w:rPr>
-      </w:pPr>
-      <w:r>
-        <w:rPr>
-          <w:rFonts w:ascii="Trebuchet MS" w:eastAsia="Times New Roman" w:hAnsi="Trebuchet MS" w:cs="Times New Roman"/>
-          <w:color w:val="404040"/>
-          <w:kern w:val="24"/>
-          <w:lang w:val="pt-BR"/>
-        </w:rPr>
-        <w:t>$conf['servers'][0]['host'] = 'localhost';</w:t>
-      </w:r>
-    </w:p>
-    <w:p>
-      <w:pPr>
-        <w:numPr>
-          <w:ilvl w:val="0"/>
-          <w:numId w:val="5"/>
-        </w:numPr>
-        <w:spacing w:after="0" w:line="240" w:lineRule="auto"/>
-        <w:ind w:left="1267"/>
-        <w:contextualSpacing/>
-        <w:rPr>
-          <w:rFonts w:ascii="Times New Roman" w:eastAsia="Times New Roman" w:hAnsi="Times New Roman" w:cs="Times New Roman"/>
-          <w:color w:val="5FCBEF"/>
-          <w:sz w:val="21"/>
-          <w:szCs w:val="24"/>
-        </w:rPr>
-      </w:pPr>
-      <w:r>
-        <w:rPr>
-          <w:rFonts w:ascii="Trebuchet MS" w:eastAsia="Times New Roman" w:hAnsi="Trebuchet MS" w:cs="Times New Roman"/>
-          <w:color w:val="404040"/>
-          <w:kern w:val="24"/>
-          <w:sz w:val="26"/>
-          <w:szCs w:val="26"/>
-        </w:rPr>
-        <w:t>And find the line:</w:t>
-      </w:r>
-    </w:p>
-    <w:p>
-      <w:pPr>
-        <w:numPr>
-          <w:ilvl w:val="1"/>
-          <w:numId w:val="5"/>
-        </w:numPr>
-        <w:spacing w:after="0" w:line="240" w:lineRule="auto"/>
-        <w:ind w:left="2606"/>
-        <w:contextualSpacing/>
-        <w:rPr>
-          <w:rFonts w:ascii="Times New Roman" w:eastAsia="Times New Roman" w:hAnsi="Times New Roman" w:cs="Times New Roman"/>
-          <w:color w:val="5FCBEF"/>
-          <w:sz w:val="18"/>
-          <w:szCs w:val="24"/>
-        </w:rPr>
-      </w:pPr>
-      <w:r>
-        <w:rPr>
-          <w:rFonts w:ascii="Trebuchet MS" w:eastAsia="Times New Roman" w:hAnsi="Trebuchet MS" w:cs="Times New Roman"/>
-          <w:color w:val="404040"/>
-          <w:kern w:val="24"/>
-        </w:rPr>
-        <w:t>$conf['extra_login_security'] = true;</w:t>
-      </w:r>
-    </w:p>
-    <w:p>
-      <w:pPr>
-        <w:numPr>
-          <w:ilvl w:val="0"/>
-          <w:numId w:val="5"/>
-        </w:numPr>
-        <w:spacing w:after="0" w:line="240" w:lineRule="auto"/>
-        <w:ind w:left="1267"/>
-        <w:contextualSpacing/>
-        <w:rPr>
-          <w:rFonts w:ascii="Times New Roman" w:eastAsia="Times New Roman" w:hAnsi="Times New Roman" w:cs="Times New Roman"/>
-          <w:color w:val="5FCBEF"/>
-          <w:sz w:val="21"/>
-          <w:szCs w:val="24"/>
-        </w:rPr>
-      </w:pPr>
-      <w:r>
-        <w:rPr>
-          <w:rFonts w:ascii="Trebuchet MS" w:eastAsia="Times New Roman" w:hAnsi="Trebuchet MS" w:cs="Times New Roman"/>
-          <w:color w:val="404040"/>
-          <w:kern w:val="24"/>
-          <w:sz w:val="26"/>
-          <w:szCs w:val="26"/>
-        </w:rPr>
-        <w:t>Change the value to false:</w:t>
-      </w:r>
-    </w:p>
-    <w:p>
-      <w:pPr>
-        <w:numPr>
-          <w:ilvl w:val="1"/>
-          <w:numId w:val="5"/>
-        </w:numPr>
-        <w:spacing w:after="0" w:line="240" w:lineRule="auto"/>
-        <w:ind w:left="2606"/>
-        <w:contextualSpacing/>
-        <w:rPr>
-          <w:rFonts w:ascii="Times New Roman" w:eastAsia="Times New Roman" w:hAnsi="Times New Roman" w:cs="Times New Roman"/>
-          <w:color w:val="5FCBEF"/>
-          <w:sz w:val="18"/>
-          <w:szCs w:val="24"/>
-        </w:rPr>
-      </w:pPr>
-      <w:r>
-        <w:rPr>
-          <w:rFonts w:ascii="Trebuchet MS" w:eastAsia="Times New Roman" w:hAnsi="Trebuchet MS" w:cs="Times New Roman"/>
-          <w:color w:val="404040"/>
-          <w:kern w:val="24"/>
-        </w:rPr>
-        <w:t>$conf['extra_login_security'] = false;</w:t>
-      </w:r>
-    </w:p>
-    <w:p>
-      <w:pPr>
-        <w:numPr>
-          <w:ilvl w:val="0"/>
-          <w:numId w:val="5"/>
-        </w:numPr>
-        <w:spacing w:after="0" w:line="240" w:lineRule="auto"/>
-        <w:ind w:left="1267"/>
-        <w:contextualSpacing/>
-        <w:rPr>
-          <w:rFonts w:ascii="Times New Roman" w:eastAsia="Times New Roman" w:hAnsi="Times New Roman" w:cs="Times New Roman"/>
-          <w:color w:val="5FCBEF"/>
-          <w:sz w:val="21"/>
-          <w:szCs w:val="24"/>
-        </w:rPr>
-      </w:pPr>
-      <w:r>
-        <w:rPr>
-          <w:rFonts w:ascii="Trebuchet MS" w:eastAsia="Times New Roman" w:hAnsi="Trebuchet MS" w:cs="Times New Roman"/>
-          <w:color w:val="404040"/>
-          <w:kern w:val="24"/>
-          <w:sz w:val="26"/>
-          <w:szCs w:val="26"/>
-        </w:rPr>
-        <w:t>Find the line:</w:t>
-      </w:r>
-    </w:p>
-    <w:p>
-      <w:pPr>
-        <w:numPr>
-          <w:ilvl w:val="1"/>
-          <w:numId w:val="5"/>
-        </w:numPr>
-        <w:spacing w:after="0" w:line="240" w:lineRule="auto"/>
-        <w:ind w:left="2606"/>
-        <w:contextualSpacing/>
-        <w:rPr>
-          <w:rFonts w:ascii="Times New Roman" w:eastAsia="Times New Roman" w:hAnsi="Times New Roman" w:cs="Times New Roman"/>
-          <w:color w:val="5FCBEF"/>
-          <w:sz w:val="18"/>
-          <w:szCs w:val="24"/>
-        </w:rPr>
-      </w:pPr>
-      <w:r>
-        <w:rPr>
-          <w:rFonts w:ascii="Trebuchet MS" w:eastAsia="Times New Roman" w:hAnsi="Trebuchet MS" w:cs="Times New Roman"/>
-          <w:color w:val="404040"/>
-          <w:kern w:val="24"/>
-        </w:rPr>
-        <w:t>$conf['owned_only'] = false;</w:t>
-      </w:r>
-    </w:p>
-    <w:p>
-      <w:pPr>
-        <w:numPr>
-          <w:ilvl w:val="0"/>
-          <w:numId w:val="5"/>
-        </w:numPr>
-        <w:spacing w:after="0" w:line="240" w:lineRule="auto"/>
-        <w:ind w:left="1267"/>
-        <w:contextualSpacing/>
-        <w:rPr>
-          <w:rFonts w:ascii="Times New Roman" w:eastAsia="Times New Roman" w:hAnsi="Times New Roman" w:cs="Times New Roman"/>
-          <w:color w:val="5FCBEF"/>
-          <w:sz w:val="21"/>
-          <w:szCs w:val="24"/>
-        </w:rPr>
-      </w:pPr>
-      <w:r>
-        <w:rPr>
-          <w:rFonts w:ascii="Trebuchet MS" w:eastAsia="Times New Roman" w:hAnsi="Trebuchet MS" w:cs="Times New Roman"/>
-          <w:color w:val="404040"/>
-          <w:kern w:val="24"/>
-          <w:sz w:val="26"/>
-          <w:szCs w:val="26"/>
-        </w:rPr>
-        <w:t>Set the value as true.ru</w:t>
-      </w:r>
-    </w:p>
-    <w:p>
-      <w:pPr>
-        <w:numPr>
-          <w:ilvl w:val="1"/>
-          <w:numId w:val="5"/>
-        </w:numPr>
-        <w:spacing w:after="0" w:line="240" w:lineRule="auto"/>
-        <w:ind w:left="2606"/>
-        <w:contextualSpacing/>
-        <w:rPr>
-          <w:rFonts w:ascii="Times New Roman" w:eastAsia="Times New Roman" w:hAnsi="Times New Roman" w:cs="Times New Roman"/>
-          <w:color w:val="5FCBEF"/>
-          <w:sz w:val="18"/>
-          <w:szCs w:val="24"/>
-        </w:rPr>
-      </w:pPr>
-      <w:r>
-        <w:rPr>
-          <w:rFonts w:ascii="Trebuchet MS" w:eastAsia="Times New Roman" w:hAnsi="Trebuchet MS" w:cs="Times New Roman"/>
-          <w:color w:val="404040"/>
-          <w:kern w:val="24"/>
-        </w:rPr>
-        <w:t>$conf['owned_only'] = true;</w:t>
-      </w:r>
-    </w:p>
-    <w:p>
-      <w:pPr>
-        <w:jc w:val="center"/>
-        <w:rPr>
-          <w:rFonts w:ascii="Trebuchet MS" w:hAnsi="Trebuchet MS"/>
-          <w:b/>
-          <w:bCs/>
-          <w:color w:val="5FCBEF"/>
-          <w:kern w:val="24"/>
-          <w:sz w:val="72"/>
-          <w:szCs w:val="72"/>
-        </w:rPr>
-      </w:pPr>
-    </w:p>
-    <w:p>
-      <w:pPr>
-        <w:jc w:val="center"/>
-        <w:rPr>
-          <w:rFonts w:ascii="Trebuchet MS" w:hAnsi="Trebuchet MS"/>
-          <w:color w:val="5FCBEF"/>
-          <w:kern w:val="24"/>
-          <w:sz w:val="72"/>
-          <w:szCs w:val="72"/>
-        </w:rPr>
-      </w:pPr>
-      <w:r>
-        <w:rPr>
-          <w:rFonts w:ascii="Trebuchet MS" w:hAnsi="Trebuchet MS"/>
-          <w:color w:val="5FCBEF"/>
-          <w:kern w:val="24"/>
-          <w:sz w:val="72"/>
-          <w:szCs w:val="72"/>
-        </w:rPr>
-        <w:t>Restart postgresql service and Apache services</w:t>
-      </w:r>
-    </w:p>
-    <w:p>
-      <w:pPr>
-        <w:numPr>
-          <w:ilvl w:val="0"/>
-          <w:numId w:val="6"/>
-        </w:numPr>
-        <w:spacing w:after="0" w:line="240" w:lineRule="auto"/>
-        <w:ind w:left="1267"/>
-        <w:contextualSpacing/>
-        <w:rPr>
-          <w:rFonts w:ascii="Times New Roman" w:eastAsia="Times New Roman" w:hAnsi="Times New Roman" w:cs="Times New Roman"/>
-          <w:color w:val="5FCBEF"/>
-          <w:sz w:val="29"/>
-          <w:szCs w:val="24"/>
-        </w:rPr>
-      </w:pPr>
-      <w:r>
-        <w:rPr>
-          <w:rFonts w:ascii="Trebuchet MS" w:eastAsia="Times New Roman" w:hAnsi="Trebuchet MS" w:cs="Times New Roman"/>
-          <w:color w:val="404040"/>
-          <w:kern w:val="24"/>
-          <w:sz w:val="36"/>
-          <w:szCs w:val="36"/>
-        </w:rPr>
-        <w:t>Save and close the file.</w:t>
+        <w:t>Important Link.</w:t>
       </w:r>
     </w:p>
     <w:p>
@@ -1942,88 +1874,7 @@
           <w:szCs w:val="24"/>
         </w:rPr>
       </w:pPr>
-      <w:r>
-        <w:rPr>
-          <w:rFonts w:ascii="Trebuchet MS" w:eastAsia="Times New Roman" w:hAnsi="Trebuchet MS" w:cs="Times New Roman"/>
-          <w:color w:val="404040"/>
-          <w:kern w:val="24"/>
-          <w:sz w:val="32"/>
-          <w:szCs w:val="32"/>
-        </w:rPr>
-        <w:t>sudo service postgresql restart</w:t>
-      </w:r>
-    </w:p>
-    <w:p>
-      <w:pPr>
-        <w:numPr>
-          <w:ilvl w:val="1"/>
-          <w:numId w:val="6"/>
-        </w:numPr>
-        <w:spacing w:after="0" w:line="240" w:lineRule="auto"/>
-        <w:ind w:left="2606"/>
-        <w:contextualSpacing/>
-        <w:rPr>
-          <w:rFonts w:ascii="Times New Roman" w:eastAsia="Times New Roman" w:hAnsi="Times New Roman" w:cs="Times New Roman"/>
-          <w:color w:val="5FCBEF"/>
-          <w:sz w:val="26"/>
-          <w:szCs w:val="24"/>
-        </w:rPr>
-      </w:pPr>
-      <w:r>
-        <w:rPr>
-          <w:rFonts w:ascii="Trebuchet MS" w:eastAsia="Times New Roman" w:hAnsi="Trebuchet MS" w:cs="Times New Roman"/>
-          <w:color w:val="404040"/>
-          <w:kern w:val="24"/>
-          <w:sz w:val="32"/>
-          <w:szCs w:val="32"/>
-        </w:rPr>
-        <w:t>sudo service apache2 restart</w:t>
-      </w:r>
-    </w:p>
-    <w:p>
-      <w:pPr>
-        <w:numPr>
-          <w:ilvl w:val="0"/>
-          <w:numId w:val="6"/>
-        </w:numPr>
-        <w:spacing w:after="0" w:line="240" w:lineRule="auto"/>
-        <w:ind w:left="1267"/>
-        <w:contextualSpacing/>
-        <w:rPr>
-          <w:rFonts w:ascii="Times New Roman" w:eastAsia="Times New Roman" w:hAnsi="Times New Roman" w:cs="Times New Roman"/>
-          <w:color w:val="5FCBEF"/>
-          <w:sz w:val="29"/>
-          <w:szCs w:val="24"/>
-        </w:rPr>
-      </w:pPr>
-      <w:r>
-        <w:rPr>
-          <w:rFonts w:ascii="Trebuchet MS" w:eastAsia="Times New Roman" w:hAnsi="Trebuchet MS" w:cs="Times New Roman"/>
-          <w:color w:val="404040"/>
-          <w:kern w:val="24"/>
-          <w:sz w:val="36"/>
-          <w:szCs w:val="36"/>
-        </w:rPr>
-        <w:t>Important Link.</w:t>
-      </w:r>
-    </w:p>
-    <w:p>
-      <w:pPr>
-        <w:numPr>
-          <w:ilvl w:val="1"/>
-          <w:numId w:val="6"/>
-        </w:numPr>
-        <w:spacing w:after="0" w:line="240" w:lineRule="auto"/>
-        <w:ind w:left="2606"/>
-        <w:contextualSpacing/>
-        <w:rPr>
-          <w:rFonts w:ascii="Times New Roman" w:eastAsia="Times New Roman" w:hAnsi="Times New Roman" w:cs="Times New Roman"/>
-          <w:color w:val="5FCBEF"/>
-          <w:sz w:val="26"/>
-          <w:szCs w:val="24"/>
-        </w:rPr>
-      </w:pPr>
-      <w:hyperlink r:id="rId5" w:history="1">
+      <w:hyperlink r:id="rId6" w:history="1">
         <w:r>
           <w:rPr>
             <w:rFonts w:ascii="Trebuchet MS" w:eastAsia="Times New Roman" w:hAnsi="Trebuchet MS" w:cs="Times New Roman"/>
@@ -2036,7 +1887,7 @@
           <w:t>http://www.unixmen.com/install-postgresql-9-4-phppgadmin-ubuntu-14-10</w:t>
         </w:r>
       </w:hyperlink>
-      <w:hyperlink r:id="rId6" w:history="1">
+      <w:hyperlink r:id="rId7" w:history="1">
         <w:r>
           <w:rPr>
             <w:rFonts w:ascii="Trebuchet MS" w:eastAsia="Times New Roman" w:hAnsi="Trebuchet MS" w:cs="Times New Roman"/>
@@ -2082,7 +1933,6 @@
     </w:p>
     <w:p>
       <w:pPr>
-        <w:jc w:val="center"/>
         <w:rPr>
           <w:rFonts w:ascii="Arial" w:hAnsi="Arial" w:cs="Arial"/>
           <w:sz w:val="24"/>
@@ -2094,26 +1944,6 @@
       <w:pPr>
         <w:jc w:val="center"/>
         <w:rPr>
-          <w:rFonts w:ascii="Arial" w:hAnsi="Arial" w:cs="Arial"/>
-          <w:sz w:val="24"/>
-          <w:szCs w:val="24"/>
-        </w:rPr>
-      </w:pPr>
-    </w:p>
-    <w:p>
-      <w:pPr>
-        <w:jc w:val="center"/>
-        <w:rPr>
-          <w:rFonts w:ascii="Arial" w:hAnsi="Arial" w:cs="Arial"/>
-          <w:sz w:val="24"/>
-          <w:szCs w:val="24"/>
-        </w:rPr>
-      </w:pPr>
-    </w:p>
-    <w:p>
-      <w:pPr>
-        <w:jc w:val="center"/>
-        <w:rPr>
           <w:rFonts w:ascii="Trebuchet MS" w:hAnsi="Trebuchet MS"/>
           <w:color w:val="5FCBEF"/>
           <w:kern w:val="24"/>
@@ -2135,6 +1965,19 @@
     </w:p>
     <w:p>
       <w:pPr>
+        <w:spacing w:after="0" w:line="240" w:lineRule="auto"/>
+        <w:ind w:left="1267"/>
+        <w:contextualSpacing/>
+        <w:rPr>
+          <w:rFonts w:ascii="Times New Roman" w:eastAsia="Times New Roman" w:hAnsi="Times New Roman" w:cs="Times New Roman"/>
+          <w:color w:val="5FCBEF"/>
+          <w:sz w:val="29"/>
+          <w:szCs w:val="24"/>
+        </w:rPr>
+      </w:pPr>
+    </w:p>
+    <w:p>
+      <w:pPr>
         <w:numPr>
           <w:ilvl w:val="0"/>
           <w:numId w:val="7"/>
@@ -2159,7 +2002,7 @@
         </w:rPr>
         <w:t xml:space="preserve">Now open your browser and navigate to: </w:t>
       </w:r>
-      <w:hyperlink r:id="rId7" w:history="1">
+      <w:hyperlink r:id="rId8" w:history="1">
         <w:r>
           <w:rPr>
             <w:rFonts w:ascii="Trebuchet MS" w:eastAsia="Times New Roman" w:hAnsi="Trebuchet MS" w:cs="Times New Roman"/>
@@ -2172,7 +2015,7 @@
           <w:t>http://genomepro.cis.fiu.edu/phppgadmin</w:t>
         </w:r>
       </w:hyperlink>
-      <w:hyperlink r:id="rId8" w:history="1">
+      <w:hyperlink r:id="rId9" w:history="1">
         <w:r>
           <w:rPr>
             <w:rFonts w:ascii="Trebuchet MS" w:eastAsia="Times New Roman" w:hAnsi="Trebuchet MS" w:cs="Times New Roman"/>
@@ -2210,7 +2053,7 @@
           <w:noProof/>
         </w:rPr>
         <w:drawing>
-          <wp:inline distT="0" distB="0" distL="0" distR="0" wp14:anchorId="7DA20ECB" wp14:editId="0A6E628A">
+          <wp:inline distT="0" distB="0" distL="0" distR="0" wp14:anchorId="2D9A17FC" wp14:editId="0B96FC36">
             <wp:extent cx="5943600" cy="1450340"/>
             <wp:effectExtent l="19050" t="19050" r="19050" b="16510"/>
             <wp:docPr id="5" name="Picture 4"/>
@@ -2227,7 +2070,7 @@
                     </pic:cNvPicPr>
                   </pic:nvPicPr>
                   <pic:blipFill>
-                    <a:blip r:embed="rId9">
+                    <a:blip r:embed="rId10">
                       <a:extLst>
                         <a:ext uri="{28A0092B-C50C-407E-A947-70E740481C1C}">
                           <a14:useLocalDpi xmlns:a14="http://schemas.microsoft.com/office/drawing/2010/main" val="0"/>
@@ -2293,6 +2136,19 @@
     </w:p>
     <w:p>
       <w:pPr>
+        <w:spacing w:after="0" w:line="240" w:lineRule="auto"/>
+        <w:ind w:left="1267"/>
+        <w:contextualSpacing/>
+        <w:rPr>
+          <w:rFonts w:ascii="Times New Roman" w:eastAsia="Times New Roman" w:hAnsi="Times New Roman" w:cs="Times New Roman"/>
+          <w:color w:val="5FCBEF"/>
+          <w:sz w:val="29"/>
+          <w:szCs w:val="24"/>
+        </w:rPr>
+      </w:pPr>
+    </w:p>
+    <w:p>
+      <w:pPr>
         <w:numPr>
           <w:ilvl w:val="0"/>
           <w:numId w:val="8"/>
@@ -2354,7 +2210,7 @@
           <w:noProof/>
         </w:rPr>
         <w:drawing>
-          <wp:inline distT="0" distB="0" distL="0" distR="0" wp14:anchorId="11970098" wp14:editId="20E846C8">
+          <wp:inline distT="0" distB="0" distL="0" distR="0" wp14:anchorId="3A56590B" wp14:editId="1DA2C208">
             <wp:extent cx="5943600" cy="1362075"/>
             <wp:effectExtent l="19050" t="19050" r="19050" b="28575"/>
             <wp:docPr id="6" name="Picture 5"/>
@@ -2371,7 +2227,7 @@
                     </pic:cNvPicPr>
                   </pic:nvPicPr>
                   <pic:blipFill>
-                    <a:blip r:embed="rId10">
+                    <a:blip r:embed="rId11">
                       <a:extLst>
                         <a:ext uri="{28A0092B-C50C-407E-A947-70E740481C1C}">
                           <a14:useLocalDpi xmlns:a14="http://schemas.microsoft.com/office/drawing/2010/main" val="0"/>
@@ -2466,7 +2322,7 @@
           <w:noProof/>
         </w:rPr>
         <w:drawing>
-          <wp:inline distT="0" distB="0" distL="0" distR="0" wp14:anchorId="5688CD08" wp14:editId="4C1BEFE8">
+          <wp:inline distT="0" distB="0" distL="0" distR="0" wp14:anchorId="07FA67E1" wp14:editId="2C6FD458">
             <wp:extent cx="5943600" cy="1680845"/>
             <wp:effectExtent l="19050" t="19050" r="19050" b="14605"/>
             <wp:docPr id="4" name="Content Placeholder 3"/>
@@ -2483,7 +2339,7 @@
                     </pic:cNvPicPr>
                   </pic:nvPicPr>
                   <pic:blipFill>
-                    <a:blip r:embed="rId11" cstate="print">
+                    <a:blip r:embed="rId12" cstate="print">
                       <a:extLst>
                         <a:ext uri="{28A0092B-C50C-407E-A947-70E740481C1C}">
                           <a14:useLocalDpi xmlns:a14="http://schemas.microsoft.com/office/drawing/2010/main" val="0"/>
@@ -2526,7 +2382,10 @@
           <w:szCs w:val="72"/>
         </w:rPr>
       </w:pPr>
-      <w:r>
+    </w:p>
+    <w:p>
+      <w:pPr>
+        <w:jc w:val="center"/>
         <w:rPr>
           <w:rFonts w:ascii="Trebuchet MS" w:hAnsi="Trebuchet MS"/>
           <w:color w:val="5FCBEF"/>
@@ -2534,6 +2393,15 @@
           <w:sz w:val="72"/>
           <w:szCs w:val="72"/>
         </w:rPr>
+      </w:pPr>
+      <w:r>
+        <w:rPr>
+          <w:rFonts w:ascii="Trebuchet MS" w:hAnsi="Trebuchet MS"/>
+          <w:color w:val="5FCBEF"/>
+          <w:kern w:val="24"/>
+          <w:sz w:val="72"/>
+          <w:szCs w:val="72"/>
+        </w:rPr>
         <w:t>Uploading SQL To phpPgAdmin</w:t>
       </w:r>
     </w:p>
@@ -2647,7 +2515,7 @@
           <w:noProof/>
         </w:rPr>
         <w:drawing>
-          <wp:inline distT="0" distB="0" distL="0" distR="0" wp14:anchorId="5465591D" wp14:editId="3ED94AF7">
+          <wp:inline distT="0" distB="0" distL="0" distR="0" wp14:anchorId="5931F0E2" wp14:editId="6BF301CA">
             <wp:extent cx="5943600" cy="2491740"/>
             <wp:effectExtent l="19050" t="19050" r="19050" b="22860"/>
             <wp:docPr id="1" name="Picture 3"/>
@@ -2664,7 +2532,7 @@
                     </pic:cNvPicPr>
                   </pic:nvPicPr>
                   <pic:blipFill>
-                    <a:blip r:embed="rId12">
+                    <a:blip r:embed="rId13">
                       <a:extLst>
                         <a:ext uri="{28A0092B-C50C-407E-A947-70E740481C1C}">
                           <a14:useLocalDpi xmlns:a14="http://schemas.microsoft.com/office/drawing/2010/main" val="0"/>
@@ -2707,10 +2575,7 @@
           <w:szCs w:val="72"/>
         </w:rPr>
       </w:pPr>
-    </w:p>
-    <w:p>
-      <w:pPr>
-        <w:jc w:val="center"/>
+      <w:r>
         <w:rPr>
           <w:rFonts w:ascii="Trebuchet MS" w:hAnsi="Trebuchet MS"/>
           <w:color w:val="5FCBEF"/>
@@ -2718,15 +2583,6 @@
           <w:sz w:val="72"/>
           <w:szCs w:val="72"/>
         </w:rPr>
-      </w:pPr>
-      <w:r>
-        <w:rPr>
-          <w:rFonts w:ascii="Trebuchet MS" w:hAnsi="Trebuchet MS"/>
-          <w:color w:val="5FCBEF"/>
-          <w:kern w:val="24"/>
-          <w:sz w:val="72"/>
-          <w:szCs w:val="72"/>
-        </w:rPr>
         <w:lastRenderedPageBreak/>
         <w:t>Install Application</w:t>
       </w:r>
@@ -2757,7 +2613,7 @@
         </w:rPr>
         <w:t xml:space="preserve">Clone the repository from our Github account: </w:t>
       </w:r>
-      <w:hyperlink r:id="rId13" w:history="1">
+      <w:hyperlink r:id="rId14" w:history="1">
         <w:r>
           <w:rPr>
             <w:rFonts w:ascii="Trebuchet MS" w:eastAsia="Times New Roman" w:hAnsi="Trebuchet MS" w:cs="Times New Roman"/>
@@ -2770,7 +2626,7 @@
           <w:t>https://</w:t>
         </w:r>
       </w:hyperlink>
-      <w:hyperlink r:id="rId14" w:history="1">
+      <w:hyperlink r:id="rId15" w:history="1">
         <w:r>
           <w:rPr>
             <w:rFonts w:ascii="Trebuchet MS" w:eastAsia="Times New Roman" w:hAnsi="Trebuchet MS" w:cs="Times New Roman"/>
@@ -2835,7 +2691,7 @@
           <w:noProof/>
         </w:rPr>
         <w:drawing>
-          <wp:inline distT="0" distB="0" distL="0" distR="0" wp14:anchorId="1D748AF2" wp14:editId="594ACBA0">
+          <wp:inline distT="0" distB="0" distL="0" distR="0" wp14:anchorId="64988D9A" wp14:editId="4B7D4A73">
             <wp:extent cx="5943600" cy="3485515"/>
             <wp:effectExtent l="19050" t="19050" r="19050" b="19685"/>
             <wp:docPr id="7" name="Content Placeholder 3"/>
@@ -2852,7 +2708,7 @@
                     </pic:cNvPicPr>
                   </pic:nvPicPr>
                   <pic:blipFill>
-                    <a:blip r:embed="rId15">
+                    <a:blip r:embed="rId16">
                       <a:extLst>
                         <a:ext uri="{28A0092B-C50C-407E-A947-70E740481C1C}">
                           <a14:useLocalDpi xmlns:a14="http://schemas.microsoft.com/office/drawing/2010/main" val="0"/>
@@ -2969,7 +2825,7 @@
         </w:rPr>
         <w:t xml:space="preserve">Genome Pro Link. </w:t>
       </w:r>
-      <w:hyperlink r:id="rId16" w:history="1">
+      <w:hyperlink r:id="rId17" w:history="1">
         <w:r>
           <w:rPr>
             <w:rFonts w:ascii="Trebuchet MS" w:eastAsia="Times New Roman" w:hAnsi="Trebuchet MS" w:cs="Times New Roman"/>
@@ -2982,7 +2838,7 @@
           <w:t>http://genomepro.cis.fiu.edu/#/</w:t>
         </w:r>
       </w:hyperlink>
-      <w:hyperlink r:id="rId17" w:history="1">
+      <w:hyperlink r:id="rId18" w:history="1">
         <w:r>
           <w:rPr>
             <w:rFonts w:ascii="Trebuchet MS" w:eastAsia="Times New Roman" w:hAnsi="Trebuchet MS" w:cs="Times New Roman"/>
@@ -3019,8 +2875,6 @@
           <w:szCs w:val="24"/>
         </w:rPr>
       </w:pPr>
-      <w:bookmarkStart w:id="0" w:name="_GoBack"/>
-      <w:bookmarkEnd w:id="0"/>
     </w:p>
     <w:p>
       <w:pPr>
@@ -3038,7 +2892,7 @@
           <w:noProof/>
         </w:rPr>
         <w:drawing>
-          <wp:inline distT="0" distB="0" distL="0" distR="0" wp14:anchorId="0F3016CE" wp14:editId="5955D209">
+          <wp:inline distT="0" distB="0" distL="0" distR="0" wp14:anchorId="209E0122" wp14:editId="689E49A5">
             <wp:extent cx="5943600" cy="2631440"/>
             <wp:effectExtent l="19050" t="19050" r="19050" b="16510"/>
             <wp:docPr id="8" name="Picture 4"/>
@@ -3055,7 +2909,7 @@
                     </pic:cNvPicPr>
                   </pic:nvPicPr>
                   <pic:blipFill>
-                    <a:blip r:embed="rId18" cstate="print">
+                    <a:blip r:embed="rId19" cstate="print">
                       <a:extLst>
                         <a:ext uri="{28A0092B-C50C-407E-A947-70E740481C1C}">
                           <a14:useLocalDpi xmlns:a14="http://schemas.microsoft.com/office/drawing/2010/main" val="0"/>
@@ -3128,7 +2982,7 @@
 </file>
 
 <file path=word/numbering.xml><?xml version="1.0" encoding="utf-8"?>
-<w:numbering xmlns:wpc="http://schemas.microsoft.com/office/word/2010/wordprocessingCanvas" xmlns:mc="http://schemas.openxmlformats.org/markup-compatibility/2006" xmlns:o="urn:schemas-microsoft-com:office:office" xmlns:r="http://schemas.openxmlformats.org/officeDocument/2006/relationships" xmlns:m="http://schemas.openxmlformats.org/officeDocument/2006/math" xmlns:v="urn:schemas-microsoft-com:vml" xmlns:wp14="http://schemas.microsoft.com/office/word/2010/wordprocessingDrawing" xmlns:wp="http://schemas.openxmlformats.org/drawingml/2006/wordprocessingDrawing" xmlns:w10="urn:schemas-microsoft-com:office:word" xmlns:w="http://schemas.openxmlformats.org/wordprocessingml/2006/main" xmlns:w14="http://schemas.microsoft.com/office/word/2010/wordml" xmlns:w15="http://schemas.microsoft.com/office/word/2012/wordml" xmlns:wpg="http://schemas.microsoft.com/office/word/2010/wordprocessingGroup" xmlns:wpi="http://schemas.microsoft.com/office/word/2010/wordprocessingInk" xmlns:wne="http://schemas.microsoft.com/office/word/2006/wordml" xmlns:wps="http://schemas.microsoft.com/office/word/2010/wordprocessingShape" mc:Ignorable="w14 w15 wp14">
+<w:numbering xmlns:wpc="http://schemas.microsoft.com/office/word/2010/wordprocessingCanvas" xmlns:mo="http://schemas.microsoft.com/office/mac/office/2008/main" xmlns:mc="http://schemas.openxmlformats.org/markup-compatibility/2006" xmlns:mv="urn:schemas-microsoft-com:mac:vml" xmlns:o="urn:schemas-microsoft-com:office:office" xmlns:r="http://schemas.openxmlformats.org/officeDocument/2006/relationships" xmlns:m="http://schemas.openxmlformats.org/officeDocument/2006/math" xmlns:v="urn:schemas-microsoft-com:vml" xmlns:wp14="http://schemas.microsoft.com/office/word/2010/wordprocessingDrawing" xmlns:wp="http://schemas.openxmlformats.org/drawingml/2006/wordprocessingDrawing" xmlns:w10="urn:schemas-microsoft-com:office:word" xmlns:w="http://schemas.openxmlformats.org/wordprocessingml/2006/main" xmlns:w14="http://schemas.microsoft.com/office/word/2010/wordml" xmlns:wpg="http://schemas.microsoft.com/office/word/2010/wordprocessingGroup" xmlns:wpi="http://schemas.microsoft.com/office/word/2010/wordprocessingInk" xmlns:wne="http://schemas.microsoft.com/office/word/2006/wordml" xmlns:wps="http://schemas.microsoft.com/office/word/2010/wordprocessingShape" mc:Ignorable="w14 wp14">
   <w:abstractNum w:abstractNumId="0">
     <w:nsid w:val="08AA1664"/>
     <w:multiLevelType w:val="hybridMultilevel"/>
@@ -4700,7 +4554,7 @@
 </file>
 
 <file path=word/styles.xml><?xml version="1.0" encoding="utf-8"?>
-<w:styles xmlns:mc="http://schemas.openxmlformats.org/markup-compatibility/2006" xmlns:r="http://schemas.openxmlformats.org/officeDocument/2006/relationships" xmlns:w="http://schemas.openxmlformats.org/wordprocessingml/2006/main" xmlns:w14="http://schemas.microsoft.com/office/word/2010/wordml" xmlns:w15="http://schemas.microsoft.com/office/word/2012/wordml" mc:Ignorable="w14 w15">
+<w:styles xmlns:mc="http://schemas.openxmlformats.org/markup-compatibility/2006" xmlns:r="http://schemas.openxmlformats.org/officeDocument/2006/relationships" xmlns:w="http://schemas.openxmlformats.org/wordprocessingml/2006/main" xmlns:w14="http://schemas.microsoft.com/office/word/2010/wordml" mc:Ignorable="w14">
   <w:docDefaults>
     <w:rPrDefault>
       <w:rPr>
@@ -4716,378 +4570,153 @@
       </w:pPr>
     </w:pPrDefault>
   </w:docDefaults>
-  <w:latentStyles w:defLockedState="0" w:defUIPriority="99" w:defSemiHidden="0" w:defUnhideWhenUsed="0" w:defQFormat="0" w:count="371">
-    <w:lsdException w:name="Normal" w:uiPriority="0" w:qFormat="1"/>
-    <w:lsdException w:name="heading 1" w:uiPriority="9" w:qFormat="1"/>
-    <w:lsdException w:name="heading 2" w:semiHidden="1" w:uiPriority="9" w:unhideWhenUsed="1" w:qFormat="1"/>
-    <w:lsdException w:name="heading 3" w:semiHidden="1" w:uiPriority="9" w:unhideWhenUsed="1" w:qFormat="1"/>
-    <w:lsdException w:name="heading 4" w:semiHidden="1" w:uiPriority="9" w:unhideWhenUsed="1" w:qFormat="1"/>
-    <w:lsdException w:name="heading 5" w:semiHidden="1" w:uiPriority="9" w:unhideWhenUsed="1" w:qFormat="1"/>
-    <w:lsdException w:name="heading 6" w:semiHidden="1" w:uiPriority="9" w:unhideWhenUsed="1" w:qFormat="1"/>
-    <w:lsdException w:name="heading 7" w:semiHidden="1" w:uiPriority="9" w:unhideWhenUsed="1" w:qFormat="1"/>
-    <w:lsdException w:name="heading 8" w:semiHidden="1" w:uiPriority="9" w:unhideWhenUsed="1" w:qFormat="1"/>
-    <w:lsdException w:name="heading 9" w:semiHidden="1" w:uiPriority="9" w:unhideWhenUsed="1" w:qFormat="1"/>
-    <w:lsdException w:name="index 1" w:semiHidden="1" w:unhideWhenUsed="1"/>
-    <w:lsdException w:name="index 2" w:semiHidden="1" w:unhideWhenUsed="1"/>
-    <w:lsdException w:name="index 3" w:semiHidden="1" w:unhideWhenUsed="1"/>
-    <w:lsdException w:name="index 4" w:semiHidden="1" w:unhideWhenUsed="1"/>
-    <w:lsdException w:name="index 5" w:semiHidden="1" w:unhideWhenUsed="1"/>
-    <w:lsdException w:name="index 6" w:semiHidden="1" w:unhideWhenUsed="1"/>
-    <w:lsdException w:name="index 7" w:semiHidden="1" w:unhideWhenUsed="1"/>
-    <w:lsdException w:name="index 8" w:semiHidden="1" w:unhideWhenUsed="1"/>
-    <w:lsdException w:name="index 9" w:semiHidden="1" w:unhideWhenUsed="1"/>
-    <w:lsdException w:name="toc 1" w:semiHidden="1" w:uiPriority="39" w:unhideWhenUsed="1"/>
-    <w:lsdException w:name="toc 2" w:semiHidden="1" w:uiPriority="39" w:unhideWhenUsed="1"/>
-    <w:lsdException w:name="toc 3" w:semiHidden="1" w:uiPriority="39" w:unhideWhenUsed="1"/>
-    <w:lsdException w:name="toc 4" w:semiHidden="1" w:uiPriority="39" w:unhideWhenUsed="1"/>
-    <w:lsdException w:name="toc 5" w:semiHidden="1" w:uiPriority="39" w:unhideWhenUsed="1"/>
-    <w:lsdException w:name="toc 6" w:semiHidden="1" w:uiPriority="39" w:unhideWhenUsed="1"/>
-    <w:lsdException w:name="toc 7" w:semiHidden="1" w:uiPriority="39" w:unhideWhenUsed="1"/>
-    <w:lsdException w:name="toc 8" w:semiHidden="1" w:uiPriority="39" w:unhideWhenUsed="1"/>
-    <w:lsdException w:name="toc 9" w:semiHidden="1" w:uiPriority="39" w:unhideWhenUsed="1"/>
-    <w:lsdException w:name="Normal Indent" w:semiHidden="1" w:unhideWhenUsed="1"/>
-    <w:lsdException w:name="footnote text" w:semiHidden="1" w:unhideWhenUsed="1"/>
-    <w:lsdException w:name="annotation text" w:semiHidden="1" w:unhideWhenUsed="1"/>
-    <w:lsdException w:name="header" w:semiHidden="1" w:unhideWhenUsed="1"/>
-    <w:lsdException w:name="footer" w:semiHidden="1" w:unhideWhenUsed="1"/>
-    <w:lsdException w:name="index heading" w:semiHidden="1" w:unhideWhenUsed="1"/>
-    <w:lsdException w:name="caption" w:semiHidden="1" w:uiPriority="35" w:unhideWhenUsed="1" w:qFormat="1"/>
-    <w:lsdException w:name="table of figures" w:semiHidden="1" w:unhideWhenUsed="1"/>
-    <w:lsdException w:name="envelope address" w:semiHidden="1" w:unhideWhenUsed="1"/>
-    <w:lsdException w:name="envelope return" w:semiHidden="1" w:unhideWhenUsed="1"/>
-    <w:lsdException w:name="footnote reference" w:semiHidden="1" w:unhideWhenUsed="1"/>
-    <w:lsdException w:name="annotation reference" w:semiHidden="1" w:unhideWhenUsed="1"/>
-    <w:lsdException w:name="line number" w:semiHidden="1" w:unhideWhenUsed="1"/>
-    <w:lsdException w:name="page number" w:semiHidden="1" w:unhideWhenUsed="1"/>
-    <w:lsdException w:name="endnote reference" w:semiHidden="1" w:unhideWhenUsed="1"/>
-    <w:lsdException w:name="endnote text" w:semiHidden="1" w:unhideWhenUsed="1"/>
-    <w:lsdException w:name="table of authorities" w:semiHidden="1" w:unhideWhenUsed="1"/>
-    <w:lsdException w:name="macro" w:semiHidden="1" w:unhideWhenUsed="1"/>
-    <w:lsdException w:name="toa heading" w:semiHidden="1" w:unhideWhenUsed="1"/>
-    <w:lsdException w:name="List" w:semiHidden="1" w:unhideWhenUsed="1"/>
-    <w:lsdException w:name="List Bullet" w:semiHidden="1" w:unhideWhenUsed="1"/>
-    <w:lsdException w:name="List Number" w:semiHidden="1" w:unhideWhenUsed="1"/>
-    <w:lsdException w:name="List 2" w:semiHidden="1" w:unhideWhenUsed="1"/>
-    <w:lsdException w:name="List 3" w:semiHidden="1" w:unhideWhenUsed="1"/>
-    <w:lsdException w:name="List 4" w:semiHidden="1" w:unhideWhenUsed="1"/>
-    <w:lsdException w:name="List 5" w:semiHidden="1" w:unhideWhenUsed="1"/>
-    <w:lsdException w:name="List Bullet 2" w:semiHidden="1" w:unhideWhenUsed="1"/>
-    <w:lsdException w:name="List Bullet 3" w:semiHidden="1" w:unhideWhenUsed="1"/>
-    <w:lsdException w:name="List Bullet 4" w:semiHidden="1" w:unhideWhenUsed="1"/>
-    <w:lsdException w:name="List Bullet 5" w:semiHidden="1" w:unhideWhenUsed="1"/>
-    <w:lsdException w:name="List Number 2" w:semiHidden="1" w:unhideWhenUsed="1"/>
-    <w:lsdException w:name="List Number 3" w:semiHidden="1" w:unhideWhenUsed="1"/>
-    <w:lsdException w:name="List Number 4" w:semiHidden="1" w:unhideWhenUsed="1"/>
-    <w:lsdException w:name="List Number 5" w:semiHidden="1" w:unhideWhenUsed="1"/>
-    <w:lsdException w:name="Title" w:uiPriority="10" w:qFormat="1"/>
-    <w:lsdException w:name="Closing" w:semiHidden="1" w:unhideWhenUsed="1"/>
-    <w:lsdException w:name="Signature" w:semiHidden="1" w:unhideWhenUsed="1"/>
-    <w:lsdException w:name="Default Paragraph Font" w:semiHidden="1" w:uiPriority="1" w:unhideWhenUsed="1"/>
-    <w:lsdException w:name="Body Text" w:semiHidden="1" w:unhideWhenUsed="1"/>
-    <w:lsdException w:name="Body Text Indent" w:semiHidden="1" w:unhideWhenUsed="1"/>
-    <w:lsdException w:name="List Continue" w:semiHidden="1" w:unhideWhenUsed="1"/>
-    <w:lsdException w:name="List Continue 2" w:semiHidden="1" w:unhideWhenUsed="1"/>
-    <w:lsdException w:name="List Continue 3" w:semiHidden="1" w:unhideWhenUsed="1"/>
-    <w:lsdException w:name="List Continue 4" w:semiHidden="1" w:unhideWhenUsed="1"/>
-    <w:lsdException w:name="List Continue 5" w:semiHidden="1" w:unhideWhenUsed="1"/>
-    <w:lsdException w:name="Message Header" w:semiHidden="1" w:unhideWhenUsed="1"/>
-    <w:lsdException w:name="Subtitle" w:uiPriority="11" w:qFormat="1"/>
-    <w:lsdException w:name="Salutation" w:semiHidden="1" w:unhideWhenUsed="1"/>
-    <w:lsdException w:name="Date" w:semiHidden="1" w:unhideWhenUsed="1"/>
-    <w:lsdException w:name="Body Text First Indent" w:semiHidden="1" w:unhideWhenUsed="1"/>
-    <w:lsdException w:name="Body Text First Indent 2" w:semiHidden="1" w:unhideWhenUsed="1"/>
-    <w:lsdException w:name="Note Heading" w:semiHidden="1" w:unhideWhenUsed="1"/>
-    <w:lsdException w:name="Body Text 2" w:semiHidden="1" w:unhideWhenUsed="1"/>
-    <w:lsdException w:name="Body Text 3" w:semiHidden="1" w:unhideWhenUsed="1"/>
-    <w:lsdException w:name="Body Text Indent 2" w:semiHidden="1" w:unhideWhenUsed="1"/>
-    <w:lsdException w:name="Body Text Indent 3" w:semiHidden="1" w:unhideWhenUsed="1"/>
-    <w:lsdException w:name="Block Text" w:semiHidden="1" w:unhideWhenUsed="1"/>
-    <w:lsdException w:name="Hyperlink" w:semiHidden="1" w:unhideWhenUsed="1"/>
-    <w:lsdException w:name="FollowedHyperlink" w:semiHidden="1" w:unhideWhenUsed="1"/>
-    <w:lsdException w:name="Strong" w:uiPriority="22" w:qFormat="1"/>
-    <w:lsdException w:name="Emphasis" w:uiPriority="20" w:qFormat="1"/>
-    <w:lsdException w:name="Document Map" w:semiHidden="1" w:unhideWhenUsed="1"/>
-    <w:lsdException w:name="Plain Text" w:semiHidden="1" w:unhideWhenUsed="1"/>
-    <w:lsdException w:name="E-mail Signature" w:semiHidden="1" w:unhideWhenUsed="1"/>
-    <w:lsdException w:name="HTML Top of Form" w:semiHidden="1" w:unhideWhenUsed="1"/>
-    <w:lsdException w:name="HTML Bottom of Form" w:semiHidden="1" w:unhideWhenUsed="1"/>
-    <w:lsdException w:name="Normal (Web)" w:semiHidden="1" w:unhideWhenUsed="1"/>
-    <w:lsdException w:name="HTML Acronym" w:semiHidden="1" w:unhideWhenUsed="1"/>
-    <w:lsdException w:name="HTML Address" w:semiHidden="1" w:unhideWhenUsed="1"/>
-    <w:lsdException w:name="HTML Cite" w:semiHidden="1" w:unhideWhenUsed="1"/>
-    <w:lsdException w:name="HTML Code" w:semiHidden="1" w:unhideWhenUsed="1"/>
-    <w:lsdException w:name="HTML Definition" w:semiHidden="1" w:unhideWhenUsed="1"/>
-    <w:lsdException w:name="HTML Keyboard" w:semiHidden="1" w:unhideWhenUsed="1"/>
-    <w:lsdException w:name="HTML Preformatted" w:semiHidden="1" w:unhideWhenUsed="1"/>
-    <w:lsdException w:name="HTML Sample" w:semiHidden="1" w:unhideWhenUsed="1"/>
-    <w:lsdException w:name="HTML Typewriter" w:semiHidden="1" w:unhideWhenUsed="1"/>
-    <w:lsdException w:name="HTML Variable" w:semiHidden="1" w:unhideWhenUsed="1"/>
-    <w:lsdException w:name="Normal Table" w:semiHidden="1" w:unhideWhenUsed="1"/>
-    <w:lsdException w:name="annotation subject" w:semiHidden="1" w:unhideWhenUsed="1"/>
-    <w:lsdException w:name="No List" w:semiHidden="1" w:unhideWhenUsed="1"/>
-    <w:lsdException w:name="Outline List 1" w:semiHidden="1" w:unhideWhenUsed="1"/>
-    <w:lsdException w:name="Outline List 2" w:semiHidden="1" w:unhideWhenUsed="1"/>
-    <w:lsdException w:name="Outline List 3" w:semiHidden="1" w:unhideWhenUsed="1"/>
-    <w:lsdException w:name="Table Simple 1" w:semiHidden="1" w:unhideWhenUsed="1"/>
-    <w:lsdException w:name="Table Simple 2" w:semiHidden="1" w:unhideWhenUsed="1"/>
-    <w:lsdException w:name="Table Simple 3" w:semiHidden="1" w:unhideWhenUsed="1"/>
-    <w:lsdException w:name="Table Classic 1" w:semiHidden="1" w:unhideWhenUsed="1"/>
-    <w:lsdException w:name="Table Classic 2" w:semiHidden="1" w:unhideWhenUsed="1"/>
-    <w:lsdException w:name="Table Classic 3" w:semiHidden="1" w:unhideWhenUsed="1"/>
-    <w:lsdException w:name="Table Classic 4" w:semiHidden="1" w:unhideWhenUsed="1"/>
-    <w:lsdException w:name="Table Colorful 1" w:semiHidden="1" w:unhideWhenUsed="1"/>
-    <w:lsdException w:name="Table Colorful 2" w:semiHidden="1" w:unhideWhenUsed="1"/>
-    <w:lsdException w:name="Table Colorful 3" w:semiHidden="1" w:unhideWhenUsed="1"/>
-    <w:lsdException w:name="Table Columns 1" w:semiHidden="1" w:unhideWhenUsed="1"/>
-    <w:lsdException w:name="Table Columns 2" w:semiHidden="1" w:unhideWhenUsed="1"/>
-    <w:lsdException w:name="Table Columns 3" w:semiHidden="1" w:unhideWhenUsed="1"/>
-    <w:lsdException w:name="Table Columns 4" w:semiHidden="1" w:unhideWhenUsed="1"/>
-    <w:lsdException w:name="Table Columns 5" w:semiHidden="1" w:unhideWhenUsed="1"/>
-    <w:lsdException w:name="Table Grid 1" w:semiHidden="1" w:unhideWhenUsed="1"/>
-    <w:lsdException w:name="Table Grid 2" w:semiHidden="1" w:unhideWhenUsed="1"/>
-    <w:lsdException w:name="Table Grid 3" w:semiHidden="1" w:unhideWhenUsed="1"/>
-    <w:lsdException w:name="Table Grid 4" w:semiHidden="1" w:unhideWhenUsed="1"/>
-    <w:lsdException w:name="Table Grid 5" w:semiHidden="1" w:unhideWhenUsed="1"/>
-    <w:lsdException w:name="Table Grid 6" w:semiHidden="1" w:unhideWhenUsed="1"/>
-    <w:lsdException w:name="Table Grid 7" w:semiHidden="1" w:unhideWhenUsed="1"/>
-    <w:lsdException w:name="Table Grid 8" w:semiHidden="1" w:unhideWhenUsed="1"/>
-    <w:lsdException w:name="Table List 1" w:semiHidden="1" w:unhideWhenUsed="1"/>
-    <w:lsdException w:name="Table List 2" w:semiHidden="1" w:unhideWhenUsed="1"/>
-    <w:lsdException w:name="Table List 3" w:semiHidden="1" w:unhideWhenUsed="1"/>
-    <w:lsdException w:name="Table List 4" w:semiHidden="1" w:unhideWhenUsed="1"/>
-    <w:lsdException w:name="Table List 5" w:semiHidden="1" w:unhideWhenUsed="1"/>
-    <w:lsdException w:name="Table List 6" w:semiHidden="1" w:unhideWhenUsed="1"/>
-    <w:lsdException w:name="Table List 7" w:semiHidden="1" w:unhideWhenUsed="1"/>
-    <w:lsdException w:name="Table List 8" w:semiHidden="1" w:unhideWhenUsed="1"/>
-    <w:lsdException w:name="Table 3D effects 1" w:semiHidden="1" w:unhideWhenUsed="1"/>
-    <w:lsdException w:name="Table 3D effects 2" w:semiHidden="1" w:unhideWhenUsed="1"/>
-    <w:lsdException w:name="Table 3D effects 3" w:semiHidden="1" w:unhideWhenUsed="1"/>
-    <w:lsdException w:name="Table Contemporary" w:semiHidden="1" w:unhideWhenUsed="1"/>
-    <w:lsdException w:name="Table Elegant" w:semiHidden="1" w:unhideWhenUsed="1"/>
-    <w:lsdException w:name="Table Professional" w:semiHidden="1" w:unhideWhenUsed="1"/>
-    <w:lsdException w:name="Table Subtle 1" w:semiHidden="1" w:unhideWhenUsed="1"/>
-    <w:lsdException w:name="Table Subtle 2" w:semiHidden="1" w:unhideWhenUsed="1"/>
-    <w:lsdException w:name="Table Web 1" w:semiHidden="1" w:unhideWhenUsed="1"/>
-    <w:lsdException w:name="Table Web 2" w:semiHidden="1" w:unhideWhenUsed="1"/>
-    <w:lsdException w:name="Table Web 3" w:semiHidden="1" w:unhideWhenUsed="1"/>
-    <w:lsdException w:name="Balloon Text" w:semiHidden="1" w:unhideWhenUsed="1"/>
-    <w:lsdException w:name="Table Grid" w:uiPriority="39"/>
-    <w:lsdException w:name="Table Theme" w:semiHidden="1" w:unhideWhenUsed="1"/>
-    <w:lsdException w:name="Placeholder Text" w:semiHidden="1"/>
-    <w:lsdException w:name="No Spacing" w:uiPriority="1" w:qFormat="1"/>
-    <w:lsdException w:name="Light Shading" w:uiPriority="60"/>
-    <w:lsdException w:name="Light List" w:uiPriority="61"/>
-    <w:lsdException w:name="Light Grid" w:uiPriority="62"/>
-    <w:lsdException w:name="Medium Shading 1" w:uiPriority="63"/>
-    <w:lsdException w:name="Medium Shading 2" w:uiPriority="64"/>
-    <w:lsdException w:name="Medium List 1" w:uiPriority="65"/>
-    <w:lsdException w:name="Medium List 2" w:uiPriority="66"/>
-    <w:lsdException w:name="Medium Grid 1" w:uiPriority="67"/>
-    <w:lsdException w:name="Medium Grid 2" w:uiPriority="68"/>
-    <w:lsdException w:name="Medium Grid 3" w:uiPriority="69"/>
-    <w:lsdException w:name="Dark List" w:uiPriority="70"/>
-    <w:lsdException w:name="Colorful Shading" w:uiPriority="71"/>
-    <w:lsdException w:name="Colorful List" w:uiPriority="72"/>
-    <w:lsdException w:name="Colorful Grid" w:uiPriority="73"/>
-    <w:lsdException w:name="Light Shading Accent 1" w:uiPriority="60"/>
-    <w:lsdException w:name="Light List Accent 1" w:uiPriority="61"/>
-    <w:lsdException w:name="Light Grid Accent 1" w:uiPriority="62"/>
-    <w:lsdException w:name="Medium Shading 1 Accent 1" w:uiPriority="63"/>
-    <w:lsdException w:name="Medium Shading 2 Accent 1" w:uiPriority="64"/>
-    <w:lsdException w:name="Medium List 1 Accent 1" w:uiPriority="65"/>
-    <w:lsdException w:name="Revision" w:semiHidden="1"/>
-    <w:lsdException w:name="List Paragraph" w:uiPriority="34" w:qFormat="1"/>
-    <w:lsdException w:name="Quote" w:uiPriority="29" w:qFormat="1"/>
-    <w:lsdException w:name="Intense Quote" w:uiPriority="30" w:qFormat="1"/>
-    <w:lsdException w:name="Medium List 2 Accent 1" w:uiPriority="66"/>
-    <w:lsdException w:name="Medium Grid 1 Accent 1" w:uiPriority="67"/>
-    <w:lsdException w:name="Medium Grid 2 Accent 1" w:uiPriority="68"/>
-    <w:lsdException w:name="Medium Grid 3 Accent 1" w:uiPriority="69"/>
-    <w:lsdException w:name="Dark List Accent 1" w:uiPriority="70"/>
-    <w:lsdException w:name="Colorful Shading Accent 1" w:uiPriority="71"/>
-    <w:lsdException w:name="Colorful List Accent 1" w:uiPriority="72"/>
-    <w:lsdException w:name="Colorful Grid Accent 1" w:uiPriority="73"/>
-    <w:lsdException w:name="Light Shading Accent 2" w:uiPriority="60"/>
-    <w:lsdException w:name="Light List Accent 2" w:uiPriority="61"/>
-    <w:lsdException w:name="Light Grid Accent 2" w:uiPriority="62"/>
-    <w:lsdException w:name="Medium Shading 1 Accent 2" w:uiPriority="63"/>
-    <w:lsdException w:name="Medium Shading 2 Accent 2" w:uiPriority="64"/>
-    <w:lsdException w:name="Medium List 1 Accent 2" w:uiPriority="65"/>
-    <w:lsdException w:name="Medium List 2 Accent 2" w:uiPriority="66"/>
-    <w:lsdException w:name="Medium Grid 1 Accent 2" w:uiPriority="67"/>
-    <w:lsdException w:name="Medium Grid 2 Accent 2" w:uiPriority="68"/>
-    <w:lsdException w:name="Medium Grid 3 Accent 2" w:uiPriority="69"/>
-    <w:lsdException w:name="Dark List Accent 2" w:uiPriority="70"/>
-    <w:lsdException w:name="Colorful Shading Accent 2" w:uiPriority="71"/>
-    <w:lsdException w:name="Colorful List Accent 2" w:uiPriority="72"/>
-    <w:lsdException w:name="Colorful Grid Accent 2" w:uiPriority="73"/>
-    <w:lsdException w:name="Light Shading Accent 3" w:uiPriority="60"/>
-    <w:lsdException w:name="Light List Accent 3" w:uiPriority="61"/>
-    <w:lsdException w:name="Light Grid Accent 3" w:uiPriority="62"/>
-    <w:lsdException w:name="Medium Shading 1 Accent 3" w:uiPriority="63"/>
-    <w:lsdException w:name="Medium Shading 2 Accent 3" w:uiPriority="64"/>
-    <w:lsdException w:name="Medium List 1 Accent 3" w:uiPriority="65"/>
-    <w:lsdException w:name="Medium List 2 Accent 3" w:uiPriority="66"/>
-    <w:lsdException w:name="Medium Grid 1 Accent 3" w:uiPriority="67"/>
-    <w:lsdException w:name="Medium Grid 2 Accent 3" w:uiPriority="68"/>
-    <w:lsdException w:name="Medium Grid 3 Accent 3" w:uiPriority="69"/>
-    <w:lsdException w:name="Dark List Accent 3" w:uiPriority="70"/>
-    <w:lsdException w:name="Colorful Shading Accent 3" w:uiPriority="71"/>
-    <w:lsdException w:name="Colorful List Accent 3" w:uiPriority="72"/>
-    <w:lsdException w:name="Colorful Grid Accent 3" w:uiPriority="73"/>
-    <w:lsdException w:name="Light Shading Accent 4" w:uiPriority="60"/>
-    <w:lsdException w:name="Light List Accent 4" w:uiPriority="61"/>
-    <w:lsdException w:name="Light Grid Accent 4" w:uiPriority="62"/>
-    <w:lsdException w:name="Medium Shading 1 Accent 4" w:uiPriority="63"/>
-    <w:lsdException w:name="Medium Shading 2 Accent 4" w:uiPriority="64"/>
-    <w:lsdException w:name="Medium List 1 Accent 4" w:uiPriority="65"/>
-    <w:lsdException w:name="Medium List 2 Accent 4" w:uiPriority="66"/>
-    <w:lsdException w:name="Medium Grid 1 Accent 4" w:uiPriority="67"/>
-    <w:lsdException w:name="Medium Grid 2 Accent 4" w:uiPriority="68"/>
-    <w:lsdException w:name="Medium Grid 3 Accent 4" w:uiPriority="69"/>
-    <w:lsdException w:name="Dark List Accent 4" w:uiPriority="70"/>
-    <w:lsdException w:name="Colorful Shading Accent 4" w:uiPriority="71"/>
-    <w:lsdException w:name="Colorful List Accent 4" w:uiPriority="72"/>
-    <w:lsdException w:name="Colorful Grid Accent 4" w:uiPriority="73"/>
-    <w:lsdException w:name="Light Shading Accent 5" w:uiPriority="60"/>
-    <w:lsdException w:name="Light List Accent 5" w:uiPriority="61"/>
-    <w:lsdException w:name="Light Grid Accent 5" w:uiPriority="62"/>
-    <w:lsdException w:name="Medium Shading 1 Accent 5" w:uiPriority="63"/>
-    <w:lsdException w:name="Medium Shading 2 Accent 5" w:uiPriority="64"/>
-    <w:lsdException w:name="Medium List 1 Accent 5" w:uiPriority="65"/>
-    <w:lsdException w:name="Medium List 2 Accent 5" w:uiPriority="66"/>
-    <w:lsdException w:name="Medium Grid 1 Accent 5" w:uiPriority="67"/>
-    <w:lsdException w:name="Medium Grid 2 Accent 5" w:uiPriority="68"/>
-    <w:lsdException w:name="Medium Grid 3 Accent 5" w:uiPriority="69"/>
-    <w:lsdException w:name="Dark List Accent 5" w:uiPriority="70"/>
-    <w:lsdException w:name="Colorful Shading Accent 5" w:uiPriority="71"/>
-    <w:lsdException w:name="Colorful List Accent 5" w:uiPriority="72"/>
-    <w:lsdException w:name="Colorful Grid Accent 5" w:uiPriority="73"/>
-    <w:lsdException w:name="Light Shading Accent 6" w:uiPriority="60"/>
-    <w:lsdException w:name="Light List Accent 6" w:uiPriority="61"/>
-    <w:lsdException w:name="Light Grid Accent 6" w:uiPriority="62"/>
-    <w:lsdException w:name="Medium Shading 1 Accent 6" w:uiPriority="63"/>
-    <w:lsdException w:name="Medium Shading 2 Accent 6" w:uiPriority="64"/>
-    <w:lsdException w:name="Medium List 1 Accent 6" w:uiPriority="65"/>
-    <w:lsdException w:name="Medium List 2 Accent 6" w:uiPriority="66"/>
-    <w:lsdException w:name="Medium Grid 1 Accent 6" w:uiPriority="67"/>
-    <w:lsdException w:name="Medium Grid 2 Accent 6" w:uiPriority="68"/>
-    <w:lsdException w:name="Medium Grid 3 Accent 6" w:uiPriority="69"/>
-    <w:lsdException w:name="Dark List Accent 6" w:uiPriority="70"/>
-    <w:lsdException w:name="Colorful Shading Accent 6" w:uiPriority="71"/>
-    <w:lsdException w:name="Colorful List Accent 6" w:uiPriority="72"/>
-    <w:lsdException w:name="Colorful Grid Accent 6" w:uiPriority="73"/>
-    <w:lsdException w:name="Subtle Emphasis" w:uiPriority="19" w:qFormat="1"/>
-    <w:lsdException w:name="Intense Emphasis" w:uiPriority="21" w:qFormat="1"/>
-    <w:lsdException w:name="Subtle Reference" w:uiPriority="31" w:qFormat="1"/>
-    <w:lsdException w:name="Intense Reference" w:uiPriority="32" w:qFormat="1"/>
-    <w:lsdException w:name="Book Title" w:uiPriority="33" w:qFormat="1"/>
-    <w:lsdException w:name="Bibliography" w:semiHidden="1" w:uiPriority="37" w:unhideWhenUsed="1"/>
-    <w:lsdException w:name="TOC Heading" w:semiHidden="1" w:uiPriority="39" w:unhideWhenUsed="1" w:qFormat="1"/>
-    <w:lsdException w:name="Plain Table 1" w:uiPriority="41"/>
-    <w:lsdException w:name="Plain Table 2" w:uiPriority="42"/>
-    <w:lsdException w:name="Plain Table 3" w:uiPriority="43"/>
-    <w:lsdException w:name="Plain Table 4" w:uiPriority="44"/>
-    <w:lsdException w:name="Plain Table 5" w:uiPriority="45"/>
-    <w:lsdException w:name="Grid Table Light" w:uiPriority="40"/>
-    <w:lsdException w:name="Grid Table 1 Light" w:uiPriority="46"/>
-    <w:lsdException w:name="Grid Table 2" w:uiPriority="47"/>
-    <w:lsdException w:name="Grid Table 3" w:uiPriority="48"/>
-    <w:lsdException w:name="Grid Table 4" w:uiPriority="49"/>
-    <w:lsdException w:name="Grid Table 5 Dark" w:uiPriority="50"/>
-    <w:lsdException w:name="Grid Table 6 Colorful" w:uiPriority="51"/>
-    <w:lsdException w:name="Grid Table 7 Colorful" w:uiPriority="52"/>
-    <w:lsdException w:name="Grid Table 1 Light Accent 1" w:uiPriority="46"/>
-    <w:lsdException w:name="Grid Table 2 Accent 1" w:uiPriority="47"/>
-    <w:lsdException w:name="Grid Table 3 Accent 1" w:uiPriority="48"/>
-    <w:lsdException w:name="Grid Table 4 Accent 1" w:uiPriority="49"/>
-    <w:lsdException w:name="Grid Table 5 Dark Accent 1" w:uiPriority="50"/>
-    <w:lsdException w:name="Grid Table 6 Colorful Accent 1" w:uiPriority="51"/>
-    <w:lsdException w:name="Grid Table 7 Colorful Accent 1" w:uiPriority="52"/>
-    <w:lsdException w:name="Grid Table 1 Light Accent 2" w:uiPriority="46"/>
-    <w:lsdException w:name="Grid Table 2 Accent 2" w:uiPriority="47"/>
-    <w:lsdException w:name="Grid Table 3 Accent 2" w:uiPriority="48"/>
-    <w:lsdException w:name="Grid Table 4 Accent 2" w:uiPriority="49"/>
-    <w:lsdException w:name="Grid Table 5 Dark Accent 2" w:uiPriority="50"/>
-    <w:lsdException w:name="Grid Table 6 Colorful Accent 2" w:uiPriority="51"/>
-    <w:lsdException w:name="Grid Table 7 Colorful Accent 2" w:uiPriority="52"/>
-    <w:lsdException w:name="Grid Table 1 Light Accent 3" w:uiPriority="46"/>
-    <w:lsdException w:name="Grid Table 2 Accent 3" w:uiPriority="47"/>
-    <w:lsdException w:name="Grid Table 3 Accent 3" w:uiPriority="48"/>
-    <w:lsdException w:name="Grid Table 4 Accent 3" w:uiPriority="49"/>
-    <w:lsdException w:name="Grid Table 5 Dark Accent 3" w:uiPriority="50"/>
-    <w:lsdException w:name="Grid Table 6 Colorful Accent 3" w:uiPriority="51"/>
-    <w:lsdException w:name="Grid Table 7 Colorful Accent 3" w:uiPriority="52"/>
-    <w:lsdException w:name="Grid Table 1 Light Accent 4" w:uiPriority="46"/>
-    <w:lsdException w:name="Grid Table 2 Accent 4" w:uiPriority="47"/>
-    <w:lsdException w:name="Grid Table 3 Accent 4" w:uiPriority="48"/>
-    <w:lsdException w:name="Grid Table 4 Accent 4" w:uiPriority="49"/>
-    <w:lsdException w:name="Grid Table 5 Dark Accent 4" w:uiPriority="50"/>
-    <w:lsdException w:name="Grid Table 6 Colorful Accent 4" w:uiPriority="51"/>
-    <w:lsdException w:name="Grid Table 7 Colorful Accent 4" w:uiPriority="52"/>
-    <w:lsdException w:name="Grid Table 1 Light Accent 5" w:uiPriority="46"/>
-    <w:lsdException w:name="Grid Table 2 Accent 5" w:uiPriority="47"/>
-    <w:lsdException w:name="Grid Table 3 Accent 5" w:uiPriority="48"/>
-    <w:lsdException w:name="Grid Table 4 Accent 5" w:uiPriority="49"/>
-    <w:lsdException w:name="Grid Table 5 Dark Accent 5" w:uiPriority="50"/>
-    <w:lsdException w:name="Grid Table 6 Colorful Accent 5" w:uiPriority="51"/>
-    <w:lsdException w:name="Grid Table 7 Colorful Accent 5" w:uiPriority="52"/>
-    <w:lsdException w:name="Grid Table 1 Light Accent 6" w:uiPriority="46"/>
-    <w:lsdException w:name="Grid Table 2 Accent 6" w:uiPriority="47"/>
-    <w:lsdException w:name="Grid Table 3 Accent 6" w:uiPriority="48"/>
-    <w:lsdException w:name="Grid Table 4 Accent 6" w:uiPriority="49"/>
-    <w:lsdException w:name="Grid Table 5 Dark Accent 6" w:uiPriority="50"/>
-    <w:lsdException w:name="Grid Table 6 Colorful Accent 6" w:uiPriority="51"/>
-    <w:lsdException w:name="Grid Table 7 Colorful Accent 6" w:uiPriority="52"/>
-    <w:lsdException w:name="List Table 1 Light" w:uiPriority="46"/>
-    <w:lsdException w:name="List Table 2" w:uiPriority="47"/>
-    <w:lsdException w:name="List Table 3" w:uiPriority="48"/>
-    <w:lsdException w:name="List Table 4" w:uiPriority="49"/>
-    <w:lsdException w:name="List Table 5 Dark" w:uiPriority="50"/>
-    <w:lsdException w:name="List Table 6 Colorful" w:uiPriority="51"/>
-    <w:lsdException w:name="List Table 7 Colorful" w:uiPriority="52"/>
-    <w:lsdException w:name="List Table 1 Light Accent 1" w:uiPriority="46"/>
-    <w:lsdException w:name="List Table 2 Accent 1" w:uiPriority="47"/>
-    <w:lsdException w:name="List Table 3 Accent 1" w:uiPriority="48"/>
-    <w:lsdException w:name="List Table 4 Accent 1" w:uiPriority="49"/>
-    <w:lsdException w:name="List Table 5 Dark Accent 1" w:uiPriority="50"/>
-    <w:lsdException w:name="List Table 6 Colorful Accent 1" w:uiPriority="51"/>
-    <w:lsdException w:name="List Table 7 Colorful Accent 1" w:uiPriority="52"/>
-    <w:lsdException w:name="List Table 1 Light Accent 2" w:uiPriority="46"/>
-    <w:lsdException w:name="List Table 2 Accent 2" w:uiPriority="47"/>
-    <w:lsdException w:name="List Table 3 Accent 2" w:uiPriority="48"/>
-    <w:lsdException w:name="List Table 4 Accent 2" w:uiPriority="49"/>
-    <w:lsdException w:name="List Table 5 Dark Accent 2" w:uiPriority="50"/>
-    <w:lsdException w:name="List Table 6 Colorful Accent 2" w:uiPriority="51"/>
-    <w:lsdException w:name="List Table 7 Colorful Accent 2" w:uiPriority="52"/>
-    <w:lsdException w:name="List Table 1 Light Accent 3" w:uiPriority="46"/>
-    <w:lsdException w:name="List Table 2 Accent 3" w:uiPriority="47"/>
-    <w:lsdException w:name="List Table 3 Accent 3" w:uiPriority="48"/>
-    <w:lsdException w:name="List Table 4 Accent 3" w:uiPriority="49"/>
-    <w:lsdException w:name="List Table 5 Dark Accent 3" w:uiPriority="50"/>
-    <w:lsdException w:name="List Table 6 Colorful Accent 3" w:uiPriority="51"/>
-    <w:lsdException w:name="List Table 7 Colorful Accent 3" w:uiPriority="52"/>
-    <w:lsdException w:name="List Table 1 Light Accent 4" w:uiPriority="46"/>
-    <w:lsdException w:name="List Table 2 Accent 4" w:uiPriority="47"/>
-    <w:lsdException w:name="List Table 3 Accent 4" w:uiPriority="48"/>
-    <w:lsdException w:name="List Table 4 Accent 4" w:uiPriority="49"/>
-    <w:lsdException w:name="List Table 5 Dark Accent 4" w:uiPriority="50"/>
-    <w:lsdException w:name="List Table 6 Colorful Accent 4" w:uiPriority="51"/>
-    <w:lsdException w:name="List Table 7 Colorful Accent 4" w:uiPriority="52"/>
-    <w:lsdException w:name="List Table 1 Light Accent 5" w:uiPriority="46"/>
-    <w:lsdException w:name="List Table 2 Accent 5" w:uiPriority="47"/>
-    <w:lsdException w:name="List Table 3 Accent 5" w:uiPriority="48"/>
-    <w:lsdException w:name="List Table 4 Accent 5" w:uiPriority="49"/>
-    <w:lsdException w:name="List Table 5 Dark Accent 5" w:uiPriority="50"/>
-    <w:lsdException w:name="List Table 6 Colorful Accent 5" w:uiPriority="51"/>
-    <w:lsdException w:name="List Table 7 Colorful Accent 5" w:uiPriority="52"/>
-    <w:lsdException w:name="List Table 1 Light Accent 6" w:uiPriority="46"/>
-    <w:lsdException w:name="List Table 2 Accent 6" w:uiPriority="47"/>
-    <w:lsdException w:name="List Table 3 Accent 6" w:uiPriority="48"/>
-    <w:lsdException w:name="List Table 4 Accent 6" w:uiPriority="49"/>
-    <w:lsdException w:name="List Table 5 Dark Accent 6" w:uiPriority="50"/>
-    <w:lsdException w:name="List Table 6 Colorful Accent 6" w:uiPriority="51"/>
-    <w:lsdException w:name="List Table 7 Colorful Accent 6" w:uiPriority="52"/>
+  <w:latentStyles w:defLockedState="0" w:defUIPriority="99" w:defSemiHidden="1" w:defUnhideWhenUsed="1" w:defQFormat="0" w:count="276">
+    <w:lsdException w:name="Normal" w:semiHidden="0" w:uiPriority="0" w:unhideWhenUsed="0" w:qFormat="1"/>
+    <w:lsdException w:name="heading 1" w:semiHidden="0" w:uiPriority="9" w:unhideWhenUsed="0" w:qFormat="1"/>
+    <w:lsdException w:name="heading 2" w:uiPriority="9" w:qFormat="1"/>
+    <w:lsdException w:name="heading 3" w:uiPriority="9" w:qFormat="1"/>
+    <w:lsdException w:name="heading 4" w:uiPriority="9" w:qFormat="1"/>
+    <w:lsdException w:name="heading 5" w:uiPriority="9" w:qFormat="1"/>
+    <w:lsdException w:name="heading 6" w:uiPriority="9" w:qFormat="1"/>
+    <w:lsdException w:name="heading 7" w:uiPriority="9" w:qFormat="1"/>
+    <w:lsdException w:name="heading 8" w:uiPriority="9" w:qFormat="1"/>
+    <w:lsdException w:name="heading 9" w:uiPriority="9" w:qFormat="1"/>
+    <w:lsdException w:name="toc 1" w:uiPriority="39"/>
+    <w:lsdException w:name="toc 2" w:uiPriority="39"/>
+    <w:lsdException w:name="toc 3" w:uiPriority="39"/>
+    <w:lsdException w:name="toc 4" w:uiPriority="39"/>
+    <w:lsdException w:name="toc 5" w:uiPriority="39"/>
+    <w:lsdException w:name="toc 6" w:uiPriority="39"/>
+    <w:lsdException w:name="toc 7" w:uiPriority="39"/>
+    <w:lsdException w:name="toc 8" w:uiPriority="39"/>
+    <w:lsdException w:name="toc 9" w:uiPriority="39"/>
+    <w:lsdException w:name="caption" w:uiPriority="35" w:qFormat="1"/>
+    <w:lsdException w:name="Title" w:semiHidden="0" w:uiPriority="10" w:unhideWhenUsed="0" w:qFormat="1"/>
+    <w:lsdException w:name="Default Paragraph Font" w:uiPriority="1"/>
+    <w:lsdException w:name="Subtitle" w:semiHidden="0" w:uiPriority="11" w:unhideWhenUsed="0" w:qFormat="1"/>
+    <w:lsdException w:name="Strong" w:semiHidden="0" w:uiPriority="22" w:unhideWhenUsed="0" w:qFormat="1"/>
+    <w:lsdException w:name="Emphasis" w:semiHidden="0" w:uiPriority="20" w:unhideWhenUsed="0" w:qFormat="1"/>
+    <w:lsdException w:name="Table Grid" w:semiHidden="0" w:uiPriority="39" w:unhideWhenUsed="0"/>
+    <w:lsdException w:name="Note Level 1" w:semiHidden="0" w:unhideWhenUsed="0"/>
+    <w:lsdException w:name="Note Level 2" w:semiHidden="0" w:unhideWhenUsed="0"/>
+    <w:lsdException w:name="Note Level 3" w:semiHidden="0" w:unhideWhenUsed="0"/>
+    <w:lsdException w:name="Note Level 4" w:semiHidden="0" w:unhideWhenUsed="0"/>
+    <w:lsdException w:name="Note Level 5" w:semiHidden="0" w:unhideWhenUsed="0"/>
+    <w:lsdException w:name="Note Level 6" w:semiHidden="0" w:unhideWhenUsed="0"/>
+    <w:lsdException w:name="Note Level 7" w:semiHidden="0" w:unhideWhenUsed="0"/>
+    <w:lsdException w:name="Note Level 8" w:semiHidden="0" w:unhideWhenUsed="0"/>
+    <w:lsdException w:name="Note Level 9" w:semiHidden="0" w:unhideWhenUsed="0"/>
+    <w:lsdException w:name="Placeholder Text" w:unhideWhenUsed="0"/>
+    <w:lsdException w:name="No Spacing" w:semiHidden="0" w:uiPriority="1" w:unhideWhenUsed="0" w:qFormat="1"/>
+    <w:lsdException w:name="Light Shading" w:semiHidden="0" w:uiPriority="60" w:unhideWhenUsed="0"/>
+    <w:lsdException w:name="Light List" w:semiHidden="0" w:uiPriority="61" w:unhideWhenUsed="0"/>
+    <w:lsdException w:name="Light Grid" w:semiHidden="0" w:uiPriority="62" w:unhideWhenUsed="0"/>
+    <w:lsdException w:name="Medium Shading 1" w:semiHidden="0" w:uiPriority="63" w:unhideWhenUsed="0"/>
+    <w:lsdException w:name="Medium Shading 2" w:semiHidden="0" w:uiPriority="64" w:unhideWhenUsed="0"/>
+    <w:lsdException w:name="Medium List 1" w:semiHidden="0" w:uiPriority="65" w:unhideWhenUsed="0"/>
+    <w:lsdException w:name="Medium List 2" w:semiHidden="0" w:uiPriority="66" w:unhideWhenUsed="0"/>
+    <w:lsdException w:name="Medium Grid 1" w:semiHidden="0" w:uiPriority="67" w:unhideWhenUsed="0"/>
+    <w:lsdException w:name="Medium Grid 2" w:semiHidden="0" w:uiPriority="68" w:unhideWhenUsed="0"/>
+    <w:lsdException w:name="Medium Grid 3" w:semiHidden="0" w:uiPriority="69" w:unhideWhenUsed="0"/>
+    <w:lsdException w:name="Dark List" w:semiHidden="0" w:uiPriority="70" w:unhideWhenUsed="0"/>
+    <w:lsdException w:name="Colorful Shading" w:semiHidden="0" w:uiPriority="71" w:unhideWhenUsed="0"/>
+    <w:lsdException w:name="Colorful List" w:semiHidden="0" w:uiPriority="72" w:unhideWhenUsed="0"/>
+    <w:lsdException w:name="Colorful Grid" w:semiHidden="0" w:uiPriority="73" w:unhideWhenUsed="0"/>
+    <w:lsdException w:name="Light Shading Accent 1" w:semiHidden="0" w:uiPriority="60" w:unhideWhenUsed="0"/>
+    <w:lsdException w:name="Light List Accent 1" w:semiHidden="0" w:uiPriority="61" w:unhideWhenUsed="0"/>
+    <w:lsdException w:name="Light Grid Accent 1" w:semiHidden="0" w:uiPriority="62" w:unhideWhenUsed="0"/>
+    <w:lsdException w:name="Medium Shading 1 Accent 1" w:semiHidden="0" w:uiPriority="63" w:unhideWhenUsed="0"/>
+    <w:lsdException w:name="Medium Shading 2 Accent 1" w:semiHidden="0" w:uiPriority="64" w:unhideWhenUsed="0"/>
+    <w:lsdException w:name="Medium List 1 Accent 1" w:semiHidden="0" w:uiPriority="65" w:unhideWhenUsed="0"/>
+    <w:lsdException w:name="Revision" w:unhideWhenUsed="0"/>
+    <w:lsdException w:name="List Paragraph" w:semiHidden="0" w:uiPriority="34" w:unhideWhenUsed="0" w:qFormat="1"/>
+    <w:lsdException w:name="Quote" w:semiHidden="0" w:uiPriority="29" w:unhideWhenUsed="0" w:qFormat="1"/>
+    <w:lsdException w:name="Intense Quote" w:semiHidden="0" w:uiPriority="30" w:unhideWhenUsed="0" w:qFormat="1"/>
+    <w:lsdException w:name="Medium List 2 Accent 1" w:semiHidden="0" w:uiPriority="66" w:unhideWhenUsed="0"/>
+    <w:lsdException w:name="Medium Grid 1 Accent 1" w:semiHidden="0" w:uiPriority="67" w:unhideWhenUsed="0"/>
+    <w:lsdException w:name="Medium Grid 2 Accent 1" w:semiHidden="0" w:uiPriority="68" w:unhideWhenUsed="0"/>
+    <w:lsdException w:name="Medium Grid 3 Accent 1" w:semiHidden="0" w:uiPriority="69" w:unhideWhenUsed="0"/>
+    <w:lsdException w:name="Dark List Accent 1" w:semiHidden="0" w:uiPriority="70" w:unhideWhenUsed="0"/>
+    <w:lsdException w:name="Colorful Shading Accent 1" w:semiHidden="0" w:uiPriority="71" w:unhideWhenUsed="0"/>
+    <w:lsdException w:name="Colorful List Accent 1" w:semiHidden="0" w:uiPriority="72" w:unhideWhenUsed="0"/>
+    <w:lsdException w:name="Colorful Grid Accent 1" w:semiHidden="0" w:uiPriority="73" w:unhideWhenUsed="0"/>
+    <w:lsdException w:name="Light Shading Accent 2" w:semiHidden="0" w:uiPriority="60" w:unhideWhenUsed="0"/>
+    <w:lsdException w:name="Light List Accent 2" w:semiHidden="0" w:uiPriority="61" w:unhideWhenUsed="0"/>
+    <w:lsdException w:name="Light Grid Accent 2" w:semiHidden="0" w:uiPriority="62" w:unhideWhenUsed="0"/>
+    <w:lsdException w:name="Medium Shading 1 Accent 2" w:semiHidden="0" w:uiPriority="63" w:unhideWhenUsed="0"/>
+    <w:lsdException w:name="Medium Shading 2 Accent 2" w:semiHidden="0" w:uiPriority="64" w:unhideWhenUsed="0"/>
+    <w:lsdException w:name="Medium List 1 Accent 2" w:semiHidden="0" w:uiPriority="65" w:unhideWhenUsed="0"/>
+    <w:lsdException w:name="Medium List 2 Accent 2" w:semiHidden="0" w:uiPriority="66" w:unhideWhenUsed="0"/>
+    <w:lsdException w:name="Medium Grid 1 Accent 2" w:semiHidden="0" w:uiPriority="67" w:unhideWhenUsed="0"/>
+    <w:lsdException w:name="Medium Grid 2 Accent 2" w:semiHidden="0" w:uiPriority="68" w:unhideWhenUsed="0"/>
+    <w:lsdException w:name="Medium Grid 3 Accent 2" w:semiHidden="0" w:uiPriority="69" w:unhideWhenUsed="0"/>
+    <w:lsdException w:name="Dark List Accent 2" w:semiHidden="0" w:uiPriority="70" w:unhideWhenUsed="0"/>
+    <w:lsdException w:name="Colorful Shading Accent 2" w:semiHidden="0" w:uiPriority="71" w:unhideWhenUsed="0"/>
+    <w:lsdException w:name="Colorful List Accent 2" w:semiHidden="0" w:uiPriority="72" w:unhideWhenUsed="0"/>
+    <w:lsdException w:name="Colorful Grid Accent 2" w:semiHidden="0" w:uiPriority="73" w:unhideWhenUsed="0"/>
+    <w:lsdException w:name="Light Shading Accent 3" w:semiHidden="0" w:uiPriority="60" w:unhideWhenUsed="0"/>
+    <w:lsdException w:name="Light List Accent 3" w:semiHidden="0" w:uiPriority="61" w:unhideWhenUsed="0"/>
+    <w:lsdException w:name="Light Grid Accent 3" w:semiHidden="0" w:uiPriority="62" w:unhideWhenUsed="0"/>
+    <w:lsdException w:name="Medium Shading 1 Accent 3" w:semiHidden="0" w:uiPriority="63" w:unhideWhenUsed="0"/>
+    <w:lsdException w:name="Medium Shading 2 Accent 3" w:semiHidden="0" w:uiPriority="64" w:unhideWhenUsed="0"/>
+    <w:lsdException w:name="Medium List 1 Accent 3" w:semiHidden="0" w:uiPriority="65" w:unhideWhenUsed="0"/>
+    <w:lsdException w:name="Medium List 2 Accent 3" w:semiHidden="0" w:uiPriority="66" w:unhideWhenUsed="0"/>
+    <w:lsdException w:name="Medium Grid 1 Accent 3" w:semiHidden="0" w:uiPriority="67" w:unhideWhenUsed="0"/>
+    <w:lsdException w:name="Medium Grid 2 Accent 3" w:semiHidden="0" w:uiPriority="68" w:unhideWhenUsed="0"/>
+    <w:lsdException w:name="Medium Grid 3 Accent 3" w:semiHidden="0" w:uiPriority="69" w:unhideWhenUsed="0"/>
+    <w:lsdException w:name="Dark List Accent 3" w:semiHidden="0" w:uiPriority="70" w:unhideWhenUsed="0"/>
+    <w:lsdException w:name="Colorful Shading Accent 3" w:semiHidden="0" w:uiPriority="71" w:unhideWhenUsed="0"/>
+    <w:lsdException w:name="Colorful List Accent 3" w:semiHidden="0" w:uiPriority="72" w:unhideWhenUsed="0"/>
+    <w:lsdException w:name="Colorful Grid Accent 3" w:semiHidden="0" w:uiPriority="73" w:unhideWhenUsed="0"/>
+    <w:lsdException w:name="Light Shading Accent 4" w:semiHidden="0" w:uiPriority="60" w:unhideWhenUsed="0"/>
+    <w:lsdException w:name="Light List Accent 4" w:semiHidden="0" w:uiPriority="61" w:unhideWhenUsed="0"/>
+    <w:lsdException w:name="Light Grid Accent 4" w:semiHidden="0" w:uiPriority="62" w:unhideWhenUsed="0"/>
+    <w:lsdException w:name="Medium Shading 1 Accent 4" w:semiHidden="0" w:uiPriority="63" w:unhideWhenUsed="0"/>
+    <w:lsdException w:name="Medium Shading 2 Accent 4" w:semiHidden="0" w:uiPriority="64" w:unhideWhenUsed="0"/>
+    <w:lsdException w:name="Medium List 1 Accent 4" w:semiHidden="0" w:uiPriority="65" w:unhideWhenUsed="0"/>
+    <w:lsdException w:name="Medium List 2 Accent 4" w:semiHidden="0" w:uiPriority="66" w:unhideWhenUsed="0"/>
+    <w:lsdException w:name="Medium Grid 1 Accent 4" w:semiHidden="0" w:uiPriority="67" w:unhideWhenUsed="0"/>
+    <w:lsdException w:name="Medium Grid 2 Accent 4" w:semiHidden="0" w:uiPriority="68" w:unhideWhenUsed="0"/>
+    <w:lsdException w:name="Medium Grid 3 Accent 4" w:semiHidden="0" w:uiPriority="69" w:unhideWhenUsed="0"/>
+    <w:lsdException w:name="Dark List Accent 4" w:semiHidden="0" w:uiPriority="70" w:unhideWhenUsed="0"/>
+    <w:lsdException w:name="Colorful Shading Accent 4" w:semiHidden="0" w:uiPriority="71" w:unhideWhenUsed="0"/>
+    <w:lsdException w:name="Colorful List Accent 4" w:semiHidden="0" w:uiPriority="72" w:unhideWhenUsed="0"/>
+    <w:lsdException w:name="Colorful Grid Accent 4" w:semiHidden="0" w:uiPriority="73" w:unhideWhenUsed="0"/>
+    <w:lsdException w:name="Light Shading Accent 5" w:semiHidden="0" w:uiPriority="60" w:unhideWhenUsed="0"/>
+    <w:lsdException w:name="Light List Accent 5" w:semiHidden="0" w:uiPriority="61" w:unhideWhenUsed="0"/>
+    <w:lsdException w:name="Light Grid Accent 5" w:semiHidden="0" w:uiPriority="62" w:unhideWhenUsed="0"/>
+    <w:lsdException w:name="Medium Shading 1 Accent 5" w:semiHidden="0" w:uiPriority="63" w:unhideWhenUsed="0"/>
+    <w:lsdException w:name="Medium Shading 2 Accent 5" w:semiHidden="0" w:uiPriority="64" w:unhideWhenUsed="0"/>
+    <w:lsdException w:name="Medium List 1 Accent 5" w:semiHidden="0" w:uiPriority="65" w:unhideWhenUsed="0"/>
+    <w:lsdException w:name="Medium List 2 Accent 5" w:semiHidden="0" w:uiPriority="66" w:unhideWhenUsed="0"/>
+    <w:lsdException w:name="Medium Grid 1 Accent 5" w:semiHidden="0" w:uiPriority="67" w:unhideWhenUsed="0"/>
+    <w:lsdException w:name="Medium Grid 2 Accent 5" w:semiHidden="0" w:uiPriority="68" w:unhideWhenUsed="0"/>
+    <w:lsdException w:name="Medium Grid 3 Accent 5" w:semiHidden="0" w:uiPriority="69" w:unhideWhenUsed="0"/>
+    <w:lsdException w:name="Dark List Accent 5" w:semiHidden="0" w:uiPriority="70" w:unhideWhenUsed="0"/>
+    <w:lsdException w:name="Colorful Shading Accent 5" w:semiHidden="0" w:uiPriority="71" w:unhideWhenUsed="0"/>
+    <w:lsdException w:name="Colorful List Accent 5" w:semiHidden="0" w:uiPriority="72" w:unhideWhenUsed="0"/>
+    <w:lsdException w:name="Colorful Grid Accent 5" w:semiHidden="0" w:uiPriority="73" w:unhideWhenUsed="0"/>
+    <w:lsdException w:name="Light Shading Accent 6" w:semiHidden="0" w:uiPriority="60" w:unhideWhenUsed="0"/>
+    <w:lsdException w:name="Light List Accent 6" w:semiHidden="0" w:uiPriority="61" w:unhideWhenUsed="0"/>
+    <w:lsdException w:name="Light Grid Accent 6" w:semiHidden="0" w:uiPriority="62" w:unhideWhenUsed="0"/>
+    <w:lsdException w:name="Medium Shading 1 Accent 6" w:semiHidden="0" w:uiPriority="63" w:unhideWhenUsed="0"/>
+    <w:lsdException w:name="Medium Shading 2 Accent 6" w:semiHidden="0" w:uiPriority="64" w:unhideWhenUsed="0"/>
+    <w:lsdException w:name="Medium List 1 Accent 6" w:semiHidden="0" w:uiPriority="65" w:unhideWhenUsed="0"/>
+    <w:lsdException w:name="Medium List 2 Accent 6" w:semiHidden="0" w:uiPriority="66" w:unhideWhenUsed="0"/>
+    <w:lsdException w:name="Medium Grid 1 Accent 6" w:semiHidden="0" w:uiPriority="67" w:unhideWhenUsed="0"/>
+    <w:lsdException w:name="Medium Grid 2 Accent 6" w:semiHidden="0" w:uiPriority="68" w:unhideWhenUsed="0"/>
+    <w:lsdException w:name="Medium Grid 3 Accent 6" w:semiHidden="0" w:uiPriority="69" w:unhideWhenUsed="0"/>
+    <w:lsdException w:name="Dark List Accent 6" w:semiHidden="0" w:uiPriority="70" w:unhideWhenUsed="0"/>
+    <w:lsdException w:name="Colorful Shading Accent 6" w:semiHidden="0" w:uiPriority="71" w:unhideWhenUsed="0"/>
+    <w:lsdException w:name="Colorful List Accent 6" w:semiHidden="0" w:uiPriority="72" w:unhideWhenUsed="0"/>
+    <w:lsdException w:name="Colorful Grid Accent 6" w:semiHidden="0" w:uiPriority="73" w:unhideWhenUsed="0"/>
+    <w:lsdException w:name="Subtle Emphasis" w:semiHidden="0" w:uiPriority="19" w:unhideWhenUsed="0" w:qFormat="1"/>
+    <w:lsdException w:name="Intense Emphasis" w:semiHidden="0" w:uiPriority="21" w:unhideWhenUsed="0" w:qFormat="1"/>
+    <w:lsdException w:name="Subtle Reference" w:semiHidden="0" w:uiPriority="31" w:unhideWhenUsed="0" w:qFormat="1"/>
+    <w:lsdException w:name="Intense Reference" w:semiHidden="0" w:uiPriority="32" w:unhideWhenUsed="0" w:qFormat="1"/>
+    <w:lsdException w:name="Book Title" w:semiHidden="0" w:uiPriority="33" w:unhideWhenUsed="0" w:qFormat="1"/>
+    <w:lsdException w:name="Bibliography" w:uiPriority="37"/>
+    <w:lsdException w:name="TOC Heading" w:uiPriority="39" w:qFormat="1"/>
   </w:latentStyles>
   <w:style w:type="paragraph" w:default="1" w:styleId="Normal">
     <w:name w:val="Normal"/>
@@ -5153,6 +4782,298 @@
       <w:szCs w:val="24"/>
     </w:rPr>
   </w:style>
+  <w:style w:type="paragraph" w:styleId="BalloonText">
+    <w:name w:val="Balloon Text"/>
+    <w:basedOn w:val="Normal"/>
+    <w:link w:val="BalloonTextChar"/>
+    <w:uiPriority w:val="99"/>
+    <w:semiHidden/>
+    <w:unhideWhenUsed/>
+    <w:rsid w:val="00450A50"/>
+    <w:pPr>
+      <w:spacing w:after="0" w:line="240" w:lineRule="auto"/>
+    </w:pPr>
+    <w:rPr>
+      <w:rFonts w:ascii="Lucida Grande" w:hAnsi="Lucida Grande"/>
+      <w:sz w:val="18"/>
+      <w:szCs w:val="18"/>
+    </w:rPr>
+  </w:style>
+  <w:style w:type="character" w:customStyle="1" w:styleId="BalloonTextChar">
+    <w:name w:val="Balloon Text Char"/>
+    <w:basedOn w:val="DefaultParagraphFont"/>
+    <w:link w:val="BalloonText"/>
+    <w:uiPriority w:val="99"/>
+    <w:semiHidden/>
+    <w:rsid w:val="00450A50"/>
+    <w:rPr>
+      <w:rFonts w:ascii="Lucida Grande" w:hAnsi="Lucida Grande"/>
+      <w:sz w:val="18"/>
+      <w:szCs w:val="18"/>
+    </w:rPr>
+  </w:style>
+</w:styles>
+</file>
+
+<file path=word/stylesWithEffects.xml><?xml version="1.0" encoding="utf-8"?>
+<w:styles xmlns:wpc="http://schemas.microsoft.com/office/word/2010/wordprocessingCanvas" xmlns:mo="http://schemas.microsoft.com/office/mac/office/2008/main" xmlns:mc="http://schemas.openxmlformats.org/markup-compatibility/2006" xmlns:mv="urn:schemas-microsoft-com:mac:vml" xmlns:o="urn:schemas-microsoft-com:office:office" xmlns:r="http://schemas.openxmlformats.org/officeDocument/2006/relationships" xmlns:m="http://schemas.openxmlformats.org/officeDocument/2006/math" xmlns:v="urn:schemas-microsoft-com:vml" xmlns:wp14="http://schemas.microsoft.com/office/word/2010/wordprocessingDrawing" xmlns:wp="http://schemas.openxmlformats.org/drawingml/2006/wordprocessingDrawing" xmlns:w10="urn:schemas-microsoft-com:office:word" xmlns:w="http://schemas.openxmlformats.org/wordprocessingml/2006/main" xmlns:w14="http://schemas.microsoft.com/office/word/2010/wordml" xmlns:wpg="http://schemas.microsoft.com/office/word/2010/wordprocessingGroup" xmlns:wpi="http://schemas.microsoft.com/office/word/2010/wordprocessingInk" xmlns:wne="http://schemas.microsoft.com/office/word/2006/wordml" xmlns:wps="http://schemas.microsoft.com/office/word/2010/wordprocessingShape" mc:Ignorable="w14 wp14">
+  <w:docDefaults>
+    <w:rPrDefault>
+      <w:rPr>
+        <w:rFonts w:asciiTheme="minorHAnsi" w:eastAsiaTheme="minorHAnsi" w:hAnsiTheme="minorHAnsi" w:cstheme="minorBidi"/>
+        <w:sz w:val="22"/>
+        <w:szCs w:val="22"/>
+        <w:lang w:val="en-US" w:eastAsia="en-US" w:bidi="ar-SA"/>
+      </w:rPr>
+    </w:rPrDefault>
+    <w:pPrDefault>
+      <w:pPr>
+        <w:spacing w:after="160" w:line="259" w:lineRule="auto"/>
+      </w:pPr>
+    </w:pPrDefault>
+  </w:docDefaults>
+  <w:latentStyles w:defLockedState="0" w:defUIPriority="99" w:defSemiHidden="1" w:defUnhideWhenUsed="1" w:defQFormat="0" w:count="276">
+    <w:lsdException w:name="Normal" w:semiHidden="0" w:uiPriority="0" w:unhideWhenUsed="0" w:qFormat="1"/>
+    <w:lsdException w:name="heading 1" w:semiHidden="0" w:uiPriority="9" w:unhideWhenUsed="0" w:qFormat="1"/>
+    <w:lsdException w:name="heading 2" w:uiPriority="9" w:qFormat="1"/>
+    <w:lsdException w:name="heading 3" w:uiPriority="9" w:qFormat="1"/>
+    <w:lsdException w:name="heading 4" w:uiPriority="9" w:qFormat="1"/>
+    <w:lsdException w:name="heading 5" w:uiPriority="9" w:qFormat="1"/>
+    <w:lsdException w:name="heading 6" w:uiPriority="9" w:qFormat="1"/>
+    <w:lsdException w:name="heading 7" w:uiPriority="9" w:qFormat="1"/>
+    <w:lsdException w:name="heading 8" w:uiPriority="9" w:qFormat="1"/>
+    <w:lsdException w:name="heading 9" w:uiPriority="9" w:qFormat="1"/>
+    <w:lsdException w:name="toc 1" w:uiPriority="39"/>
+    <w:lsdException w:name="toc 2" w:uiPriority="39"/>
+    <w:lsdException w:name="toc 3" w:uiPriority="39"/>
+    <w:lsdException w:name="toc 4" w:uiPriority="39"/>
+    <w:lsdException w:name="toc 5" w:uiPriority="39"/>
+    <w:lsdException w:name="toc 6" w:uiPriority="39"/>
+    <w:lsdException w:name="toc 7" w:uiPriority="39"/>
+    <w:lsdException w:name="toc 8" w:uiPriority="39"/>
+    <w:lsdException w:name="toc 9" w:uiPriority="39"/>
+    <w:lsdException w:name="caption" w:uiPriority="35" w:qFormat="1"/>
+    <w:lsdException w:name="Title" w:semiHidden="0" w:uiPriority="10" w:unhideWhenUsed="0" w:qFormat="1"/>
+    <w:lsdException w:name="Default Paragraph Font" w:uiPriority="1"/>
+    <w:lsdException w:name="Subtitle" w:semiHidden="0" w:uiPriority="11" w:unhideWhenUsed="0" w:qFormat="1"/>
+    <w:lsdException w:name="Strong" w:semiHidden="0" w:uiPriority="22" w:unhideWhenUsed="0" w:qFormat="1"/>
+    <w:lsdException w:name="Emphasis" w:semiHidden="0" w:uiPriority="20" w:unhideWhenUsed="0" w:qFormat="1"/>
+    <w:lsdException w:name="Table Grid" w:semiHidden="0" w:uiPriority="39" w:unhideWhenUsed="0"/>
+    <w:lsdException w:name="Note Level 1" w:semiHidden="0" w:unhideWhenUsed="0"/>
+    <w:lsdException w:name="Note Level 2" w:semiHidden="0" w:unhideWhenUsed="0"/>
+    <w:lsdException w:name="Note Level 3" w:semiHidden="0" w:unhideWhenUsed="0"/>
+    <w:lsdException w:name="Note Level 4" w:semiHidden="0" w:unhideWhenUsed="0"/>
+    <w:lsdException w:name="Note Level 5" w:semiHidden="0" w:unhideWhenUsed="0"/>
+    <w:lsdException w:name="Note Level 6" w:semiHidden="0" w:unhideWhenUsed="0"/>
+    <w:lsdException w:name="Note Level 7" w:semiHidden="0" w:unhideWhenUsed="0"/>
+    <w:lsdException w:name="Note Level 8" w:semiHidden="0" w:unhideWhenUsed="0"/>
+    <w:lsdException w:name="Note Level 9" w:semiHidden="0" w:unhideWhenUsed="0"/>
+    <w:lsdException w:name="Placeholder Text" w:unhideWhenUsed="0"/>
+    <w:lsdException w:name="No Spacing" w:semiHidden="0" w:uiPriority="1" w:unhideWhenUsed="0" w:qFormat="1"/>
+    <w:lsdException w:name="Light Shading" w:semiHidden="0" w:uiPriority="60" w:unhideWhenUsed="0"/>
+    <w:lsdException w:name="Light List" w:semiHidden="0" w:uiPriority="61" w:unhideWhenUsed="0"/>
+    <w:lsdException w:name="Light Grid" w:semiHidden="0" w:uiPriority="62" w:unhideWhenUsed="0"/>
+    <w:lsdException w:name="Medium Shading 1" w:semiHidden="0" w:uiPriority="63" w:unhideWhenUsed="0"/>
+    <w:lsdException w:name="Medium Shading 2" w:semiHidden="0" w:uiPriority="64" w:unhideWhenUsed="0"/>
+    <w:lsdException w:name="Medium List 1" w:semiHidden="0" w:uiPriority="65" w:unhideWhenUsed="0"/>
+    <w:lsdException w:name="Medium List 2" w:semiHidden="0" w:uiPriority="66" w:unhideWhenUsed="0"/>
+    <w:lsdException w:name="Medium Grid 1" w:semiHidden="0" w:uiPriority="67" w:unhideWhenUsed="0"/>
+    <w:lsdException w:name="Medium Grid 2" w:semiHidden="0" w:uiPriority="68" w:unhideWhenUsed="0"/>
+    <w:lsdException w:name="Medium Grid 3" w:semiHidden="0" w:uiPriority="69" w:unhideWhenUsed="0"/>
+    <w:lsdException w:name="Dark List" w:semiHidden="0" w:uiPriority="70" w:unhideWhenUsed="0"/>
+    <w:lsdException w:name="Colorful Shading" w:semiHidden="0" w:uiPriority="71" w:unhideWhenUsed="0"/>
+    <w:lsdException w:name="Colorful List" w:semiHidden="0" w:uiPriority="72" w:unhideWhenUsed="0"/>
+    <w:lsdException w:name="Colorful Grid" w:semiHidden="0" w:uiPriority="73" w:unhideWhenUsed="0"/>
+    <w:lsdException w:name="Light Shading Accent 1" w:semiHidden="0" w:uiPriority="60" w:unhideWhenUsed="0"/>
+    <w:lsdException w:name="Light List Accent 1" w:semiHidden="0" w:uiPriority="61" w:unhideWhenUsed="0"/>
+    <w:lsdException w:name="Light Grid Accent 1" w:semiHidden="0" w:uiPriority="62" w:unhideWhenUsed="0"/>
+    <w:lsdException w:name="Medium Shading 1 Accent 1" w:semiHidden="0" w:uiPriority="63" w:unhideWhenUsed="0"/>
+    <w:lsdException w:name="Medium Shading 2 Accent 1" w:semiHidden="0" w:uiPriority="64" w:unhideWhenUsed="0"/>
+    <w:lsdException w:name="Medium List 1 Accent 1" w:semiHidden="0" w:uiPriority="65" w:unhideWhenUsed="0"/>
+    <w:lsdException w:name="Revision" w:unhideWhenUsed="0"/>
+    <w:lsdException w:name="List Paragraph" w:semiHidden="0" w:uiPriority="34" w:unhideWhenUsed="0" w:qFormat="1"/>
+    <w:lsdException w:name="Quote" w:semiHidden="0" w:uiPriority="29" w:unhideWhenUsed="0" w:qFormat="1"/>
+    <w:lsdException w:name="Intense Quote" w:semiHidden="0" w:uiPriority="30" w:unhideWhenUsed="0" w:qFormat="1"/>
+    <w:lsdException w:name="Medium List 2 Accent 1" w:semiHidden="0" w:uiPriority="66" w:unhideWhenUsed="0"/>
+    <w:lsdException w:name="Medium Grid 1 Accent 1" w:semiHidden="0" w:uiPriority="67" w:unhideWhenUsed="0"/>
+    <w:lsdException w:name="Medium Grid 2 Accent 1" w:semiHidden="0" w:uiPriority="68" w:unhideWhenUsed="0"/>
+    <w:lsdException w:name="Medium Grid 3 Accent 1" w:semiHidden="0" w:uiPriority="69" w:unhideWhenUsed="0"/>
+    <w:lsdException w:name="Dark List Accent 1" w:semiHidden="0" w:uiPriority="70" w:unhideWhenUsed="0"/>
+    <w:lsdException w:name="Colorful Shading Accent 1" w:semiHidden="0" w:uiPriority="71" w:unhideWhenUsed="0"/>
+    <w:lsdException w:name="Colorful List Accent 1" w:semiHidden="0" w:uiPriority="72" w:unhideWhenUsed="0"/>
+    <w:lsdException w:name="Colorful Grid Accent 1" w:semiHidden="0" w:uiPriority="73" w:unhideWhenUsed="0"/>
+    <w:lsdException w:name="Light Shading Accent 2" w:semiHidden="0" w:uiPriority="60" w:unhideWhenUsed="0"/>
+    <w:lsdException w:name="Light List Accent 2" w:semiHidden="0" w:uiPriority="61" w:unhideWhenUsed="0"/>
+    <w:lsdException w:name="Light Grid Accent 2" w:semiHidden="0" w:uiPriority="62" w:unhideWhenUsed="0"/>
+    <w:lsdException w:name="Medium Shading 1 Accent 2" w:semiHidden="0" w:uiPriority="63" w:unhideWhenUsed="0"/>
+    <w:lsdException w:name="Medium Shading 2 Accent 2" w:semiHidden="0" w:uiPriority="64" w:unhideWhenUsed="0"/>
+    <w:lsdException w:name="Medium List 1 Accent 2" w:semiHidden="0" w:uiPriority="65" w:unhideWhenUsed="0"/>
+    <w:lsdException w:name="Medium List 2 Accent 2" w:semiHidden="0" w:uiPriority="66" w:unhideWhenUsed="0"/>
+    <w:lsdException w:name="Medium Grid 1 Accent 2" w:semiHidden="0" w:uiPriority="67" w:unhideWhenUsed="0"/>
+    <w:lsdException w:name="Medium Grid 2 Accent 2" w:semiHidden="0" w:uiPriority="68" w:unhideWhenUsed="0"/>
+    <w:lsdException w:name="Medium Grid 3 Accent 2" w:semiHidden="0" w:uiPriority="69" w:unhideWhenUsed="0"/>
+    <w:lsdException w:name="Dark List Accent 2" w:semiHidden="0" w:uiPriority="70" w:unhideWhenUsed="0"/>
+    <w:lsdException w:name="Colorful Shading Accent 2" w:semiHidden="0" w:uiPriority="71" w:unhideWhenUsed="0"/>
+    <w:lsdException w:name="Colorful List Accent 2" w:semiHidden="0" w:uiPriority="72" w:unhideWhenUsed="0"/>
+    <w:lsdException w:name="Colorful Grid Accent 2" w:semiHidden="0" w:uiPriority="73" w:unhideWhenUsed="0"/>
+    <w:lsdException w:name="Light Shading Accent 3" w:semiHidden="0" w:uiPriority="60" w:unhideWhenUsed="0"/>
+    <w:lsdException w:name="Light List Accent 3" w:semiHidden="0" w:uiPriority="61" w:unhideWhenUsed="0"/>
+    <w:lsdException w:name="Light Grid Accent 3" w:semiHidden="0" w:uiPriority="62" w:unhideWhenUsed="0"/>
+    <w:lsdException w:name="Medium Shading 1 Accent 3" w:semiHidden="0" w:uiPriority="63" w:unhideWhenUsed="0"/>
+    <w:lsdException w:name="Medium Shading 2 Accent 3" w:semiHidden="0" w:uiPriority="64" w:unhideWhenUsed="0"/>
+    <w:lsdException w:name="Medium List 1 Accent 3" w:semiHidden="0" w:uiPriority="65" w:unhideWhenUsed="0"/>
+    <w:lsdException w:name="Medium List 2 Accent 3" w:semiHidden="0" w:uiPriority="66" w:unhideWhenUsed="0"/>
+    <w:lsdException w:name="Medium Grid 1 Accent 3" w:semiHidden="0" w:uiPriority="67" w:unhideWhenUsed="0"/>
+    <w:lsdException w:name="Medium Grid 2 Accent 3" w:semiHidden="0" w:uiPriority="68" w:unhideWhenUsed="0"/>
+    <w:lsdException w:name="Medium Grid 3 Accent 3" w:semiHidden="0" w:uiPriority="69" w:unhideWhenUsed="0"/>
+    <w:lsdException w:name="Dark List Accent 3" w:semiHidden="0" w:uiPriority="70" w:unhideWhenUsed="0"/>
+    <w:lsdException w:name="Colorful Shading Accent 3" w:semiHidden="0" w:uiPriority="71" w:unhideWhenUsed="0"/>
+    <w:lsdException w:name="Colorful List Accent 3" w:semiHidden="0" w:uiPriority="72" w:unhideWhenUsed="0"/>
+    <w:lsdException w:name="Colorful Grid Accent 3" w:semiHidden="0" w:uiPriority="73" w:unhideWhenUsed="0"/>
+    <w:lsdException w:name="Light Shading Accent 4" w:semiHidden="0" w:uiPriority="60" w:unhideWhenUsed="0"/>
+    <w:lsdException w:name="Light List Accent 4" w:semiHidden="0" w:uiPriority="61" w:unhideWhenUsed="0"/>
+    <w:lsdException w:name="Light Grid Accent 4" w:semiHidden="0" w:uiPriority="62" w:unhideWhenUsed="0"/>
+    <w:lsdException w:name="Medium Shading 1 Accent 4" w:semiHidden="0" w:uiPriority="63" w:unhideWhenUsed="0"/>
+    <w:lsdException w:name="Medium Shading 2 Accent 4" w:semiHidden="0" w:uiPriority="64" w:unhideWhenUsed="0"/>
+    <w:lsdException w:name="Medium List 1 Accent 4" w:semiHidden="0" w:uiPriority="65" w:unhideWhenUsed="0"/>
+    <w:lsdException w:name="Medium List 2 Accent 4" w:semiHidden="0" w:uiPriority="66" w:unhideWhenUsed="0"/>
+    <w:lsdException w:name="Medium Grid 1 Accent 4" w:semiHidden="0" w:uiPriority="67" w:unhideWhenUsed="0"/>
+    <w:lsdException w:name="Medium Grid 2 Accent 4" w:semiHidden="0" w:uiPriority="68" w:unhideWhenUsed="0"/>
+    <w:lsdException w:name="Medium Grid 3 Accent 4" w:semiHidden="0" w:uiPriority="69" w:unhideWhenUsed="0"/>
+    <w:lsdException w:name="Dark List Accent 4" w:semiHidden="0" w:uiPriority="70" w:unhideWhenUsed="0"/>
+    <w:lsdException w:name="Colorful Shading Accent 4" w:semiHidden="0" w:uiPriority="71" w:unhideWhenUsed="0"/>
+    <w:lsdException w:name="Colorful List Accent 4" w:semiHidden="0" w:uiPriority="72" w:unhideWhenUsed="0"/>
+    <w:lsdException w:name="Colorful Grid Accent 4" w:semiHidden="0" w:uiPriority="73" w:unhideWhenUsed="0"/>
+    <w:lsdException w:name="Light Shading Accent 5" w:semiHidden="0" w:uiPriority="60" w:unhideWhenUsed="0"/>
+    <w:lsdException w:name="Light List Accent 5" w:semiHidden="0" w:uiPriority="61" w:unhideWhenUsed="0"/>
+    <w:lsdException w:name="Light Grid Accent 5" w:semiHidden="0" w:uiPriority="62" w:unhideWhenUsed="0"/>
+    <w:lsdException w:name="Medium Shading 1 Accent 5" w:semiHidden="0" w:uiPriority="63" w:unhideWhenUsed="0"/>
+    <w:lsdException w:name="Medium Shading 2 Accent 5" w:semiHidden="0" w:uiPriority="64" w:unhideWhenUsed="0"/>
+    <w:lsdException w:name="Medium List 1 Accent 5" w:semiHidden="0" w:uiPriority="65" w:unhideWhenUsed="0"/>
+    <w:lsdException w:name="Medium List 2 Accent 5" w:semiHidden="0" w:uiPriority="66" w:unhideWhenUsed="0"/>
+    <w:lsdException w:name="Medium Grid 1 Accent 5" w:semiHidden="0" w:uiPriority="67" w:unhideWhenUsed="0"/>
+    <w:lsdException w:name="Medium Grid 2 Accent 5" w:semiHidden="0" w:uiPriority="68" w:unhideWhenUsed="0"/>
+    <w:lsdException w:name="Medium Grid 3 Accent 5" w:semiHidden="0" w:uiPriority="69" w:unhideWhenUsed="0"/>
+    <w:lsdException w:name="Dark List Accent 5" w:semiHidden="0" w:uiPriority="70" w:unhideWhenUsed="0"/>
+    <w:lsdException w:name="Colorful Shading Accent 5" w:semiHidden="0" w:uiPriority="71" w:unhideWhenUsed="0"/>
+    <w:lsdException w:name="Colorful List Accent 5" w:semiHidden="0" w:uiPriority="72" w:unhideWhenUsed="0"/>
+    <w:lsdException w:name="Colorful Grid Accent 5" w:semiHidden="0" w:uiPriority="73" w:unhideWhenUsed="0"/>
+    <w:lsdException w:name="Light Shading Accent 6" w:semiHidden="0" w:uiPriority="60" w:unhideWhenUsed="0"/>
+    <w:lsdException w:name="Light List Accent 6" w:semiHidden="0" w:uiPriority="61" w:unhideWhenUsed="0"/>
+    <w:lsdException w:name="Light Grid Accent 6" w:semiHidden="0" w:uiPriority="62" w:unhideWhenUsed="0"/>
+    <w:lsdException w:name="Medium Shading 1 Accent 6" w:semiHidden="0" w:uiPriority="63" w:unhideWhenUsed="0"/>
+    <w:lsdException w:name="Medium Shading 2 Accent 6" w:semiHidden="0" w:uiPriority="64" w:unhideWhenUsed="0"/>
+    <w:lsdException w:name="Medium List 1 Accent 6" w:semiHidden="0" w:uiPriority="65" w:unhideWhenUsed="0"/>
+    <w:lsdException w:name="Medium List 2 Accent 6" w:semiHidden="0" w:uiPriority="66" w:unhideWhenUsed="0"/>
+    <w:lsdException w:name="Medium Grid 1 Accent 6" w:semiHidden="0" w:uiPriority="67" w:unhideWhenUsed="0"/>
+    <w:lsdException w:name="Medium Grid 2 Accent 6" w:semiHidden="0" w:uiPriority="68" w:unhideWhenUsed="0"/>
+    <w:lsdException w:name="Medium Grid 3 Accent 6" w:semiHidden="0" w:uiPriority="69" w:unhideWhenUsed="0"/>
+    <w:lsdException w:name="Dark List Accent 6" w:semiHidden="0" w:uiPriority="70" w:unhideWhenUsed="0"/>
+    <w:lsdException w:name="Colorful Shading Accent 6" w:semiHidden="0" w:uiPriority="71" w:unhideWhenUsed="0"/>
+    <w:lsdException w:name="Colorful List Accent 6" w:semiHidden="0" w:uiPriority="72" w:unhideWhenUsed="0"/>
+    <w:lsdException w:name="Colorful Grid Accent 6" w:semiHidden="0" w:uiPriority="73" w:unhideWhenUsed="0"/>
+    <w:lsdException w:name="Subtle Emphasis" w:semiHidden="0" w:uiPriority="19" w:unhideWhenUsed="0" w:qFormat="1"/>
+    <w:lsdException w:name="Intense Emphasis" w:semiHidden="0" w:uiPriority="21" w:unhideWhenUsed="0" w:qFormat="1"/>
+    <w:lsdException w:name="Subtle Reference" w:semiHidden="0" w:uiPriority="31" w:unhideWhenUsed="0" w:qFormat="1"/>
+    <w:lsdException w:name="Intense Reference" w:semiHidden="0" w:uiPriority="32" w:unhideWhenUsed="0" w:qFormat="1"/>
+    <w:lsdException w:name="Book Title" w:semiHidden="0" w:uiPriority="33" w:unhideWhenUsed="0" w:qFormat="1"/>
+    <w:lsdException w:name="Bibliography" w:uiPriority="37"/>
+    <w:lsdException w:name="TOC Heading" w:uiPriority="39" w:qFormat="1"/>
+  </w:latentStyles>
+  <w:style w:type="paragraph" w:default="1" w:styleId="Normal">
+    <w:name w:val="Normal"/>
+    <w:qFormat/>
+  </w:style>
+  <w:style w:type="character" w:default="1" w:styleId="DefaultParagraphFont">
+    <w:name w:val="Default Paragraph Font"/>
+    <w:uiPriority w:val="1"/>
+    <w:semiHidden/>
+    <w:unhideWhenUsed/>
+  </w:style>
+  <w:style w:type="table" w:default="1" w:styleId="TableNormal">
+    <w:name w:val="Normal Table"/>
+    <w:uiPriority w:val="99"/>
+    <w:semiHidden/>
+    <w:unhideWhenUsed/>
+    <w:tblPr>
+      <w:tblInd w:w="0" w:type="dxa"/>
+      <w:tblCellMar>
+        <w:top w:w="0" w:type="dxa"/>
+        <w:left w:w="108" w:type="dxa"/>
+        <w:bottom w:w="0" w:type="dxa"/>
+        <w:right w:w="108" w:type="dxa"/>
+      </w:tblCellMar>
+    </w:tblPr>
+  </w:style>
+  <w:style w:type="numbering" w:default="1" w:styleId="NoList">
+    <w:name w:val="No List"/>
+    <w:uiPriority w:val="99"/>
+    <w:semiHidden/>
+    <w:unhideWhenUsed/>
+  </w:style>
+  <w:style w:type="paragraph" w:styleId="NormalWeb">
+    <w:name w:val="Normal (Web)"/>
+    <w:basedOn w:val="Normal"/>
+    <w:uiPriority w:val="99"/>
+    <w:semiHidden/>
+    <w:unhideWhenUsed/>
+    <w:rsid w:val="0020201B"/>
+    <w:pPr>
+      <w:spacing w:before="100" w:beforeAutospacing="1" w:after="100" w:afterAutospacing="1" w:line="240" w:lineRule="auto"/>
+    </w:pPr>
+    <w:rPr>
+      <w:rFonts w:ascii="Times New Roman" w:eastAsia="Times New Roman" w:hAnsi="Times New Roman" w:cs="Times New Roman"/>
+      <w:sz w:val="24"/>
+      <w:szCs w:val="24"/>
+    </w:rPr>
+  </w:style>
+  <w:style w:type="paragraph" w:styleId="ListParagraph">
+    <w:name w:val="List Paragraph"/>
+    <w:basedOn w:val="Normal"/>
+    <w:uiPriority w:val="34"/>
+    <w:qFormat/>
+    <w:rsid w:val="001E66CC"/>
+    <w:pPr>
+      <w:spacing w:after="0" w:line="240" w:lineRule="auto"/>
+      <w:ind w:left="720"/>
+      <w:contextualSpacing/>
+    </w:pPr>
+    <w:rPr>
+      <w:rFonts w:ascii="Times New Roman" w:eastAsia="Times New Roman" w:hAnsi="Times New Roman" w:cs="Times New Roman"/>
+      <w:sz w:val="24"/>
+      <w:szCs w:val="24"/>
+    </w:rPr>
+  </w:style>
+  <w:style w:type="paragraph" w:styleId="BalloonText">
+    <w:name w:val="Balloon Text"/>
+    <w:basedOn w:val="Normal"/>
+    <w:link w:val="BalloonTextChar"/>
+    <w:uiPriority w:val="99"/>
+    <w:semiHidden/>
+    <w:unhideWhenUsed/>
+    <w:rsid w:val="00450A50"/>
+    <w:pPr>
+      <w:spacing w:after="0" w:line="240" w:lineRule="auto"/>
+    </w:pPr>
+    <w:rPr>
+      <w:rFonts w:ascii="Lucida Grande" w:hAnsi="Lucida Grande"/>
+      <w:sz w:val="18"/>
+      <w:szCs w:val="18"/>
+    </w:rPr>
+  </w:style>
+  <w:style w:type="character" w:customStyle="1" w:styleId="BalloonTextChar">
+    <w:name w:val="Balloon Text Char"/>
+    <w:basedOn w:val="DefaultParagraphFont"/>
+    <w:link w:val="BalloonText"/>
+    <w:uiPriority w:val="99"/>
+    <w:semiHidden/>
+    <w:rsid w:val="00450A50"/>
+    <w:rPr>
+      <w:rFonts w:ascii="Lucida Grande" w:hAnsi="Lucida Grande"/>
+      <w:sz w:val="18"/>
+      <w:szCs w:val="18"/>
+    </w:rPr>
+  </w:style>
 </w:styles>
 </file>
 
@@ -5199,7 +5120,7 @@
     </a:clrScheme>
     <a:fontScheme name="Office">
       <a:majorFont>
-        <a:latin typeface="Calibri Light" panose="020F0302020204030204"/>
+        <a:latin typeface="Calibri Light"/>
         <a:ea typeface=""/>
         <a:cs typeface=""/>
         <a:font script="Jpan" typeface="ＭＳ ゴシック"/>
@@ -5234,7 +5155,7 @@
         <a:font script="Geor" typeface="Sylfaen"/>
       </a:majorFont>
       <a:minorFont>
-        <a:latin typeface="Calibri" panose="020F0502020204030204"/>
+        <a:latin typeface="Calibri"/>
         <a:ea typeface=""/>
         <a:cs typeface=""/>
         <a:font script="Jpan" typeface="ＭＳ 明朝"/>
@@ -5411,7 +5332,7 @@
   <a:extraClrSchemeLst/>
   <a:extLst>
     <a:ext uri="{05A4C25C-085E-4340-85A3-A5531E510DB2}">
-      <thm15:themeFamily xmlns:thm15="http://schemas.microsoft.com/office/thememl/2012/main" name="Office Theme" id="{62F939B6-93AF-4DB8-9C6B-D6C7DFDC589F}" vid="{4A3C46E8-61CC-4603-A589-7422A47A8E4A}"/>
+      <thm15:themeFamily xmlns="" xmlns:thm15="http://schemas.microsoft.com/office/thememl/2012/main" name="Office Theme" id="{62F939B6-93AF-4DB8-9C6B-D6C7DFDC589F}" vid="{4A3C46E8-61CC-4603-A589-7422A47A8E4A}"/>
     </a:ext>
   </a:extLst>
 </a:theme>

</xml_diff>